<commit_message>
changes to final report
</commit_message>
<xml_diff>
--- a/final_report/final_report.docx
+++ b/final_report/final_report.docx
@@ -6357,55 +6357,96 @@
           <w:szCs w:val="22"/>
           <w:rtl/>
         </w:rPr>
-        <w:t>נבדקו 50 ערכים שונים עבור מספר הקומפוננטים, תוך שימוש בסט אימון ובסט הולידציה. המטרה הייתה למצוא את מספר הקומפוננטים האופטימלי שממזער את שורש השגיאה הריבועית הממוצעת</w:t>
-      </w:r>
-      <w:r>
-        <w:rPr>
-          <w:sz w:val="22"/>
-          <w:szCs w:val="22"/>
-        </w:rPr>
-        <w:t xml:space="preserve"> (RMSE) </w:t>
-      </w:r>
-      <w:r>
-        <w:rPr>
-          <w:sz w:val="22"/>
-          <w:szCs w:val="22"/>
-          <w:rtl/>
-        </w:rPr>
-        <w:t xml:space="preserve"> </w:t>
-      </w:r>
-      <w:r>
-        <w:rPr>
-          <w:sz w:val="22"/>
-          <w:szCs w:val="22"/>
-          <w:rtl/>
-        </w:rPr>
-        <w:t>על פני שלושת המשתנים התלויים</w:t>
-      </w:r>
-      <w:r>
-        <w:rPr>
-          <w:sz w:val="22"/>
-          <w:szCs w:val="22"/>
-        </w:rPr>
-        <w:t>.</w:t>
-      </w:r>
-      <w:r>
-        <w:rPr>
-          <w:rFonts w:eastAsiaTheme="minorHAnsi"/>
-          <w:sz w:val="22"/>
-          <w:szCs w:val="22"/>
-          <w:rtl/>
-          <w:lang w:val="en-US"/>
-        </w:rPr>
-        <w:t xml:space="preserve"> </w:t>
-      </w:r>
-      <w:r>
-        <w:rPr>
-          <w:sz w:val="22"/>
-          <w:szCs w:val="22"/>
-          <w:rtl/>
-        </w:rPr>
-        <w:t>תהליך זה מאפשר למודל לא רק להוריד ממד אלא גם לשמור על ביצועים אופטימליים בניבוי, והוא חלק מהותי ביישום טכניקה זו במקרים של בעיות רגרסיה מרובות משתנים</w:t>
+        <w:t xml:space="preserve">נבדקו 50 ערכים שונים עבור מספר הקומפוננטים, תוך שימוש בסט אימון ובסט הולידציה. המטרה הייתה למצוא את מספר הקומפוננטים </w:t>
+      </w:r>
+      <w:r>
+        <w:rPr>
+          <w:rFonts w:hint="cs"/>
+          <w:sz w:val="22"/>
+          <w:szCs w:val="22"/>
+          <w:rtl/>
+        </w:rPr>
+        <w:t xml:space="preserve">אשר שומר </w:t>
+      </w:r>
+      <w:r>
+        <w:rPr>
+          <w:rFonts w:hint="cs"/>
+          <w:sz w:val="22"/>
+          <w:szCs w:val="22"/>
+          <w:rtl/>
+        </w:rPr>
+        <w:t xml:space="preserve">על אחוז גבוה של </w:t>
+      </w:r>
+      <w:r>
+        <w:rPr>
+          <w:rFonts w:hint="cs"/>
+          <w:sz w:val="22"/>
+          <w:szCs w:val="22"/>
+          <w:rtl/>
+        </w:rPr>
+        <w:t xml:space="preserve">שונות </w:t>
+      </w:r>
+      <w:r>
+        <w:rPr>
+          <w:rFonts w:hint="cs"/>
+          <w:sz w:val="22"/>
+          <w:szCs w:val="22"/>
+          <w:rtl/>
+        </w:rPr>
+        <w:t xml:space="preserve">הנתונים </w:t>
+      </w:r>
+      <w:r>
+        <w:rPr>
+          <w:rFonts w:hint="cs"/>
+          <w:sz w:val="22"/>
+          <w:szCs w:val="22"/>
+          <w:rtl/>
+        </w:rPr>
+        <w:t>לאחר שלב הורדת המימד</w:t>
+      </w:r>
+      <w:r>
+        <w:rPr>
+          <w:rFonts w:hint="cs"/>
+          <w:sz w:val="22"/>
+          <w:szCs w:val="22"/>
+          <w:rtl/>
+        </w:rPr>
+        <w:t xml:space="preserve"> על ידי שימוש בגרף מרפק (</w:t>
+      </w:r>
+      <w:r>
+        <w:rPr>
+          <w:sz w:val="22"/>
+          <w:szCs w:val="22"/>
+          <w:lang w:val="en-US"/>
+        </w:rPr>
+        <w:t>Elbow Plot</w:t>
+      </w:r>
+      <w:r>
+        <w:rPr>
+          <w:rFonts w:hint="cs"/>
+          <w:sz w:val="22"/>
+          <w:szCs w:val="22"/>
+          <w:rtl/>
+          <w:lang w:val="en-US"/>
+        </w:rPr>
+        <w:t xml:space="preserve">). </w:t>
+      </w:r>
+      <w:r>
+        <w:rPr>
+          <w:sz w:val="22"/>
+          <w:szCs w:val="22"/>
+          <w:rtl/>
+        </w:rPr>
+        <w:t>תהליך זה מאפשר למודל לא רק להוריד ממד אלא גם לשמור על ביצועים אופטימליים בניבוי</w:t>
+      </w:r>
+      <w:r>
+        <w:rPr>
+          <w:rFonts w:hint="cs"/>
+          <w:sz w:val="22"/>
+          <w:szCs w:val="22"/>
+          <w:rtl/>
+        </w:rPr>
+        <w:t xml:space="preserve"> ואף למנוע התאמת יתר.</w:t>
       </w:r>
       <w:r>
         <w:rPr>
@@ -9226,26 +9267,27 @@
           <w:color w:val="000000" w:themeColor="text1"/>
           <w:rtl/>
         </w:rPr>
-        <w:t xml:space="preserve">כפי שצוין קודם לכן, נבחרו 50 ערכים שונים למספר הקומפוננטים ונבדקו ביצועיו של המודל על סט הולידציה. מספר הקומפוננטים אשר הוביל ל </w:t>
-      </w:r>
-      <w:r>
-        <w:rPr>
-          <w:rFonts w:ascii="Times New Roman" w:hAnsi="Times New Roman" w:cs="Times New Roman"/>
-          <w:color w:val="000000" w:themeColor="text1"/>
-        </w:rPr>
-        <w:t>RMSE</w:t>
-      </w:r>
-      <w:r>
-        <w:rPr>
-          <w:rFonts w:ascii="Times New Roman" w:hAnsi="Times New Roman" w:cs="Times New Roman"/>
-          <w:color w:val="000000" w:themeColor="text1"/>
-          <w:rtl/>
-        </w:rPr>
-        <w:t xml:space="preserve"> הכי קטן הינו 26</w:t>
-      </w:r>
-      <w:r>
-        <w:rPr>
-          <w:rFonts w:ascii="Times New Roman" w:hAnsi="Times New Roman" w:cs="Times New Roman"/>
+        <w:t xml:space="preserve">כפי שצוין קודם לכן, נבחרו 50 ערכים שונים למספר הקומפוננטים </w:t>
+      </w:r>
+      <w:r>
+        <w:rPr>
+          <w:rFonts w:ascii="Times New Roman" w:hAnsi="Times New Roman" w:cs="Times New Roman" w:hint="cs"/>
+          <w:color w:val="000000" w:themeColor="text1"/>
+          <w:rtl/>
+        </w:rPr>
+        <w:t xml:space="preserve">ונבדק אחוז השונות המוסברת המצטברת לאחר שלב הורדת המימד. </w:t>
+      </w:r>
+      <w:r>
+        <w:rPr>
+          <w:rFonts w:ascii="Times New Roman" w:hAnsi="Times New Roman" w:cs="Times New Roman" w:hint="cs"/>
+          <w:color w:val="000000" w:themeColor="text1"/>
+          <w:rtl/>
+        </w:rPr>
+        <w:t>על פי</w:t>
+      </w:r>
+      <w:r>
+        <w:rPr>
+          <w:rFonts w:ascii="Times New Roman" w:hAnsi="Times New Roman" w:cs="Times New Roman" w:hint="cs"/>
           <w:color w:val="000000" w:themeColor="text1"/>
           <w:rtl/>
         </w:rPr>
@@ -9253,33 +9295,49 @@
       </w:r>
       <w:r>
         <w:rPr>
-          <w:rFonts w:ascii="Times New Roman" w:hAnsi="Times New Roman" w:cs="Times New Roman"/>
-          <w:color w:val="000000" w:themeColor="text1"/>
-          <w:rtl/>
-        </w:rPr>
-        <w:t xml:space="preserve">כפי שניתן לראות </w:t>
+          <w:rFonts w:ascii="Times New Roman" w:hAnsi="Times New Roman" w:cs="Times New Roman" w:hint="cs"/>
+          <w:color w:val="000000" w:themeColor="text1"/>
+          <w:rtl/>
+        </w:rPr>
+        <w:t xml:space="preserve">ניתוח </w:t>
       </w:r>
       <w:hyperlink w:anchor="גרף1_1" w:history="1">
         <w:r>
           <w:rPr>
             <w:rStyle w:val="Hyperlink"/>
-            <w:rFonts w:ascii="Times New Roman" w:hAnsi="Times New Roman" w:cs="Times New Roman"/>
+            <w:rFonts w:ascii="Times New Roman" w:hAnsi="Times New Roman" w:cs="Times New Roman" w:hint="cs"/>
             <w:rtl/>
           </w:rPr>
-          <w:t>בגרף 1.1</w:t>
+          <w:t>גרף 1.1</w:t>
         </w:r>
       </w:hyperlink>
       <w:r>
         <w:rPr>
-          <w:rFonts w:ascii="Times New Roman" w:hAnsi="Times New Roman" w:cs="Times New Roman"/>
-          <w:color w:val="000000" w:themeColor="text1"/>
-          <w:rtl/>
-        </w:rPr>
-        <w:t>.</w:t>
-      </w:r>
-      <w:r>
-        <w:rPr>
-          <w:rFonts w:ascii="Times New Roman" w:hAnsi="Times New Roman" w:cs="Times New Roman"/>
+          <w:rFonts w:ascii="Times New Roman" w:hAnsi="Times New Roman" w:cs="Times New Roman" w:hint="cs"/>
+          <w:color w:val="000000" w:themeColor="text1"/>
+          <w:rtl/>
+        </w:rPr>
+        <w:t xml:space="preserve">, </w:t>
+      </w:r>
+      <w:r>
+        <w:rPr>
+          <w:rFonts w:ascii="Times New Roman" w:hAnsi="Times New Roman" w:cs="Times New Roman" w:hint="cs"/>
+          <w:color w:val="000000" w:themeColor="text1"/>
+          <w:rtl/>
+        </w:rPr>
+        <w:t>נראה כי</w:t>
+      </w:r>
+      <w:r>
+        <w:rPr>
+          <w:rFonts w:ascii="Times New Roman" w:hAnsi="Times New Roman" w:cs="Times New Roman" w:hint="cs"/>
+          <w:color w:val="000000" w:themeColor="text1"/>
+          <w:rtl/>
+        </w:rPr>
+        <w:t xml:space="preserve"> השונות המוסברת במשתנים </w:t>
+      </w:r>
+      <w:r>
+        <w:rPr>
+          <w:rFonts w:ascii="Times New Roman" w:hAnsi="Times New Roman" w:cs="Times New Roman" w:hint="cs"/>
           <w:color w:val="000000" w:themeColor="text1"/>
           <w:rtl/>
         </w:rPr>
@@ -9289,6 +9347,29 @@
         <w:rPr>
           <w:rFonts w:ascii="Times New Roman" w:hAnsi="Times New Roman" w:cs="Times New Roman"/>
           <w:color w:val="000000" w:themeColor="text1"/>
+        </w:rPr>
+        <w:t>N_Value</w:t>
+      </w:r>
+      <w:r>
+        <w:rPr>
+          <w:rFonts w:ascii="Times New Roman" w:hAnsi="Times New Roman" w:cs="Times New Roman" w:hint="cs"/>
+          <w:color w:val="000000" w:themeColor="text1"/>
+          <w:rtl/>
+        </w:rPr>
+        <w:t xml:space="preserve"> ו </w:t>
+      </w:r>
+      <w:r>
+        <w:rPr>
+          <w:rFonts w:ascii="Times New Roman" w:hAnsi="Times New Roman" w:cs="Times New Roman"/>
+          <w:color w:val="000000" w:themeColor="text1"/>
+          <w:rtl/>
+        </w:rPr>
+        <w:t>–</w:t>
+      </w:r>
+      <w:r>
+        <w:rPr>
+          <w:rFonts w:ascii="Times New Roman" w:hAnsi="Times New Roman" w:cs="Times New Roman" w:hint="cs"/>
+          <w:color w:val="000000" w:themeColor="text1"/>
           <w:rtl/>
         </w:rPr>
         <w:t xml:space="preserve"> </w:t>
@@ -9297,6 +9378,68 @@
         <w:rPr>
           <w:rFonts w:ascii="Times New Roman" w:hAnsi="Times New Roman" w:cs="Times New Roman"/>
           <w:color w:val="000000" w:themeColor="text1"/>
+        </w:rPr>
+        <w:t>SC_Value</w:t>
+      </w:r>
+      <w:r>
+        <w:rPr>
+          <w:rFonts w:ascii="Times New Roman" w:hAnsi="Times New Roman" w:cs="Times New Roman" w:hint="cs"/>
+          <w:color w:val="000000" w:themeColor="text1"/>
+          <w:rtl/>
+        </w:rPr>
+        <w:t xml:space="preserve"> הגיעה לנקודת רוויה אך במשתנה </w:t>
+      </w:r>
+      <w:r>
+        <w:rPr>
+          <w:rFonts w:ascii="Times New Roman" w:hAnsi="Times New Roman" w:cs="Times New Roman"/>
+          <w:color w:val="000000" w:themeColor="text1"/>
+        </w:rPr>
+        <w:t>ST_Value</w:t>
+      </w:r>
+      <w:r>
+        <w:rPr>
+          <w:rFonts w:ascii="Times New Roman" w:hAnsi="Times New Roman" w:cs="Times New Roman" w:hint="cs"/>
+          <w:color w:val="000000" w:themeColor="text1"/>
+          <w:rtl/>
+        </w:rPr>
+        <w:t xml:space="preserve"> נראה כי ניתן להמשיך להעלות את מספר הקומפוננטים שכן אחוז השונות המוסברת ממשיך להעלות.</w:t>
+      </w:r>
+      <w:r>
+        <w:rPr>
+          <w:rFonts w:ascii="Times New Roman" w:hAnsi="Times New Roman" w:cs="Times New Roman" w:hint="cs"/>
+          <w:color w:val="000000" w:themeColor="text1"/>
+          <w:rtl/>
+        </w:rPr>
+        <w:t xml:space="preserve"> </w:t>
+      </w:r>
+      <w:r>
+        <w:rPr>
+          <w:rFonts w:ascii="Times New Roman" w:hAnsi="Times New Roman" w:cs="Times New Roman" w:hint="cs"/>
+          <w:color w:val="000000" w:themeColor="text1"/>
+          <w:rtl/>
+        </w:rPr>
+        <w:t>לכן בכדי להימנע מהתאמת יתר של האלגוריתם נבחר המספר 15.</w:t>
+      </w:r>
+      <w:r>
+        <w:rPr>
+          <w:rFonts w:ascii="Times New Roman" w:hAnsi="Times New Roman" w:cs="Times New Roman" w:hint="cs"/>
+          <w:color w:val="000000" w:themeColor="text1"/>
+          <w:rtl/>
+        </w:rPr>
+        <w:t xml:space="preserve"> </w:t>
+      </w:r>
+      <w:r>
+        <w:rPr>
+          <w:rFonts w:ascii="Times New Roman" w:hAnsi="Times New Roman" w:cs="Times New Roman" w:hint="cs"/>
+          <w:color w:val="000000" w:themeColor="text1"/>
+          <w:rtl/>
+        </w:rPr>
+        <w:t xml:space="preserve"> </w:t>
+      </w:r>
+      <w:r>
+        <w:rPr>
+          <w:rFonts w:ascii="Times New Roman" w:hAnsi="Times New Roman" w:cs="Times New Roman"/>
+          <w:color w:val="000000" w:themeColor="text1"/>
           <w:rtl/>
         </w:rPr>
         <w:t xml:space="preserve">לאחר מכן, אומן מודל </w:t>
@@ -9314,7 +9457,23 @@
           <w:color w:val="000000" w:themeColor="text1"/>
           <w:rtl/>
         </w:rPr>
-        <w:t xml:space="preserve"> יחד עם מספר הקומפוננטים הטוב ביותר (26) בעזרת </w:t>
+        <w:t xml:space="preserve"> יחד עם מספר הקומפוננטים הטוב ביותר (</w:t>
+      </w:r>
+      <w:r>
+        <w:rPr>
+          <w:rFonts w:ascii="Times New Roman" w:hAnsi="Times New Roman" w:cs="Times New Roman" w:hint="cs"/>
+          <w:color w:val="000000" w:themeColor="text1"/>
+          <w:rtl/>
+        </w:rPr>
+        <w:t>15</w:t>
+      </w:r>
+      <w:r>
+        <w:rPr>
+          <w:rFonts w:ascii="Times New Roman" w:hAnsi="Times New Roman" w:cs="Times New Roman"/>
+          <w:color w:val="000000" w:themeColor="text1"/>
+          <w:rtl/>
+        </w:rPr>
+        <w:t xml:space="preserve">) בעזרת </w:t>
       </w:r>
       <w:r>
         <w:rPr>
@@ -9680,211 +9839,6 @@
         <w:spacing w:line="276" w:lineRule="auto"/>
         <w:rPr>
           <w:rFonts w:ascii="Times New Roman" w:hAnsi="Times New Roman" w:cs="Times New Roman"/>
-          <w:color w:val="000000" w:themeColor="text1"/>
-          <w:rtl/>
-        </w:rPr>
-      </w:pPr>
-      <w:r>
-        <w:rPr>
-          <w:rFonts w:ascii="Times New Roman" w:hAnsi="Times New Roman" w:cs="Times New Roman"/>
-          <w:color w:val="000000" w:themeColor="text1"/>
-          <w:rtl/>
-        </w:rPr>
-        <w:t xml:space="preserve">לבסוף, נבדקו </w:t>
-      </w:r>
-      <w:r>
-        <w:rPr>
-          <w:rFonts w:ascii="Times New Roman" w:hAnsi="Times New Roman" w:cs="Times New Roman"/>
-          <w:color w:val="000000" w:themeColor="text1"/>
-          <w:rtl/>
-        </w:rPr>
-        <w:t>ביצועי</w:t>
-      </w:r>
-      <w:r>
-        <w:rPr>
-          <w:rFonts w:ascii="Times New Roman" w:hAnsi="Times New Roman" w:cs="Times New Roman"/>
-          <w:color w:val="000000" w:themeColor="text1"/>
-          <w:rtl/>
-        </w:rPr>
-        <w:t xml:space="preserve"> המודל על סט הבדיקה, כפי שצוין בחלק של המידול ונצפו התוצאות הבאות</w:t>
-      </w:r>
-      <w:r>
-        <w:rPr>
-          <w:rFonts w:ascii="Times New Roman" w:hAnsi="Times New Roman" w:cs="Times New Roman"/>
-          <w:color w:val="000000" w:themeColor="text1"/>
-          <w:rtl/>
-        </w:rPr>
-        <w:t>:</w:t>
-      </w:r>
-    </w:p>
-    <w:p>
-      <w:pPr>
-        <w:pStyle w:val="ListParagraph"/>
-        <w:numPr>
-          <w:ilvl w:val="0"/>
-          <w:numId w:val="18"/>
-        </w:numPr>
-        <w:bidi/>
-        <w:spacing w:line="276" w:lineRule="auto"/>
-        <w:rPr>
-          <w:rFonts w:ascii="Times New Roman" w:hAnsi="Times New Roman" w:cs="Times New Roman"/>
-          <w:color w:val="000000" w:themeColor="text1"/>
-        </w:rPr>
-      </w:pPr>
-      <w:r>
-        <w:rPr>
-          <w:rFonts w:ascii="Times New Roman" w:hAnsi="Times New Roman" w:cs="Times New Roman"/>
-          <w:color w:val="000000" w:themeColor="text1"/>
-        </w:rPr>
-        <w:t>N Value</w:t>
-      </w:r>
-      <w:r>
-        <w:rPr>
-          <w:rFonts w:ascii="Times New Roman" w:hAnsi="Times New Roman" w:cs="Times New Roman"/>
-          <w:color w:val="000000" w:themeColor="text1"/>
-          <w:rtl/>
-        </w:rPr>
-        <w:t xml:space="preserve"> –  </w:t>
-      </w:r>
-      <w:r>
-        <w:rPr>
-          <w:rFonts w:ascii="Times New Roman" w:hAnsi="Times New Roman" w:cs="Times New Roman"/>
-          <w:color w:val="000000" w:themeColor="text1"/>
-        </w:rPr>
-        <w:t>0.07</w:t>
-      </w:r>
-      <w:r>
-        <w:rPr>
-          <w:rFonts w:ascii="Times New Roman" w:hAnsi="Times New Roman" w:cs="Times New Roman"/>
-          <w:color w:val="000000" w:themeColor="text1"/>
-        </w:rPr>
-        <w:t>7</w:t>
-      </w:r>
-    </w:p>
-    <w:p>
-      <w:pPr>
-        <w:pStyle w:val="ListParagraph"/>
-        <w:numPr>
-          <w:ilvl w:val="0"/>
-          <w:numId w:val="18"/>
-        </w:numPr>
-        <w:bidi/>
-        <w:spacing w:line="276" w:lineRule="auto"/>
-        <w:rPr>
-          <w:rFonts w:ascii="Times New Roman" w:hAnsi="Times New Roman" w:cs="Times New Roman"/>
-          <w:color w:val="000000" w:themeColor="text1"/>
-        </w:rPr>
-      </w:pPr>
-      <w:r>
-        <w:rPr>
-          <w:rFonts w:ascii="Times New Roman" w:hAnsi="Times New Roman" w:cs="Times New Roman"/>
-          <w:color w:val="000000" w:themeColor="text1"/>
-        </w:rPr>
-        <w:t>SC Value</w:t>
-      </w:r>
-      <w:r>
-        <w:rPr>
-          <w:rFonts w:ascii="Times New Roman" w:hAnsi="Times New Roman" w:cs="Times New Roman"/>
-          <w:color w:val="000000" w:themeColor="text1"/>
-          <w:rtl/>
-        </w:rPr>
-        <w:t xml:space="preserve"> – </w:t>
-      </w:r>
-      <w:r>
-        <w:rPr>
-          <w:rFonts w:ascii="Times New Roman" w:hAnsi="Times New Roman" w:cs="Times New Roman"/>
-          <w:color w:val="000000" w:themeColor="text1"/>
-        </w:rPr>
-        <w:t>0.058</w:t>
-      </w:r>
-    </w:p>
-    <w:p>
-      <w:pPr>
-        <w:pStyle w:val="ListParagraph"/>
-        <w:numPr>
-          <w:ilvl w:val="0"/>
-          <w:numId w:val="18"/>
-        </w:numPr>
-        <w:bidi/>
-        <w:spacing w:line="276" w:lineRule="auto"/>
-        <w:rPr>
-          <w:rFonts w:ascii="Times New Roman" w:hAnsi="Times New Roman" w:cs="Times New Roman"/>
-          <w:color w:val="000000" w:themeColor="text1"/>
-        </w:rPr>
-      </w:pPr>
-      <w:r>
-        <w:rPr>
-          <w:rFonts w:ascii="Times New Roman" w:hAnsi="Times New Roman" w:cs="Times New Roman"/>
-          <w:color w:val="000000" w:themeColor="text1"/>
-        </w:rPr>
-        <w:t>ST Value</w:t>
-      </w:r>
-      <w:r>
-        <w:rPr>
-          <w:rFonts w:ascii="Times New Roman" w:hAnsi="Times New Roman" w:cs="Times New Roman"/>
-          <w:color w:val="000000" w:themeColor="text1"/>
-          <w:rtl/>
-        </w:rPr>
-        <w:t xml:space="preserve"> – </w:t>
-      </w:r>
-      <w:r>
-        <w:rPr>
-          <w:rFonts w:ascii="Times New Roman" w:hAnsi="Times New Roman" w:cs="Times New Roman"/>
-          <w:color w:val="000000" w:themeColor="text1"/>
-        </w:rPr>
-        <w:t>0.272</w:t>
-      </w:r>
-    </w:p>
-    <w:p>
-      <w:pPr>
-        <w:pStyle w:val="ListParagraph"/>
-        <w:numPr>
-          <w:ilvl w:val="0"/>
-          <w:numId w:val="18"/>
-        </w:numPr>
-        <w:bidi/>
-        <w:spacing w:line="276" w:lineRule="auto"/>
-        <w:rPr>
-          <w:rFonts w:ascii="Times New Roman" w:hAnsi="Times New Roman" w:cs="Times New Roman"/>
-          <w:color w:val="000000" w:themeColor="text1"/>
-        </w:rPr>
-      </w:pPr>
-      <w:r>
-        <w:rPr>
-          <w:rFonts w:ascii="Times New Roman" w:hAnsi="Times New Roman" w:cs="Times New Roman"/>
-          <w:color w:val="000000" w:themeColor="text1"/>
-        </w:rPr>
-        <w:t>RMSE</w:t>
-      </w:r>
-      <w:r>
-        <w:rPr>
-          <w:rFonts w:ascii="Times New Roman" w:hAnsi="Times New Roman" w:cs="Times New Roman"/>
-          <w:color w:val="000000" w:themeColor="text1"/>
-          <w:rtl/>
-        </w:rPr>
-        <w:t xml:space="preserve"> ממוצע – </w:t>
-      </w:r>
-      <w:r>
-        <w:rPr>
-          <w:rFonts w:ascii="Times New Roman" w:hAnsi="Times New Roman" w:cs="Times New Roman"/>
-          <w:color w:val="000000" w:themeColor="text1"/>
-        </w:rPr>
-        <w:t>0.13</w:t>
-      </w:r>
-      <w:r>
-        <w:rPr>
-          <w:rFonts w:ascii="Times New Roman" w:hAnsi="Times New Roman" w:cs="Times New Roman"/>
-          <w:color w:val="000000" w:themeColor="text1"/>
-        </w:rPr>
-        <w:t>6</w:t>
-      </w:r>
-    </w:p>
-    <w:p>
-      <w:pPr>
-        <w:bidi/>
-        <w:spacing w:line="276" w:lineRule="auto"/>
-        <w:rPr>
-          <w:rFonts w:ascii="Times New Roman" w:hAnsi="Times New Roman" w:cs="Times New Roman"/>
           <w:b/>
           <w:bCs/>
           <w:rtl/>
@@ -10205,7 +10159,15 @@
           <w:rtl/>
           <w:lang w:val="en-US"/>
         </w:rPr>
-        <w:t>): 7</w:t>
+        <w:t xml:space="preserve">): </w:t>
+      </w:r>
+      <w:r>
+        <w:rPr>
+          <w:sz w:val="22"/>
+          <w:szCs w:val="22"/>
+          <w:lang w:val="en-US"/>
+        </w:rPr>
+        <w:t>5</w:t>
       </w:r>
     </w:p>
     <w:p>
@@ -10287,7 +10249,15 @@
           <w:rtl/>
           <w:lang w:val="en-US"/>
         </w:rPr>
-        <w:t>): 0.8</w:t>
+        <w:t xml:space="preserve">): </w:t>
+      </w:r>
+      <w:r>
+        <w:rPr>
+          <w:sz w:val="22"/>
+          <w:szCs w:val="22"/>
+          <w:lang w:val="en-US"/>
+        </w:rPr>
+        <w:t>0.6</w:t>
       </w:r>
     </w:p>
     <w:p>
@@ -10386,7 +10356,15 @@
           <w:rtl/>
           <w:lang w:val="en-US"/>
         </w:rPr>
-        <w:t xml:space="preserve"> 0</w:t>
+        <w:t xml:space="preserve"> </w:t>
+      </w:r>
+      <w:r>
+        <w:rPr>
+          <w:sz w:val="22"/>
+          <w:szCs w:val="22"/>
+          <w:lang w:val="en-US"/>
+        </w:rPr>
+        <w:t>0.2</w:t>
       </w:r>
     </w:p>
     <w:p>
@@ -10576,7 +10554,7 @@
           <w:szCs w:val="22"/>
           <w:lang w:val="en-US"/>
         </w:rPr>
-        <w:t>7</w:t>
+        <w:t>3</w:t>
       </w:r>
     </w:p>
     <w:p>
@@ -10625,7 +10603,7 @@
           <w:szCs w:val="22"/>
           <w:lang w:val="en-US"/>
         </w:rPr>
-        <w:t>100</w:t>
+        <w:t>200</w:t>
       </w:r>
     </w:p>
     <w:p>
@@ -10781,7 +10759,7 @@
           <w:szCs w:val="22"/>
           <w:lang w:val="en-US"/>
         </w:rPr>
-        <w:t>0</w:t>
+        <w:t>0.1</w:t>
       </w:r>
     </w:p>
     <w:p>
@@ -10830,7 +10808,7 @@
           <w:szCs w:val="22"/>
           <w:lang w:val="en-US"/>
         </w:rPr>
-        <w:t>1</w:t>
+        <w:t>2</w:t>
       </w:r>
     </w:p>
     <w:p>
@@ -10847,7 +10825,6 @@
           <w:rtl/>
           <w:lang w:val="en-IL"/>
         </w:rPr>
-        <w:lastRenderedPageBreak/>
         <w:t xml:space="preserve">לצורך קבלת תמונת מצב להשוואה בין שני המודלים אמדנו את ביצועיהם על סט הולידציה. </w:t>
       </w:r>
       <w:r>
@@ -10917,25 +10894,7 @@
             <w:rtl/>
             <w:lang w:val="en-IL"/>
           </w:rPr>
-          <w:t>גרף 2</w:t>
-        </w:r>
-        <w:r>
-          <w:rPr>
-            <w:rStyle w:val="Hyperlink"/>
-            <w:rFonts w:ascii="Times New Roman" w:hAnsi="Times New Roman" w:cs="Times New Roman"/>
-            <w:rtl/>
-            <w:lang w:val="en-IL"/>
-          </w:rPr>
-          <w:t>.</w:t>
-        </w:r>
-        <w:r>
-          <w:rPr>
-            <w:rStyle w:val="Hyperlink"/>
-            <w:rFonts w:ascii="Times New Roman" w:hAnsi="Times New Roman" w:cs="Times New Roman"/>
-            <w:rtl/>
-            <w:lang w:val="en-IL"/>
-          </w:rPr>
-          <w:t>1</w:t>
+          <w:t>גרף 2.1</w:t>
         </w:r>
       </w:hyperlink>
       <w:r>
@@ -10978,6 +10937,7 @@
           <w:sz w:val="22"/>
           <w:szCs w:val="22"/>
         </w:rPr>
+        <w:lastRenderedPageBreak/>
         <w:t>RMSE XGBoost</w:t>
       </w:r>
       <w:r>
@@ -11028,7 +10988,15 @@
           <w:rtl/>
           <w:lang w:val="en-US"/>
         </w:rPr>
-        <w:t xml:space="preserve"> 0.29</w:t>
+        <w:t xml:space="preserve"> </w:t>
+      </w:r>
+      <w:r>
+        <w:rPr>
+          <w:sz w:val="22"/>
+          <w:szCs w:val="22"/>
+          <w:lang w:val="en-US"/>
+        </w:rPr>
+        <w:t>0.31</w:t>
       </w:r>
       <w:r>
         <w:rPr>
@@ -11079,7 +11047,15 @@
           <w:rtl/>
           <w:lang w:val="en-US"/>
         </w:rPr>
-        <w:t xml:space="preserve"> 4.51</w:t>
+        <w:t xml:space="preserve"> </w:t>
+      </w:r>
+      <w:r>
+        <w:rPr>
+          <w:sz w:val="22"/>
+          <w:szCs w:val="22"/>
+          <w:lang w:val="en-US"/>
+        </w:rPr>
+        <w:t>4.34</w:t>
       </w:r>
     </w:p>
     <w:p>
@@ -11121,7 +11097,15 @@
           <w:rtl/>
           <w:lang w:val="en-US"/>
         </w:rPr>
-        <w:t xml:space="preserve"> 20.19</w:t>
+        <w:t xml:space="preserve"> </w:t>
+      </w:r>
+      <w:r>
+        <w:rPr>
+          <w:sz w:val="22"/>
+          <w:szCs w:val="22"/>
+          <w:lang w:val="en-US"/>
+        </w:rPr>
+        <w:t>20.46</w:t>
       </w:r>
     </w:p>
     <w:p>
@@ -11164,7 +11148,15 @@
           <w:rtl/>
           <w:lang w:val="en-US"/>
         </w:rPr>
-        <w:t xml:space="preserve"> 8.33</w:t>
+        <w:t xml:space="preserve"> </w:t>
+      </w:r>
+      <w:r>
+        <w:rPr>
+          <w:sz w:val="22"/>
+          <w:szCs w:val="22"/>
+          <w:lang w:val="en-US"/>
+        </w:rPr>
+        <w:t>8.37</w:t>
       </w:r>
     </w:p>
     <w:p>
@@ -11253,13 +11245,11 @@
       </w:r>
       <w:r>
         <w:rPr>
-          <w:rFonts w:hint="cs"/>
-          <w:sz w:val="22"/>
-          <w:szCs w:val="22"/>
-          <w:rtl/>
-          <w:lang w:val="en-US"/>
-        </w:rPr>
-        <w:t>0.18</w:t>
+          <w:sz w:val="22"/>
+          <w:szCs w:val="22"/>
+          <w:lang w:val="en-US"/>
+        </w:rPr>
+        <w:t>0.16</w:t>
       </w:r>
     </w:p>
     <w:p>
@@ -11301,7 +11291,15 @@
           <w:rtl/>
           <w:lang w:val="en-US"/>
         </w:rPr>
-        <w:t xml:space="preserve"> 3.47</w:t>
+        <w:t xml:space="preserve"> </w:t>
+      </w:r>
+      <w:r>
+        <w:rPr>
+          <w:sz w:val="22"/>
+          <w:szCs w:val="22"/>
+          <w:lang w:val="en-US"/>
+        </w:rPr>
+        <w:t>3.49</w:t>
       </w:r>
     </w:p>
     <w:p>
@@ -11343,7 +11341,15 @@
           <w:rtl/>
           <w:lang w:val="en-US"/>
         </w:rPr>
-        <w:t xml:space="preserve"> 15.38</w:t>
+        <w:t xml:space="preserve"> </w:t>
+      </w:r>
+      <w:r>
+        <w:rPr>
+          <w:sz w:val="22"/>
+          <w:szCs w:val="22"/>
+          <w:lang w:val="en-US"/>
+        </w:rPr>
+        <w:t>14.95</w:t>
       </w:r>
       <w:r>
         <w:rPr>
@@ -11394,7 +11400,15 @@
           <w:rtl/>
           <w:lang w:val="en-US"/>
         </w:rPr>
-        <w:t xml:space="preserve"> 6.34</w:t>
+        <w:t xml:space="preserve"> </w:t>
+      </w:r>
+      <w:r>
+        <w:rPr>
+          <w:sz w:val="22"/>
+          <w:szCs w:val="22"/>
+          <w:lang w:val="en-US"/>
+        </w:rPr>
+        <w:t>6.2</w:t>
       </w:r>
     </w:p>
     <w:p>
@@ -11488,27 +11502,7 @@
             <w:rtl/>
             <w:lang w:val="en-US"/>
           </w:rPr>
-          <w:t>2</w:t>
-        </w:r>
-        <w:r>
-          <w:rPr>
-            <w:rStyle w:val="Hyperlink"/>
-            <w:sz w:val="22"/>
-            <w:szCs w:val="22"/>
-            <w:rtl/>
-            <w:lang w:val="en-US"/>
-          </w:rPr>
-          <w:t>.</w:t>
-        </w:r>
-        <w:r>
-          <w:rPr>
-            <w:rStyle w:val="Hyperlink"/>
-            <w:sz w:val="22"/>
-            <w:szCs w:val="22"/>
-            <w:rtl/>
-            <w:lang w:val="en-US"/>
-          </w:rPr>
-          <w:t>2</w:t>
+          <w:t>2.2</w:t>
         </w:r>
       </w:hyperlink>
       <w:r>
@@ -11583,7 +11577,26 @@
           <w:rtl/>
           <w:lang w:val="en-US"/>
         </w:rPr>
-        <w:t>לאחר מכן, אומד המודל הטוב יותר (</w:t>
+        <w:t xml:space="preserve">לאחר מכן, </w:t>
+      </w:r>
+      <w:r>
+        <w:rPr>
+          <w:rFonts w:hint="cs"/>
+          <w:sz w:val="22"/>
+          <w:szCs w:val="22"/>
+          <w:rtl/>
+          <w:lang w:val="en-US"/>
+        </w:rPr>
+        <w:t>אומן</w:t>
+      </w:r>
+      <w:r>
+        <w:rPr>
+          <w:sz w:val="22"/>
+          <w:szCs w:val="22"/>
+          <w:rtl/>
+          <w:lang w:val="en-US"/>
+        </w:rPr>
+        <w:t xml:space="preserve"> המודל הטוב יותר (</w:t>
       </w:r>
       <w:r>
         <w:rPr>
@@ -11752,23 +11765,7 @@
           <w:color w:val="000000" w:themeColor="text1"/>
           <w:rtl/>
         </w:rPr>
-        <w:t xml:space="preserve"> היה נמוך לאורך האימון (מתחת ל 0.</w:t>
-      </w:r>
-      <w:r>
-        <w:rPr>
-          <w:rFonts w:ascii="Times New Roman" w:hAnsi="Times New Roman" w:cs="Times New Roman"/>
-          <w:color w:val="000000" w:themeColor="text1"/>
-          <w:rtl/>
-        </w:rPr>
-        <w:t>2</w:t>
-      </w:r>
-      <w:r>
-        <w:rPr>
-          <w:rFonts w:ascii="Times New Roman" w:hAnsi="Times New Roman" w:cs="Times New Roman"/>
-          <w:color w:val="000000" w:themeColor="text1"/>
-          <w:rtl/>
-        </w:rPr>
-        <w:t>)</w:t>
+        <w:t xml:space="preserve"> </w:t>
       </w:r>
       <w:r>
         <w:rPr>
@@ -11776,7 +11773,7 @@
           <w:color w:val="000000" w:themeColor="text1"/>
           <w:rtl/>
         </w:rPr>
-        <w:t>.</w:t>
+        <w:t>בין 0.2 לבין 0.25.</w:t>
       </w:r>
     </w:p>
     <w:p>
@@ -11829,7 +11826,39 @@
           <w:color w:val="000000" w:themeColor="text1"/>
           <w:rtl/>
         </w:rPr>
-        <w:t>נע בין 2 לבין 4.2.</w:t>
+        <w:t xml:space="preserve">נע בין </w:t>
+      </w:r>
+      <w:r>
+        <w:rPr>
+          <w:rFonts w:ascii="Times New Roman" w:hAnsi="Times New Roman" w:cs="Times New Roman" w:hint="cs"/>
+          <w:color w:val="000000" w:themeColor="text1"/>
+          <w:rtl/>
+        </w:rPr>
+        <w:t>0.15</w:t>
+      </w:r>
+      <w:r>
+        <w:rPr>
+          <w:rFonts w:ascii="Times New Roman" w:hAnsi="Times New Roman" w:cs="Times New Roman" w:hint="cs"/>
+          <w:color w:val="000000" w:themeColor="text1"/>
+          <w:rtl/>
+        </w:rPr>
+        <w:t xml:space="preserve"> לבין </w:t>
+      </w:r>
+      <w:r>
+        <w:rPr>
+          <w:rFonts w:ascii="Times New Roman" w:hAnsi="Times New Roman" w:cs="Times New Roman" w:hint="cs"/>
+          <w:color w:val="000000" w:themeColor="text1"/>
+          <w:rtl/>
+        </w:rPr>
+        <w:t>0.4</w:t>
+      </w:r>
+      <w:r>
+        <w:rPr>
+          <w:rFonts w:ascii="Times New Roman" w:hAnsi="Times New Roman" w:cs="Times New Roman" w:hint="cs"/>
+          <w:color w:val="000000" w:themeColor="text1"/>
+          <w:rtl/>
+        </w:rPr>
+        <w:t>.</w:t>
       </w:r>
       <w:r>
         <w:rPr>
@@ -11890,31 +11919,15 @@
           <w:color w:val="000000" w:themeColor="text1"/>
           <w:rtl/>
         </w:rPr>
-        <w:t>12</w:t>
-      </w:r>
-      <w:r>
-        <w:rPr>
-          <w:rFonts w:ascii="Times New Roman" w:hAnsi="Times New Roman" w:cs="Times New Roman"/>
-          <w:color w:val="000000" w:themeColor="text1"/>
-          <w:rtl/>
-        </w:rPr>
-        <w:t xml:space="preserve"> לבין </w:t>
-      </w:r>
-      <w:r>
-        <w:rPr>
-          <w:rFonts w:ascii="Times New Roman" w:hAnsi="Times New Roman" w:cs="Times New Roman" w:hint="cs"/>
-          <w:color w:val="000000" w:themeColor="text1"/>
-          <w:rtl/>
-        </w:rPr>
-        <w:t>14.5</w:t>
-      </w:r>
-      <w:r>
-        <w:rPr>
-          <w:rFonts w:ascii="Times New Roman" w:hAnsi="Times New Roman" w:cs="Times New Roman"/>
-          <w:color w:val="000000" w:themeColor="text1"/>
-          <w:rtl/>
-        </w:rPr>
-        <w:t xml:space="preserve">. </w:t>
+        <w:t>0.25 לבין 0.3</w:t>
+      </w:r>
+      <w:r>
+        <w:rPr>
+          <w:rFonts w:ascii="Times New Roman" w:hAnsi="Times New Roman" w:cs="Times New Roman"/>
+          <w:color w:val="000000" w:themeColor="text1"/>
+          <w:rtl/>
+        </w:rPr>
+        <w:t xml:space="preserve"> </w:t>
       </w:r>
     </w:p>
     <w:p>
@@ -11952,7 +11965,7 @@
           <w:color w:val="000000" w:themeColor="text1"/>
           <w:rtl/>
         </w:rPr>
-        <w:t>4.2</w:t>
+        <w:t>0.2</w:t>
       </w:r>
       <w:r>
         <w:rPr>
@@ -11967,7 +11980,7 @@
           <w:color w:val="000000" w:themeColor="text1"/>
           <w:rtl/>
         </w:rPr>
-        <w:t xml:space="preserve"> ל</w:t>
+        <w:t xml:space="preserve"> </w:t>
       </w:r>
       <w:r>
         <w:rPr>
@@ -11975,7 +11988,7 @@
           <w:color w:val="000000" w:themeColor="text1"/>
           <w:rtl/>
         </w:rPr>
-        <w:t>6.2</w:t>
+        <w:t>0.3</w:t>
       </w:r>
       <w:r>
         <w:rPr>
@@ -12409,7 +12422,15 @@
             <w:rFonts w:ascii="Times New Roman" w:hAnsi="Times New Roman" w:cs="Times New Roman"/>
             <w:rtl/>
           </w:rPr>
-          <w:t xml:space="preserve"> 3</w:t>
+          <w:t xml:space="preserve"> </w:t>
+        </w:r>
+        <w:r>
+          <w:rPr>
+            <w:rStyle w:val="Hyperlink"/>
+            <w:rFonts w:ascii="Times New Roman" w:hAnsi="Times New Roman" w:cs="Times New Roman"/>
+            <w:rtl/>
+          </w:rPr>
+          <w:t>3</w:t>
         </w:r>
       </w:hyperlink>
       <w:r>
@@ -12741,7 +12762,6 @@
           <w:color w:val="000000" w:themeColor="text1"/>
           <w:rtl/>
         </w:rPr>
-        <w:lastRenderedPageBreak/>
         <w:t xml:space="preserve">לבסוף בוצעה השוואה בין ביצועי המודלים על סט הבדיקה. להלן התוצאות כפי שמתואר </w:t>
       </w:r>
       <w:hyperlink w:anchor="גרף4" w:history="1">
@@ -12840,7 +12860,7 @@
           <w:color w:val="000000" w:themeColor="text1"/>
           <w:rtl/>
         </w:rPr>
-        <w:t>0.028</w:t>
+        <w:t>1.186</w:t>
       </w:r>
     </w:p>
     <w:p>
@@ -12862,6 +12882,7 @@
           <w:rFonts w:ascii="Times New Roman" w:hAnsi="Times New Roman" w:cs="Times New Roman"/>
           <w:color w:val="000000" w:themeColor="text1"/>
         </w:rPr>
+        <w:lastRenderedPageBreak/>
         <w:t>SC Value</w:t>
       </w:r>
       <w:r>
@@ -12878,7 +12899,7 @@
           <w:color w:val="000000" w:themeColor="text1"/>
           <w:rtl/>
         </w:rPr>
-        <w:t>0.001</w:t>
+        <w:t>1.663</w:t>
       </w:r>
     </w:p>
     <w:p>
@@ -12916,7 +12937,7 @@
           <w:color w:val="000000" w:themeColor="text1"/>
           <w:rtl/>
         </w:rPr>
-        <w:t>0.001</w:t>
+        <w:t>0.468</w:t>
       </w:r>
     </w:p>
     <w:p>
@@ -12954,7 +12975,7 @@
           <w:color w:val="000000" w:themeColor="text1"/>
           <w:rtl/>
         </w:rPr>
-        <w:t>0.010</w:t>
+        <w:t>1.106</w:t>
       </w:r>
     </w:p>
     <w:p>
@@ -13041,7 +13062,7 @@
           <w:color w:val="000000" w:themeColor="text1"/>
           <w:rtl/>
         </w:rPr>
-        <w:t>0.041</w:t>
+        <w:t>0.039</w:t>
       </w:r>
     </w:p>
     <w:p>
@@ -13079,7 +13100,7 @@
           <w:color w:val="000000" w:themeColor="text1"/>
           <w:rtl/>
         </w:rPr>
-        <w:t>0.043</w:t>
+        <w:t>0.037</w:t>
       </w:r>
     </w:p>
     <w:p>
@@ -13117,7 +13138,7 @@
           <w:color w:val="000000" w:themeColor="text1"/>
           <w:rtl/>
         </w:rPr>
-        <w:t>0.067</w:t>
+        <w:t>0.064</w:t>
       </w:r>
     </w:p>
     <w:p>
@@ -13155,7 +13176,7 @@
           <w:color w:val="000000" w:themeColor="text1"/>
           <w:rtl/>
         </w:rPr>
-        <w:t>0.050</w:t>
+        <w:t>0.046</w:t>
       </w:r>
     </w:p>
     <w:p>
@@ -13348,7 +13369,7 @@
           <w:color w:val="000000" w:themeColor="text1"/>
           <w:rtl/>
         </w:rPr>
-        <w:t>0.068</w:t>
+        <w:t>0.070</w:t>
       </w:r>
     </w:p>
     <w:p>
@@ -13395,160 +13416,6 @@
         <w:spacing w:line="276" w:lineRule="auto"/>
         <w:rPr>
           <w:rFonts w:ascii="Times New Roman" w:hAnsi="Times New Roman" w:cs="Times New Roman"/>
-          <w:color w:val="000000" w:themeColor="text1"/>
-          <w:rtl/>
-        </w:rPr>
-      </w:pPr>
-    </w:p>
-    <w:p>
-      <w:pPr>
-        <w:bidi/>
-        <w:spacing w:line="276" w:lineRule="auto"/>
-        <w:rPr>
-          <w:rFonts w:ascii="Times New Roman" w:hAnsi="Times New Roman" w:cs="Times New Roman"/>
-          <w:color w:val="000000" w:themeColor="text1"/>
-          <w:rtl/>
-        </w:rPr>
-      </w:pPr>
-    </w:p>
-    <w:p>
-      <w:pPr>
-        <w:bidi/>
-        <w:spacing w:line="276" w:lineRule="auto"/>
-        <w:rPr>
-          <w:rFonts w:ascii="Times New Roman" w:hAnsi="Times New Roman" w:cs="Times New Roman"/>
-          <w:color w:val="000000" w:themeColor="text1"/>
-          <w:rtl/>
-        </w:rPr>
-      </w:pPr>
-    </w:p>
-    <w:p>
-      <w:pPr>
-        <w:pStyle w:val="NormalWeb"/>
-        <w:bidi/>
-        <w:spacing w:line="276" w:lineRule="auto"/>
-        <w:rPr>
-          <w:sz w:val="22"/>
-          <w:szCs w:val="22"/>
-          <w:rtl/>
-        </w:rPr>
-      </w:pPr>
-    </w:p>
-    <w:p>
-      <w:pPr>
-        <w:bidi/>
-        <w:spacing w:line="276" w:lineRule="auto"/>
-        <w:rPr>
-          <w:rFonts w:ascii="Times New Roman" w:hAnsi="Times New Roman" w:cs="Times New Roman"/>
-          <w:rtl/>
-        </w:rPr>
-      </w:pPr>
-    </w:p>
-    <w:p>
-      <w:pPr>
-        <w:bidi/>
-        <w:spacing w:line="276" w:lineRule="auto"/>
-        <w:rPr>
-          <w:rFonts w:ascii="Times New Roman" w:hAnsi="Times New Roman" w:cs="Times New Roman"/>
-          <w:rtl/>
-        </w:rPr>
-      </w:pPr>
-    </w:p>
-    <w:p>
-      <w:pPr>
-        <w:bidi/>
-        <w:spacing w:line="276" w:lineRule="auto"/>
-        <w:rPr>
-          <w:rFonts w:ascii="Times New Roman" w:hAnsi="Times New Roman" w:cs="Times New Roman"/>
-          <w:rtl/>
-        </w:rPr>
-      </w:pPr>
-    </w:p>
-    <w:p>
-      <w:pPr>
-        <w:bidi/>
-        <w:spacing w:line="276" w:lineRule="auto"/>
-        <w:rPr>
-          <w:rFonts w:ascii="Times New Roman" w:hAnsi="Times New Roman" w:cs="Times New Roman"/>
-          <w:rtl/>
-        </w:rPr>
-      </w:pPr>
-    </w:p>
-    <w:p>
-      <w:pPr>
-        <w:bidi/>
-        <w:spacing w:line="276" w:lineRule="auto"/>
-        <w:rPr>
-          <w:rFonts w:ascii="Times New Roman" w:hAnsi="Times New Roman" w:cs="Times New Roman"/>
-          <w:rtl/>
-        </w:rPr>
-      </w:pPr>
-    </w:p>
-    <w:p>
-      <w:pPr>
-        <w:bidi/>
-        <w:spacing w:line="276" w:lineRule="auto"/>
-        <w:rPr>
-          <w:rFonts w:ascii="Times New Roman" w:hAnsi="Times New Roman" w:cs="Times New Roman"/>
-          <w:rtl/>
-        </w:rPr>
-      </w:pPr>
-    </w:p>
-    <w:p>
-      <w:pPr>
-        <w:bidi/>
-        <w:spacing w:line="276" w:lineRule="auto"/>
-        <w:rPr>
-          <w:rFonts w:ascii="Times New Roman" w:hAnsi="Times New Roman" w:cs="Times New Roman"/>
-          <w:rtl/>
-        </w:rPr>
-      </w:pPr>
-    </w:p>
-    <w:p>
-      <w:pPr>
-        <w:bidi/>
-        <w:spacing w:line="276" w:lineRule="auto"/>
-        <w:rPr>
-          <w:rFonts w:ascii="Times New Roman" w:hAnsi="Times New Roman" w:cs="Times New Roman"/>
-          <w:rtl/>
-        </w:rPr>
-      </w:pPr>
-    </w:p>
-    <w:p>
-      <w:pPr>
-        <w:bidi/>
-        <w:spacing w:line="276" w:lineRule="auto"/>
-        <w:rPr>
-          <w:rFonts w:ascii="Times New Roman" w:hAnsi="Times New Roman" w:cs="Times New Roman"/>
-          <w:rtl/>
-        </w:rPr>
-      </w:pPr>
-    </w:p>
-    <w:p>
-      <w:pPr>
-        <w:bidi/>
-        <w:spacing w:line="276" w:lineRule="auto"/>
-        <w:rPr>
-          <w:rFonts w:ascii="Times New Roman" w:hAnsi="Times New Roman" w:cs="Times New Roman"/>
-          <w:rtl/>
-        </w:rPr>
-      </w:pPr>
-    </w:p>
-    <w:p>
-      <w:pPr>
-        <w:bidi/>
-        <w:spacing w:line="276" w:lineRule="auto"/>
-        <w:rPr>
-          <w:rFonts w:ascii="Times New Roman" w:hAnsi="Times New Roman" w:cs="Times New Roman"/>
-        </w:rPr>
-      </w:pPr>
-    </w:p>
-    <w:p>
-      <w:pPr>
-        <w:bidi/>
-        <w:spacing w:line="276" w:lineRule="auto"/>
-        <w:rPr>
-          <w:rFonts w:ascii="Times New Roman" w:hAnsi="Times New Roman" w:cs="Times New Roman"/>
           <w:rtl/>
         </w:rPr>
       </w:pPr>
@@ -13578,7 +13445,6 @@
           <w:szCs w:val="32"/>
           <w:rtl/>
         </w:rPr>
-        <w:lastRenderedPageBreak/>
         <w:t>סיכום, דיון ומסקנות</w:t>
       </w:r>
       <w:bookmarkEnd w:id="10"/>
@@ -13649,7 +13515,7 @@
           <w:szCs w:val="22"/>
           <w:lang w:val="en-US"/>
         </w:rPr>
-        <w:t>PLSR</w:t>
+        <w:t>XGBoost</w:t>
       </w:r>
       <w:r>
         <w:rPr>
@@ -13659,7 +13525,15 @@
           <w:rtl/>
           <w:lang w:val="en-US"/>
         </w:rPr>
-        <w:t xml:space="preserve"> הראה את הביצועים הטובים ביותר על סט הבדיקה ביחס לשני המודלים האחרים. המודל הצליח לשלב בין הורדת מימד לבין שמירה על קשר חזק בין המשתנים התלויים והבלתי תלויים מה שהמחיש את ההתאמה של המודל לנתונים שנעשה בהם שימוש במהלך המחקר.  </w:t>
+        <w:t xml:space="preserve">  (בשילוב עם הורדת המימד של </w:t>
+      </w:r>
+      <w:r>
+        <w:rPr>
+          <w:sz w:val="22"/>
+          <w:szCs w:val="22"/>
+          <w:lang w:val="en-US"/>
+        </w:rPr>
+        <w:t>PLS</w:t>
       </w:r>
       <w:r>
         <w:rPr>
@@ -13669,15 +13543,7 @@
           <w:rtl/>
           <w:lang w:val="en-US"/>
         </w:rPr>
-        <w:t xml:space="preserve">בנוסף, הורדת המימד על ידי </w:t>
-      </w:r>
-      <w:r>
-        <w:rPr>
-          <w:sz w:val="22"/>
-          <w:szCs w:val="22"/>
-          <w:lang w:val="en-US"/>
-        </w:rPr>
-        <w:t>PLS</w:t>
+        <w:t xml:space="preserve">) </w:t>
       </w:r>
       <w:r>
         <w:rPr>
@@ -13687,61 +13553,7 @@
           <w:rtl/>
           <w:lang w:val="en-US"/>
         </w:rPr>
-        <w:t xml:space="preserve"> הובילה לביצועים טובים יותר הן במודל ה </w:t>
-      </w:r>
-      <w:r>
-        <w:rPr>
-          <w:sz w:val="22"/>
-          <w:szCs w:val="22"/>
-          <w:lang w:val="en-US"/>
-        </w:rPr>
-        <w:t>XGBoost</w:t>
-      </w:r>
-      <w:r>
-        <w:rPr>
-          <w:rFonts w:hint="cs"/>
-          <w:sz w:val="22"/>
-          <w:szCs w:val="22"/>
-          <w:rtl/>
-          <w:lang w:val="en-US"/>
-        </w:rPr>
-        <w:t xml:space="preserve"> והן במודל ה </w:t>
-      </w:r>
-      <w:r>
-        <w:rPr>
-          <w:sz w:val="22"/>
-          <w:szCs w:val="22"/>
-          <w:lang w:val="en-US"/>
-        </w:rPr>
-        <w:t>Random Forest</w:t>
-      </w:r>
-      <w:r>
-        <w:rPr>
-          <w:rFonts w:hint="cs"/>
-          <w:sz w:val="22"/>
-          <w:szCs w:val="22"/>
-          <w:rtl/>
-          <w:lang w:val="en-US"/>
-        </w:rPr>
-        <w:t xml:space="preserve"> יחד עם זאת שני המודלים הללו הראו ביצועים נחותים יותר מאלו של ה </w:t>
-      </w:r>
-      <w:r>
-        <w:rPr>
-          <w:sz w:val="22"/>
-          <w:szCs w:val="22"/>
-          <w:lang w:val="en-US"/>
-        </w:rPr>
-        <w:t>PLSR</w:t>
-      </w:r>
-      <w:r>
-        <w:rPr>
-          <w:rFonts w:hint="cs"/>
-          <w:sz w:val="22"/>
-          <w:szCs w:val="22"/>
-          <w:rtl/>
-          <w:lang w:val="en-US"/>
-        </w:rPr>
-        <w:t>.</w:t>
+        <w:t xml:space="preserve">הראה את הביצועים הטובים ביותר על סט הבדיקה ביחס לשני המודלים האחרים. המודל הצליח לשלב בין הורדת מימד לבין שמירה על קשר חזק בין המשתנים התלויים והבלתי תלויים מה שהמחיש את ההתאמה של המודל לנתונים שנעשה בהם שימוש במהלך המחקר.  </w:t>
       </w:r>
     </w:p>
     <w:p>
@@ -13794,15 +13606,95 @@
           <w:sz w:val="22"/>
           <w:szCs w:val="22"/>
         </w:rPr>
-        <w:t xml:space="preserve"> PLSR, </w:t>
-      </w:r>
-      <w:r>
-        <w:rPr>
-          <w:sz w:val="22"/>
-          <w:szCs w:val="22"/>
-          <w:rtl/>
-        </w:rPr>
-        <w:t>ככלים אמינים ויעילים לחיזוי ריכוזי נוטריינטים בצמחים. המודל הוכיח כי שיטות להורדת מימד יכולות לשפר משמעותית את היכולת להכליל על נתונים חדשים</w:t>
+        <w:t xml:space="preserve"> </w:t>
+      </w:r>
+      <w:r>
+        <w:rPr>
+          <w:rFonts w:hint="cs"/>
+          <w:sz w:val="22"/>
+          <w:szCs w:val="22"/>
+          <w:rtl/>
+          <w:lang w:val="en-US"/>
+        </w:rPr>
+        <w:t xml:space="preserve">מודל ה </w:t>
+      </w:r>
+      <w:r>
+        <w:rPr>
+          <w:sz w:val="22"/>
+          <w:szCs w:val="22"/>
+          <w:lang w:val="en-US"/>
+        </w:rPr>
+        <w:t>XGBoost</w:t>
+      </w:r>
+      <w:r>
+        <w:rPr>
+          <w:rFonts w:hint="cs"/>
+          <w:sz w:val="22"/>
+          <w:szCs w:val="22"/>
+          <w:rtl/>
+          <w:lang w:val="en-US"/>
+        </w:rPr>
+        <w:t xml:space="preserve">, </w:t>
+      </w:r>
+      <w:r>
+        <w:rPr>
+          <w:sz w:val="22"/>
+          <w:szCs w:val="22"/>
+          <w:rtl/>
+        </w:rPr>
+        <w:t>ככלים אמינים ויעילים לחיזוי ריכוזי נוטריינטים בצמחים. המודל</w:t>
+      </w:r>
+      <w:r>
+        <w:rPr>
+          <w:rFonts w:hint="cs"/>
+          <w:sz w:val="22"/>
+          <w:szCs w:val="22"/>
+          <w:rtl/>
+        </w:rPr>
+        <w:t xml:space="preserve"> </w:t>
+      </w:r>
+      <w:r>
+        <w:rPr>
+          <w:sz w:val="22"/>
+          <w:szCs w:val="22"/>
+          <w:rtl/>
+        </w:rPr>
+        <w:t xml:space="preserve">הוכיח כי שיטות </w:t>
+      </w:r>
+      <w:r>
+        <w:rPr>
+          <w:rFonts w:hint="cs"/>
+          <w:sz w:val="22"/>
+          <w:szCs w:val="22"/>
+          <w:rtl/>
+        </w:rPr>
+        <w:t xml:space="preserve">כמו </w:t>
+      </w:r>
+      <w:r>
+        <w:rPr>
+          <w:sz w:val="22"/>
+          <w:szCs w:val="22"/>
+          <w:lang w:val="en-US"/>
+        </w:rPr>
+        <w:t>Boosting</w:t>
+      </w:r>
+      <w:r>
+        <w:rPr>
+          <w:rFonts w:hint="cs"/>
+          <w:sz w:val="22"/>
+          <w:szCs w:val="22"/>
+          <w:rtl/>
+          <w:lang w:val="en-US"/>
+        </w:rPr>
+        <w:t xml:space="preserve"> </w:t>
+      </w:r>
+      <w:r>
+        <w:rPr>
+          <w:sz w:val="22"/>
+          <w:szCs w:val="22"/>
+          <w:rtl/>
+        </w:rPr>
+        <w:t>יכולות לשפר משמעותית את היכולת להכליל על נתונים חדשים</w:t>
       </w:r>
       <w:r>
         <w:rPr>
@@ -13830,13 +13722,20 @@
         <w:rPr>
           <w:rStyle w:val="Strong"/>
           <w:rFonts w:eastAsiaTheme="majorEastAsia"/>
-          <w:b w:val="0"/>
-          <w:bCs w:val="0"/>
           <w:sz w:val="22"/>
           <w:szCs w:val="22"/>
           <w:rtl/>
         </w:rPr>
         <w:t>שילוב שיטות</w:t>
+      </w:r>
+      <w:r>
+        <w:rPr>
+          <w:rFonts w:hint="cs"/>
+          <w:sz w:val="22"/>
+          <w:szCs w:val="22"/>
+          <w:rtl/>
+        </w:rPr>
+        <w:t>:</w:t>
       </w:r>
       <w:r>
         <w:rPr>
@@ -13847,7 +13746,7 @@
           <w:szCs w:val="22"/>
           <w:rtl/>
         </w:rPr>
-        <w:t xml:space="preserve">: </w:t>
+        <w:t xml:space="preserve"> </w:t>
       </w:r>
       <w:r>
         <w:rPr>
@@ -13894,25 +13793,7 @@
           <w:szCs w:val="22"/>
           <w:rtl/>
         </w:rPr>
-        <w:t xml:space="preserve"> אם כי יש לתת חשיבות לפשטות. כלומר, אין צורך להתחיל מאלגוריתמים מורכבים כמו </w:t>
-      </w:r>
-      <w:r>
-        <w:rPr>
-          <w:sz w:val="22"/>
-          <w:szCs w:val="22"/>
-          <w:lang w:val="en-US"/>
-        </w:rPr>
-        <w:t>XGBoost</w:t>
-      </w:r>
-      <w:r>
-        <w:rPr>
-          <w:rFonts w:hint="cs"/>
-          <w:sz w:val="22"/>
-          <w:szCs w:val="22"/>
-          <w:rtl/>
-          <w:lang w:val="en-US"/>
-        </w:rPr>
-        <w:t>.</w:t>
+        <w:t xml:space="preserve"> שכן הורדת המימד שיפרה משמעותית את ביצועי האלגוריתם.</w:t>
       </w:r>
     </w:p>
     <w:p>
@@ -13933,13 +13814,21 @@
         <w:rPr>
           <w:rStyle w:val="Strong"/>
           <w:rFonts w:eastAsiaTheme="majorEastAsia"/>
-          <w:b w:val="0"/>
-          <w:bCs w:val="0"/>
           <w:sz w:val="22"/>
           <w:szCs w:val="22"/>
           <w:rtl/>
         </w:rPr>
         <w:t>פוטנציאל יישומ</w:t>
+      </w:r>
+      <w:r>
+        <w:rPr>
+          <w:rStyle w:val="Strong"/>
+          <w:rFonts w:eastAsiaTheme="majorEastAsia" w:hint="cs"/>
+          <w:sz w:val="22"/>
+          <w:szCs w:val="22"/>
+          <w:rtl/>
+        </w:rPr>
+        <w:t>י:</w:t>
       </w:r>
       <w:r>
         <w:rPr>
@@ -13951,7 +13840,7 @@
           <w:szCs w:val="22"/>
           <w:rtl/>
         </w:rPr>
-        <w:t xml:space="preserve">י: </w:t>
+        <w:t xml:space="preserve"> </w:t>
       </w:r>
       <w:r>
         <w:rPr>
@@ -14104,15 +13993,22 @@
     </w:p>
     <w:p>
       <w:pPr>
+        <w:pStyle w:val="Heading1"/>
         <w:bidi/>
         <w:spacing w:line="276" w:lineRule="auto"/>
         <w:rPr>
           <w:rFonts w:ascii="Times New Roman" w:hAnsi="Times New Roman" w:cs="Times New Roman"/>
-          <w:sz w:val="24"/>
-          <w:szCs w:val="24"/>
-          <w:rtl/>
-        </w:rPr>
-      </w:pPr>
+          <w:rtl/>
+        </w:rPr>
+      </w:pPr>
+      <w:r>
+        <w:rPr>
+          <w:rFonts w:ascii="Times New Roman" w:hAnsi="Times New Roman" w:cs="Times New Roman"/>
+          <w:rtl/>
+        </w:rPr>
+        <w:lastRenderedPageBreak/>
+        <w:t>נספחים</w:t>
+      </w:r>
     </w:p>
     <w:p>
       <w:pPr>
@@ -14123,119 +14019,12 @@
           <w:rtl/>
         </w:rPr>
       </w:pPr>
-    </w:p>
-    <w:p>
-      <w:pPr>
-        <w:bidi/>
-        <w:spacing w:line="276" w:lineRule="auto"/>
-        <w:rPr>
-          <w:rFonts w:ascii="Times New Roman" w:hAnsi="Times New Roman" w:cs="Times New Roman"/>
-          <w:rtl/>
-        </w:rPr>
-      </w:pPr>
-    </w:p>
-    <w:p>
-      <w:pPr>
-        <w:bidi/>
-        <w:spacing w:line="276" w:lineRule="auto"/>
-        <w:rPr>
-          <w:rFonts w:ascii="Times New Roman" w:hAnsi="Times New Roman" w:cs="Times New Roman"/>
-          <w:rtl/>
-        </w:rPr>
-      </w:pPr>
-    </w:p>
-    <w:p>
-      <w:pPr>
-        <w:bidi/>
-        <w:spacing w:line="276" w:lineRule="auto"/>
-        <w:rPr>
-          <w:rFonts w:ascii="Times New Roman" w:hAnsi="Times New Roman" w:cs="Times New Roman"/>
-          <w:rtl/>
-        </w:rPr>
-      </w:pPr>
-    </w:p>
-    <w:p>
-      <w:pPr>
-        <w:bidi/>
-        <w:spacing w:line="276" w:lineRule="auto"/>
-        <w:rPr>
-          <w:rFonts w:ascii="Times New Roman" w:hAnsi="Times New Roman" w:cs="Times New Roman"/>
-          <w:rtl/>
-        </w:rPr>
-      </w:pPr>
-    </w:p>
-    <w:p>
-      <w:pPr>
-        <w:bidi/>
-        <w:spacing w:line="276" w:lineRule="auto"/>
-        <w:rPr>
-          <w:rFonts w:ascii="Times New Roman" w:hAnsi="Times New Roman" w:cs="Times New Roman"/>
-          <w:rtl/>
-        </w:rPr>
-      </w:pPr>
-    </w:p>
-    <w:p>
-      <w:pPr>
-        <w:bidi/>
-        <w:spacing w:line="276" w:lineRule="auto"/>
-        <w:rPr>
-          <w:rFonts w:ascii="Times New Roman" w:hAnsi="Times New Roman" w:cs="Times New Roman"/>
-          <w:rtl/>
-        </w:rPr>
-      </w:pPr>
-    </w:p>
-    <w:p>
-      <w:pPr>
-        <w:spacing w:line="276" w:lineRule="auto"/>
-        <w:rPr>
-          <w:rFonts w:ascii="Times New Roman" w:hAnsi="Times New Roman" w:cs="Times New Roman"/>
-        </w:rPr>
-      </w:pPr>
-    </w:p>
-    <w:p>
-      <w:pPr>
-        <w:pStyle w:val="Heading1"/>
-        <w:bidi/>
-        <w:spacing w:line="276" w:lineRule="auto"/>
-        <w:rPr>
-          <w:rFonts w:ascii="Times New Roman" w:hAnsi="Times New Roman" w:cs="Times New Roman"/>
-          <w:rtl/>
-        </w:rPr>
-      </w:pPr>
-      <w:r>
-        <w:rPr>
-          <w:rFonts w:ascii="Times New Roman" w:hAnsi="Times New Roman" w:cs="Times New Roman"/>
-          <w:rtl/>
-        </w:rPr>
-        <w:t>נספחים</w:t>
-      </w:r>
-    </w:p>
-    <w:p>
-      <w:pPr>
-        <w:bidi/>
-        <w:spacing w:line="276" w:lineRule="auto"/>
-        <w:rPr>
-          <w:rFonts w:ascii="Times New Roman" w:hAnsi="Times New Roman" w:cs="Times New Roman"/>
-          <w:rtl/>
-        </w:rPr>
-      </w:pPr>
-    </w:p>
-    <w:p>
-      <w:pPr>
-        <w:bidi/>
-        <w:spacing w:line="276" w:lineRule="auto"/>
-        <w:rPr>
-          <w:rFonts w:ascii="Times New Roman" w:hAnsi="Times New Roman" w:cs="Times New Roman"/>
-          <w:rtl/>
-        </w:rPr>
-      </w:pPr>
       <w:bookmarkStart w:id="11" w:name="גרף1_1"/>
       <w:r>
         <w:rPr>
           <w:rFonts w:ascii="Times New Roman" w:hAnsi="Times New Roman" w:cs="Times New Roman"/>
           <w:rtl/>
         </w:rPr>
-        <w:lastRenderedPageBreak/>
         <w:t>גרף 1.1</w:t>
       </w:r>
       <w:bookmarkEnd w:id="11"/>
@@ -14265,10 +14054,10 @@
           <w14:ligatures w14:val="standardContextual"/>
         </w:rPr>
         <w:drawing>
-          <wp:inline distT="0" distB="0" distL="0" distR="0" wp14:anchorId="56CD9376" wp14:editId="2D4C5A86">
-            <wp:extent cx="1981337" cy="1231120"/>
-            <wp:effectExtent l="0" t="0" r="0" b="1270"/>
-            <wp:docPr id="958133140" name="Picture 1"/>
+          <wp:inline distT="0" distB="0" distL="0" distR="0" wp14:anchorId="47C7C60E" wp14:editId="6D589252">
+            <wp:extent cx="2604341" cy="1562547"/>
+            <wp:effectExtent l="0" t="0" r="0" b="0"/>
+            <wp:docPr id="510681672" name="Picture 1"/>
             <wp:cNvGraphicFramePr>
               <a:graphicFrameLocks xmlns:a="http://schemas.openxmlformats.org/drawingml/2006/main" noChangeAspect="1"/>
             </wp:cNvGraphicFramePr>
@@ -14276,7 +14065,7 @@
               <a:graphicData uri="http://schemas.openxmlformats.org/drawingml/2006/picture">
                 <pic:pic xmlns:pic="http://schemas.openxmlformats.org/drawingml/2006/picture">
                   <pic:nvPicPr>
-                    <pic:cNvPr id="958133140" name="Picture 958133140"/>
+                    <pic:cNvPr id="510681672" name="Picture 510681672"/>
                     <pic:cNvPicPr/>
                   </pic:nvPicPr>
                   <pic:blipFill>
@@ -14294,7 +14083,7 @@
                   <pic:spPr>
                     <a:xfrm>
                       <a:off x="0" y="0"/>
-                      <a:ext cx="2154005" cy="1338409"/>
+                      <a:ext cx="2811014" cy="1686546"/>
                     </a:xfrm>
                     <a:prstGeom prst="rect">
                       <a:avLst/>
@@ -14344,9 +14133,9 @@
           <w14:ligatures w14:val="standardContextual"/>
         </w:rPr>
         <w:drawing>
-          <wp:inline distT="0" distB="0" distL="0" distR="0" wp14:anchorId="3AF5238A" wp14:editId="6E50D01A">
-            <wp:extent cx="1940229" cy="1205577"/>
-            <wp:effectExtent l="0" t="0" r="3175" b="1270"/>
+          <wp:inline distT="0" distB="0" distL="0" distR="0" wp14:anchorId="3AF5238A" wp14:editId="17DD1A44">
+            <wp:extent cx="2385527" cy="1482265"/>
+            <wp:effectExtent l="0" t="0" r="2540" b="3810"/>
             <wp:docPr id="1835974688" name="Picture 2"/>
             <wp:cNvGraphicFramePr>
               <a:graphicFrameLocks xmlns:a="http://schemas.openxmlformats.org/drawingml/2006/main" noChangeAspect="1"/>
@@ -14373,7 +14162,7 @@
                   <pic:spPr>
                     <a:xfrm>
                       <a:off x="0" y="0"/>
-                      <a:ext cx="2059349" cy="1279593"/>
+                      <a:ext cx="2647850" cy="1645262"/>
                     </a:xfrm>
                     <a:prstGeom prst="rect">
                       <a:avLst/>
@@ -14395,16 +14184,6 @@
           <w:rtl/>
         </w:rPr>
       </w:pPr>
-    </w:p>
-    <w:p>
-      <w:pPr>
-        <w:bidi/>
-        <w:spacing w:line="276" w:lineRule="auto"/>
-        <w:rPr>
-          <w:rFonts w:ascii="Times New Roman" w:hAnsi="Times New Roman" w:cs="Times New Roman"/>
-          <w:rtl/>
-        </w:rPr>
-      </w:pPr>
       <w:bookmarkStart w:id="13" w:name="גרף1_2"/>
       <w:r>
         <w:rPr>
@@ -14433,10 +14212,10 @@
           <w14:ligatures w14:val="standardContextual"/>
         </w:rPr>
         <w:drawing>
-          <wp:inline distT="0" distB="0" distL="0" distR="0" wp14:anchorId="775E0D5C" wp14:editId="406D1768">
-            <wp:extent cx="2442711" cy="1221491"/>
+          <wp:inline distT="0" distB="0" distL="0" distR="0" wp14:anchorId="488BC19C" wp14:editId="1A41E771">
+            <wp:extent cx="2388013" cy="1194138"/>
             <wp:effectExtent l="0" t="0" r="0" b="0"/>
-            <wp:docPr id="1965937040" name="Picture 4" descr="A graph with blue and orange bars&#10;&#10;AI-generated content may be incorrect."/>
+            <wp:docPr id="127823349" name="Picture 2"/>
             <wp:cNvGraphicFramePr>
               <a:graphicFrameLocks xmlns:a="http://schemas.openxmlformats.org/drawingml/2006/main" noChangeAspect="1"/>
             </wp:cNvGraphicFramePr>
@@ -14444,7 +14223,7 @@
               <a:graphicData uri="http://schemas.openxmlformats.org/drawingml/2006/picture">
                 <pic:pic xmlns:pic="http://schemas.openxmlformats.org/drawingml/2006/picture">
                   <pic:nvPicPr>
-                    <pic:cNvPr id="1965937040" name="Picture 4" descr="A graph with blue and orange bars&#10;&#10;AI-generated content may be incorrect."/>
+                    <pic:cNvPr id="127823349" name="Picture 127823349"/>
                     <pic:cNvPicPr/>
                   </pic:nvPicPr>
                   <pic:blipFill>
@@ -14462,7 +14241,7 @@
                   <pic:spPr>
                     <a:xfrm>
                       <a:off x="0" y="0"/>
-                      <a:ext cx="2469993" cy="1235133"/>
+                      <a:ext cx="2541680" cy="1270980"/>
                     </a:xfrm>
                     <a:prstGeom prst="rect">
                       <a:avLst/>
@@ -14510,10 +14289,10 @@
           <w14:ligatures w14:val="standardContextual"/>
         </w:rPr>
         <w:drawing>
-          <wp:inline distT="0" distB="0" distL="0" distR="0" wp14:anchorId="3C393A0B" wp14:editId="30A837B0">
-            <wp:extent cx="2100991" cy="1575684"/>
-            <wp:effectExtent l="0" t="0" r="0" b="0"/>
-            <wp:docPr id="279758707" name="Picture 1"/>
+          <wp:inline distT="0" distB="0" distL="0" distR="0" wp14:anchorId="26BB5A2E" wp14:editId="4F1093BC">
+            <wp:extent cx="1824776" cy="1368531"/>
+            <wp:effectExtent l="0" t="0" r="4445" b="3175"/>
+            <wp:docPr id="242507994" name="Picture 3"/>
             <wp:cNvGraphicFramePr>
               <a:graphicFrameLocks xmlns:a="http://schemas.openxmlformats.org/drawingml/2006/main" noChangeAspect="1"/>
             </wp:cNvGraphicFramePr>
@@ -14521,7 +14300,7 @@
               <a:graphicData uri="http://schemas.openxmlformats.org/drawingml/2006/picture">
                 <pic:pic xmlns:pic="http://schemas.openxmlformats.org/drawingml/2006/picture">
                   <pic:nvPicPr>
-                    <pic:cNvPr id="279758707" name="Picture 279758707"/>
+                    <pic:cNvPr id="242507994" name="Picture 242507994"/>
                     <pic:cNvPicPr/>
                   </pic:nvPicPr>
                   <pic:blipFill>
@@ -14539,7 +14318,7 @@
                   <pic:spPr>
                     <a:xfrm>
                       <a:off x="0" y="0"/>
-                      <a:ext cx="2187666" cy="1640688"/>
+                      <a:ext cx="1914424" cy="1435764"/>
                     </a:xfrm>
                     <a:prstGeom prst="rect">
                       <a:avLst/>
@@ -14561,6 +14340,13 @@
           <w:rtl/>
         </w:rPr>
       </w:pPr>
+      <w:r>
+        <w:rPr>
+          <w:rFonts w:ascii="Times New Roman" w:hAnsi="Times New Roman" w:cs="Times New Roman"/>
+          <w:rtl/>
+        </w:rPr>
+        <w:t>גרף 2.3</w:t>
+      </w:r>
     </w:p>
     <w:p>
       <w:pPr>
@@ -14571,67 +14357,28 @@
           <w:rtl/>
         </w:rPr>
       </w:pPr>
-    </w:p>
-    <w:p>
-      <w:pPr>
-        <w:bidi/>
-        <w:spacing w:line="276" w:lineRule="auto"/>
-        <w:rPr>
-          <w:rFonts w:ascii="Times New Roman" w:hAnsi="Times New Roman" w:cs="Times New Roman"/>
-          <w:rtl/>
-        </w:rPr>
-      </w:pPr>
-    </w:p>
-    <w:p>
-      <w:pPr>
-        <w:bidi/>
-        <w:spacing w:line="276" w:lineRule="auto"/>
-        <w:rPr>
-          <w:rFonts w:ascii="Times New Roman" w:hAnsi="Times New Roman" w:cs="Times New Roman"/>
-          <w:rtl/>
-        </w:rPr>
-      </w:pPr>
-    </w:p>
-    <w:p>
-      <w:pPr>
-        <w:bidi/>
-        <w:spacing w:line="276" w:lineRule="auto"/>
-        <w:rPr>
-          <w:rFonts w:ascii="Times New Roman" w:hAnsi="Times New Roman" w:cs="Times New Roman"/>
-          <w:rtl/>
-        </w:rPr>
-      </w:pPr>
       <w:bookmarkStart w:id="14" w:name="גרף3_2"/>
       <w:r>
         <w:rPr>
           <w:rFonts w:ascii="Times New Roman" w:hAnsi="Times New Roman" w:cs="Times New Roman"/>
-          <w:rtl/>
-        </w:rPr>
-        <w:t>גרף 2.3</w:t>
-      </w:r>
-      <w:bookmarkEnd w:id="14"/>
-    </w:p>
-    <w:p>
-      <w:pPr>
-        <w:bidi/>
-        <w:spacing w:line="276" w:lineRule="auto"/>
-        <w:rPr>
-          <w:rFonts w:ascii="Times New Roman" w:hAnsi="Times New Roman" w:cs="Times New Roman"/>
-          <w:rtl/>
-        </w:rPr>
-      </w:pPr>
-      <w:r>
-        <w:rPr>
-          <w:rFonts w:ascii="Times New Roman" w:hAnsi="Times New Roman" w:cs="Times New Roman"/>
           <w:noProof/>
+          <w:rtl/>
+          <w:lang w:val="he-IL"/>
           <w14:ligatures w14:val="standardContextual"/>
         </w:rPr>
-        <w:lastRenderedPageBreak/>
         <w:drawing>
-          <wp:inline distT="0" distB="0" distL="0" distR="0" wp14:anchorId="7917FF79" wp14:editId="4510CD7E">
-            <wp:extent cx="1695397" cy="1271501"/>
+          <wp:anchor distT="0" distB="0" distL="114300" distR="114300" simplePos="0" relativeHeight="251658240" behindDoc="0" locked="0" layoutInCell="1" allowOverlap="1" wp14:anchorId="056EEA0F" wp14:editId="1D6BE3D8">
+            <wp:simplePos x="0" y="0"/>
+            <wp:positionH relativeFrom="column">
+              <wp:posOffset>3948263</wp:posOffset>
+            </wp:positionH>
+            <wp:positionV relativeFrom="paragraph">
+              <wp:posOffset>20297</wp:posOffset>
+            </wp:positionV>
+            <wp:extent cx="1922049" cy="1441483"/>
             <wp:effectExtent l="0" t="0" r="0" b="0"/>
-            <wp:docPr id="1266649935" name="Picture 2"/>
+            <wp:wrapNone/>
+            <wp:docPr id="1248035951" name="Picture 4"/>
             <wp:cNvGraphicFramePr>
               <a:graphicFrameLocks xmlns:a="http://schemas.openxmlformats.org/drawingml/2006/main" noChangeAspect="1"/>
             </wp:cNvGraphicFramePr>
@@ -14639,7 +14386,7 @@
               <a:graphicData uri="http://schemas.openxmlformats.org/drawingml/2006/picture">
                 <pic:pic xmlns:pic="http://schemas.openxmlformats.org/drawingml/2006/picture">
                   <pic:nvPicPr>
-                    <pic:cNvPr id="1266649935" name="Picture 1266649935"/>
+                    <pic:cNvPr id="1248035951" name="Picture 1248035951"/>
                     <pic:cNvPicPr/>
                   </pic:nvPicPr>
                   <pic:blipFill>
@@ -14657,7 +14404,7 @@
                   <pic:spPr>
                     <a:xfrm>
                       <a:off x="0" y="0"/>
-                      <a:ext cx="1778751" cy="1334014"/>
+                      <a:ext cx="1922049" cy="1441483"/>
                     </a:xfrm>
                     <a:prstGeom prst="rect">
                       <a:avLst/>
@@ -14666,9 +14413,16 @@
                 </pic:pic>
               </a:graphicData>
             </a:graphic>
-          </wp:inline>
+            <wp14:sizeRelH relativeFrom="page">
+              <wp14:pctWidth>0</wp14:pctWidth>
+            </wp14:sizeRelH>
+            <wp14:sizeRelV relativeFrom="page">
+              <wp14:pctHeight>0</wp14:pctHeight>
+            </wp14:sizeRelV>
+          </wp:anchor>
         </w:drawing>
       </w:r>
+      <w:bookmarkEnd w:id="14"/>
     </w:p>
     <w:p>
       <w:pPr>
@@ -14679,16 +14433,36 @@
           <w:rtl/>
         </w:rPr>
       </w:pPr>
+    </w:p>
+    <w:p>
+      <w:pPr>
+        <w:bidi/>
+        <w:spacing w:line="276" w:lineRule="auto"/>
+        <w:rPr>
+          <w:rFonts w:ascii="Times New Roman" w:hAnsi="Times New Roman" w:cs="Times New Roman"/>
+          <w:rtl/>
+        </w:rPr>
+      </w:pPr>
+    </w:p>
+    <w:p>
+      <w:pPr>
+        <w:bidi/>
+        <w:spacing w:line="276" w:lineRule="auto"/>
+        <w:rPr>
+          <w:rFonts w:ascii="Times New Roman" w:hAnsi="Times New Roman" w:cs="Times New Roman"/>
+          <w:rtl/>
+        </w:rPr>
+      </w:pPr>
       <w:bookmarkStart w:id="15" w:name="גרף4_2"/>
       <w:r>
         <w:rPr>
           <w:rFonts w:ascii="Times New Roman" w:hAnsi="Times New Roman" w:cs="Times New Roman"/>
           <w:rtl/>
         </w:rPr>
+        <w:lastRenderedPageBreak/>
         <w:t xml:space="preserve">גרף 2.4 </w:t>
       </w:r>
     </w:p>
-    <w:bookmarkEnd w:id="15"/>
     <w:p>
       <w:pPr>
         <w:bidi/>
@@ -14698,6 +14472,8 @@
           <w:rtl/>
         </w:rPr>
       </w:pPr>
+      <w:bookmarkStart w:id="16" w:name="גרף5_2"/>
+      <w:bookmarkEnd w:id="15"/>
       <w:r>
         <w:rPr>
           <w:rFonts w:ascii="Times New Roman" w:hAnsi="Times New Roman" w:cs="Times New Roman"/>
@@ -14707,10 +14483,10 @@
           <w14:ligatures w14:val="standardContextual"/>
         </w:rPr>
         <w:drawing>
-          <wp:inline distT="0" distB="0" distL="0" distR="0" wp14:anchorId="27D14178" wp14:editId="047985DB">
-            <wp:extent cx="1573927" cy="1180402"/>
-            <wp:effectExtent l="0" t="0" r="1270" b="1270"/>
-            <wp:docPr id="6707110" name="Picture 3"/>
+          <wp:inline distT="0" distB="0" distL="0" distR="0" wp14:anchorId="00D53458" wp14:editId="26F69236">
+            <wp:extent cx="2457734" cy="1843234"/>
+            <wp:effectExtent l="0" t="0" r="0" b="0"/>
+            <wp:docPr id="233085792" name="Picture 5"/>
             <wp:cNvGraphicFramePr>
               <a:graphicFrameLocks xmlns:a="http://schemas.openxmlformats.org/drawingml/2006/main" noChangeAspect="1"/>
             </wp:cNvGraphicFramePr>
@@ -14718,7 +14494,7 @@
               <a:graphicData uri="http://schemas.openxmlformats.org/drawingml/2006/picture">
                 <pic:pic xmlns:pic="http://schemas.openxmlformats.org/drawingml/2006/picture">
                   <pic:nvPicPr>
-                    <pic:cNvPr id="6707110" name="Picture 6707110"/>
+                    <pic:cNvPr id="233085792" name="Picture 233085792"/>
                     <pic:cNvPicPr/>
                   </pic:nvPicPr>
                   <pic:blipFill>
@@ -14736,7 +14512,7 @@
                   <pic:spPr>
                     <a:xfrm>
                       <a:off x="0" y="0"/>
-                      <a:ext cx="1630681" cy="1222966"/>
+                      <a:ext cx="2506625" cy="1879901"/>
                     </a:xfrm>
                     <a:prstGeom prst="rect">
                       <a:avLst/>
@@ -14748,7 +14524,6 @@
           </wp:inline>
         </w:drawing>
       </w:r>
-      <w:bookmarkStart w:id="16" w:name="גרף5_2"/>
     </w:p>
     <w:p>
       <w:pPr>
@@ -14767,7 +14542,6 @@
         <w:t>גרף 2.5</w:t>
       </w:r>
     </w:p>
-    <w:bookmarkEnd w:id="16"/>
     <w:p>
       <w:pPr>
         <w:bidi/>
@@ -14780,13 +14554,15 @@
         <w:rPr>
           <w:rFonts w:ascii="Times New Roman" w:hAnsi="Times New Roman" w:cs="Times New Roman"/>
           <w:noProof/>
+          <w:rtl/>
+          <w:lang w:val="he-IL"/>
           <w14:ligatures w14:val="standardContextual"/>
         </w:rPr>
         <w:drawing>
-          <wp:inline distT="0" distB="0" distL="0" distR="0" wp14:anchorId="19FCB112" wp14:editId="62F4E842">
-            <wp:extent cx="2161647" cy="1349623"/>
-            <wp:effectExtent l="0" t="0" r="0" b="0"/>
-            <wp:docPr id="685690038" name="Picture 6"/>
+          <wp:inline distT="0" distB="0" distL="0" distR="0" wp14:anchorId="38B71761" wp14:editId="57DBD13A">
+            <wp:extent cx="2461617" cy="1512094"/>
+            <wp:effectExtent l="0" t="0" r="2540" b="0"/>
+            <wp:docPr id="950349739" name="Picture 6"/>
             <wp:cNvGraphicFramePr>
               <a:graphicFrameLocks xmlns:a="http://schemas.openxmlformats.org/drawingml/2006/main" noChangeAspect="1"/>
             </wp:cNvGraphicFramePr>
@@ -14794,7 +14570,7 @@
               <a:graphicData uri="http://schemas.openxmlformats.org/drawingml/2006/picture">
                 <pic:pic xmlns:pic="http://schemas.openxmlformats.org/drawingml/2006/picture">
                   <pic:nvPicPr>
-                    <pic:cNvPr id="685690038" name="Picture 685690038"/>
+                    <pic:cNvPr id="950349739" name="Picture 950349739"/>
                     <pic:cNvPicPr/>
                   </pic:nvPicPr>
                   <pic:blipFill>
@@ -14812,7 +14588,7 @@
                   <pic:spPr>
                     <a:xfrm>
                       <a:off x="0" y="0"/>
-                      <a:ext cx="2258577" cy="1410141"/>
+                      <a:ext cx="2565451" cy="1575876"/>
                     </a:xfrm>
                     <a:prstGeom prst="rect">
                       <a:avLst/>
@@ -14824,6 +14600,7 @@
           </wp:inline>
         </w:drawing>
       </w:r>
+      <w:bookmarkEnd w:id="16"/>
     </w:p>
     <w:p>
       <w:pPr>
@@ -14835,6 +14612,7 @@
         </w:rPr>
       </w:pPr>
       <w:bookmarkStart w:id="17" w:name="גרף4"/>
+      <w:bookmarkStart w:id="18" w:name="גרף3"/>
       <w:r>
         <w:rPr>
           <w:rFonts w:ascii="Times New Roman" w:hAnsi="Times New Roman" w:cs="Times New Roman" w:hint="cs"/>
@@ -14843,6 +14621,7 @@
         <w:t>גרף 3</w:t>
       </w:r>
     </w:p>
+    <w:bookmarkEnd w:id="18"/>
     <w:p>
       <w:pPr>
         <w:bidi/>
@@ -14861,10 +14640,10 @@
           <w14:ligatures w14:val="standardContextual"/>
         </w:rPr>
         <w:drawing>
-          <wp:inline distT="0" distB="0" distL="0" distR="0" wp14:anchorId="54542F9E" wp14:editId="5EDD182A">
-            <wp:extent cx="2206954" cy="1324124"/>
-            <wp:effectExtent l="0" t="0" r="3175" b="0"/>
-            <wp:docPr id="1404184541" name="Picture 7"/>
+          <wp:inline distT="0" distB="0" distL="0" distR="0" wp14:anchorId="12A3B215" wp14:editId="501059BB">
+            <wp:extent cx="2692283" cy="1615310"/>
+            <wp:effectExtent l="0" t="0" r="635" b="0"/>
+            <wp:docPr id="1435117767" name="Picture 7"/>
             <wp:cNvGraphicFramePr>
               <a:graphicFrameLocks xmlns:a="http://schemas.openxmlformats.org/drawingml/2006/main" noChangeAspect="1"/>
             </wp:cNvGraphicFramePr>
@@ -14872,7 +14651,7 @@
               <a:graphicData uri="http://schemas.openxmlformats.org/drawingml/2006/picture">
                 <pic:pic xmlns:pic="http://schemas.openxmlformats.org/drawingml/2006/picture">
                   <pic:nvPicPr>
-                    <pic:cNvPr id="1404184541" name="Picture 1404184541"/>
+                    <pic:cNvPr id="1435117767" name="Picture 1435117767"/>
                     <pic:cNvPicPr/>
                   </pic:nvPicPr>
                   <pic:blipFill>
@@ -14890,7 +14669,7 @@
                   <pic:spPr>
                     <a:xfrm>
                       <a:off x="0" y="0"/>
-                      <a:ext cx="2251720" cy="1350982"/>
+                      <a:ext cx="3095749" cy="1857381"/>
                     </a:xfrm>
                     <a:prstGeom prst="rect">
                       <a:avLst/>
@@ -14946,7 +14725,7 @@
           <w:rtl/>
         </w:rPr>
       </w:pPr>
-      <w:bookmarkStart w:id="18" w:name="_Toc184075436"/>
+      <w:bookmarkStart w:id="19" w:name="_Toc184075436"/>
       <w:bookmarkEnd w:id="17"/>
       <w:r>
         <w:rPr>
@@ -14957,10 +14736,10 @@
           <w14:ligatures w14:val="standardContextual"/>
         </w:rPr>
         <w:drawing>
-          <wp:inline distT="0" distB="0" distL="0" distR="0" wp14:anchorId="39DCE5F2" wp14:editId="4C511D47">
-            <wp:extent cx="2232776" cy="1339616"/>
-            <wp:effectExtent l="0" t="0" r="2540" b="0"/>
-            <wp:docPr id="574278201" name="Picture 5"/>
+          <wp:inline distT="0" distB="0" distL="0" distR="0" wp14:anchorId="4A17DE07" wp14:editId="5C76AE7A">
+            <wp:extent cx="2578529" cy="1547061"/>
+            <wp:effectExtent l="0" t="0" r="0" b="2540"/>
+            <wp:docPr id="1477929979" name="Picture 8"/>
             <wp:cNvGraphicFramePr>
               <a:graphicFrameLocks xmlns:a="http://schemas.openxmlformats.org/drawingml/2006/main" noChangeAspect="1"/>
             </wp:cNvGraphicFramePr>
@@ -14968,7 +14747,7 @@
               <a:graphicData uri="http://schemas.openxmlformats.org/drawingml/2006/picture">
                 <pic:pic xmlns:pic="http://schemas.openxmlformats.org/drawingml/2006/picture">
                   <pic:nvPicPr>
-                    <pic:cNvPr id="574278201" name="Picture 574278201"/>
+                    <pic:cNvPr id="1477929979" name="Picture 1477929979"/>
                     <pic:cNvPicPr/>
                   </pic:nvPicPr>
                   <pic:blipFill>
@@ -14986,7 +14765,7 @@
                   <pic:spPr>
                     <a:xfrm>
                       <a:off x="0" y="0"/>
-                      <a:ext cx="2252239" cy="1351293"/>
+                      <a:ext cx="2705150" cy="1623031"/>
                     </a:xfrm>
                     <a:prstGeom prst="rect">
                       <a:avLst/>
@@ -15008,6 +14787,49 @@
           <w:rtl/>
         </w:rPr>
       </w:pPr>
+      <w:r>
+        <w:rPr>
+          <w:rFonts w:ascii="Times New Roman" w:hAnsi="Times New Roman" w:cs="Times New Roman"/>
+          <w:rtl/>
+        </w:rPr>
+        <w:br/>
+      </w:r>
+      <w:r>
+        <w:rPr>
+          <w:rFonts w:ascii="Times New Roman" w:hAnsi="Times New Roman" w:cs="Times New Roman"/>
+          <w:rtl/>
+        </w:rPr>
+        <w:br/>
+      </w:r>
+      <w:r>
+        <w:rPr>
+          <w:rFonts w:ascii="Times New Roman" w:hAnsi="Times New Roman" w:cs="Times New Roman"/>
+          <w:rtl/>
+        </w:rPr>
+        <w:lastRenderedPageBreak/>
+        <w:br/>
+      </w:r>
+      <w:r>
+        <w:rPr>
+          <w:rFonts w:ascii="Times New Roman" w:hAnsi="Times New Roman" w:cs="Times New Roman"/>
+          <w:rtl/>
+        </w:rPr>
+        <w:br/>
+      </w:r>
+      <w:r>
+        <w:rPr>
+          <w:rFonts w:ascii="Times New Roman" w:hAnsi="Times New Roman" w:cs="Times New Roman"/>
+          <w:rtl/>
+        </w:rPr>
+        <w:br/>
+      </w:r>
+      <w:r>
+        <w:rPr>
+          <w:rFonts w:ascii="Times New Roman" w:hAnsi="Times New Roman" w:cs="Times New Roman"/>
+          <w:rtl/>
+        </w:rPr>
+        <w:br/>
+      </w:r>
     </w:p>
     <w:p>
       <w:pPr>
@@ -15024,10 +14846,9 @@
           <w:rFonts w:ascii="Times New Roman" w:hAnsi="Times New Roman" w:cs="Times New Roman"/>
           <w:rtl/>
         </w:rPr>
-        <w:lastRenderedPageBreak/>
         <w:t>מקורות</w:t>
       </w:r>
-      <w:bookmarkEnd w:id="18"/>
+      <w:bookmarkEnd w:id="19"/>
     </w:p>
     <w:sdt>
       <w:sdtPr>
@@ -20722,7 +20543,9 @@
     <w:rsid w:val="00540573"/>
     <w:rsid w:val="00587484"/>
     <w:rsid w:val="005E20D1"/>
+    <w:rsid w:val="006041A6"/>
     <w:rsid w:val="0060584C"/>
+    <w:rsid w:val="007076AD"/>
     <w:rsid w:val="0073157D"/>
     <w:rsid w:val="0073598B"/>
     <w:rsid w:val="007D7E70"/>

</xml_diff>

<commit_message>
update report word & pdf
</commit_message>
<xml_diff>
--- a/final_report/final_report.docx
+++ b/final_report/final_report.docx
@@ -229,7 +229,6 @@
           <w:rFonts w:ascii="Times New Roman" w:hAnsi="Times New Roman" w:cs="Times New Roman"/>
           <w:sz w:val="28"/>
           <w:szCs w:val="28"/>
-          <w:rtl/>
         </w:rPr>
       </w:pPr>
       <w:r>
@@ -239,8 +238,129 @@
           <w:szCs w:val="28"/>
           <w:rtl/>
         </w:rPr>
-        <w:t>מאת: דביר רחבי, לידור ארז וגיא מזרחי</w:t>
-      </w:r>
+        <w:t>מאת:</w:t>
+      </w:r>
+    </w:p>
+    <w:p>
+      <w:pPr>
+        <w:bidi/>
+        <w:spacing w:line="276" w:lineRule="auto"/>
+        <w:jc w:val="center"/>
+        <w:rPr>
+          <w:rFonts w:ascii="Times New Roman" w:hAnsi="Times New Roman" w:cs="Times New Roman"/>
+          <w:sz w:val="28"/>
+          <w:szCs w:val="28"/>
+        </w:rPr>
+      </w:pPr>
+      <w:r>
+        <w:rPr>
+          <w:rFonts w:ascii="Times New Roman" w:hAnsi="Times New Roman" w:cs="Times New Roman"/>
+          <w:sz w:val="28"/>
+          <w:szCs w:val="28"/>
+          <w:rtl/>
+        </w:rPr>
+        <w:t>דביר רחבי</w:t>
+      </w:r>
+      <w:r>
+        <w:rPr>
+          <w:rFonts w:ascii="Times New Roman" w:hAnsi="Times New Roman" w:cs="Times New Roman"/>
+          <w:sz w:val="28"/>
+          <w:szCs w:val="28"/>
+        </w:rPr>
+        <w:t xml:space="preserve">207206624 </w:t>
+      </w:r>
+    </w:p>
+    <w:p>
+      <w:pPr>
+        <w:bidi/>
+        <w:spacing w:line="276" w:lineRule="auto"/>
+        <w:jc w:val="center"/>
+        <w:rPr>
+          <w:rFonts w:ascii="Times New Roman" w:hAnsi="Times New Roman" w:cs="Times New Roman"/>
+          <w:sz w:val="28"/>
+          <w:szCs w:val="28"/>
+        </w:rPr>
+      </w:pPr>
+      <w:r>
+        <w:rPr>
+          <w:rFonts w:ascii="Times New Roman" w:hAnsi="Times New Roman" w:cs="Times New Roman"/>
+          <w:sz w:val="28"/>
+          <w:szCs w:val="28"/>
+          <w:rtl/>
+        </w:rPr>
+        <w:t>לידור ארז</w:t>
+      </w:r>
+      <w:r>
+        <w:rPr>
+          <w:rFonts w:ascii="Times New Roman" w:hAnsi="Times New Roman" w:cs="Times New Roman"/>
+          <w:sz w:val="28"/>
+          <w:szCs w:val="28"/>
+        </w:rPr>
+        <w:t xml:space="preserve"> 318661444 </w:t>
+      </w:r>
+      <w:r>
+        <w:rPr>
+          <w:rFonts w:ascii="Times New Roman" w:hAnsi="Times New Roman" w:cs="Times New Roman"/>
+          <w:sz w:val="28"/>
+          <w:szCs w:val="28"/>
+          <w:rtl/>
+        </w:rPr>
+        <w:t xml:space="preserve"> </w:t>
+      </w:r>
+    </w:p>
+    <w:p>
+      <w:pPr>
+        <w:bidi/>
+        <w:spacing w:line="276" w:lineRule="auto"/>
+        <w:jc w:val="center"/>
+        <w:rPr>
+          <w:rFonts w:ascii="Times New Roman" w:hAnsi="Times New Roman" w:cs="Times New Roman"/>
+          <w:sz w:val="28"/>
+          <w:szCs w:val="28"/>
+        </w:rPr>
+      </w:pPr>
+      <w:r>
+        <w:rPr>
+          <w:rFonts w:ascii="Times New Roman" w:hAnsi="Times New Roman" w:cs="Times New Roman"/>
+          <w:sz w:val="28"/>
+          <w:szCs w:val="28"/>
+          <w:rtl/>
+        </w:rPr>
+        <w:t>גיא מזרחי</w:t>
+      </w:r>
+      <w:r>
+        <w:rPr>
+          <w:rFonts w:ascii="Times New Roman" w:hAnsi="Times New Roman" w:cs="Times New Roman"/>
+          <w:sz w:val="28"/>
+          <w:szCs w:val="28"/>
+        </w:rPr>
+        <w:t xml:space="preserve"> 314975442 </w:t>
+      </w:r>
+    </w:p>
+    <w:p>
+      <w:pPr>
+        <w:bidi/>
+        <w:spacing w:line="276" w:lineRule="auto"/>
+        <w:jc w:val="center"/>
+        <w:rPr>
+          <w:rFonts w:ascii="Times New Roman" w:hAnsi="Times New Roman" w:cs="Times New Roman"/>
+          <w:sz w:val="28"/>
+          <w:szCs w:val="28"/>
+        </w:rPr>
+      </w:pPr>
+    </w:p>
+    <w:p>
+      <w:pPr>
+        <w:bidi/>
+        <w:spacing w:line="276" w:lineRule="auto"/>
+        <w:jc w:val="center"/>
+        <w:rPr>
+          <w:rFonts w:ascii="Times New Roman" w:hAnsi="Times New Roman" w:cs="Times New Roman"/>
+          <w:sz w:val="28"/>
+          <w:szCs w:val="28"/>
+          <w:rtl/>
+        </w:rPr>
+      </w:pPr>
     </w:p>
     <w:p>
       <w:pPr>
@@ -402,7 +522,7 @@
         <w:bidi/>
         <w:spacing w:line="276" w:lineRule="auto"/>
         <w:rPr>
-          <w:rFonts w:ascii="Times New Roman" w:hAnsi="Times New Roman" w:cs="Times New Roman" w:hint="cs"/>
+          <w:rFonts w:ascii="Times New Roman" w:hAnsi="Times New Roman" w:cs="Times New Roman"/>
           <w:rtl/>
         </w:rPr>
       </w:pPr>
@@ -1250,7 +1370,23 @@
                 <w:rFonts w:ascii="Times New Roman" w:hAnsi="Times New Roman" w:cs="Times New Roman"/>
                 <w:rtl/>
               </w:rPr>
-              <w:t>............................................................................................................................................</w:t>
+              <w:t>..........</w:t>
+            </w:r>
+            <w:r>
+              <w:rPr>
+                <w:rStyle w:val="Hyperlink"/>
+                <w:rFonts w:ascii="Times New Roman" w:hAnsi="Times New Roman" w:cs="Times New Roman"/>
+                <w:rtl/>
+              </w:rPr>
+              <w:t>.</w:t>
+            </w:r>
+            <w:r>
+              <w:rPr>
+                <w:rStyle w:val="Hyperlink"/>
+                <w:rFonts w:ascii="Times New Roman" w:hAnsi="Times New Roman" w:cs="Times New Roman"/>
+                <w:rtl/>
+              </w:rPr>
+              <w:t>.................................................................................................................................</w:t>
             </w:r>
             <w:r>
               <w:rPr>
@@ -2737,12 +2873,21 @@
             </w:rPr>
             <w:t>(</w:t>
           </w:r>
+          <w:proofErr w:type="spellStart"/>
           <w:r>
             <w:rPr>
               <w:rFonts w:ascii="Times New Roman" w:hAnsi="Times New Roman" w:cs="Times New Roman"/>
               <w:color w:val="000000"/>
             </w:rPr>
-            <w:t>Vitousek et al., 2009</w:t>
+            <w:t>Vitousek</w:t>
+          </w:r>
+          <w:proofErr w:type="spellEnd"/>
+          <w:r>
+            <w:rPr>
+              <w:rFonts w:ascii="Times New Roman" w:hAnsi="Times New Roman" w:cs="Times New Roman"/>
+              <w:color w:val="000000"/>
+            </w:rPr>
+            <w:t xml:space="preserve"> et al., 2009</w:t>
           </w:r>
           <w:r>
             <w:rPr>
@@ -2800,7 +2945,25 @@
               <w:rFonts w:ascii="Times New Roman" w:hAnsi="Times New Roman" w:cs="Times New Roman"/>
               <w:color w:val="000000"/>
             </w:rPr>
-            <w:t>(Erisman et al., 2013)</w:t>
+            <w:t>(</w:t>
+          </w:r>
+          <w:proofErr w:type="spellStart"/>
+          <w:r>
+            <w:rPr>
+              <w:rStyle w:val="rynqvb"/>
+              <w:rFonts w:ascii="Times New Roman" w:hAnsi="Times New Roman" w:cs="Times New Roman"/>
+              <w:color w:val="000000"/>
+            </w:rPr>
+            <w:t>Erisman</w:t>
+          </w:r>
+          <w:proofErr w:type="spellEnd"/>
+          <w:r>
+            <w:rPr>
+              <w:rStyle w:val="rynqvb"/>
+              <w:rFonts w:ascii="Times New Roman" w:hAnsi="Times New Roman" w:cs="Times New Roman"/>
+              <w:color w:val="000000"/>
+            </w:rPr>
+            <w:t xml:space="preserve"> et al., 2013)</w:t>
           </w:r>
         </w:sdtContent>
       </w:sdt>
@@ -3399,7 +3562,23 @@
               <w:rFonts w:ascii="Times New Roman" w:eastAsia="Times New Roman" w:hAnsi="Times New Roman" w:cs="Times New Roman"/>
               <w:color w:val="000000"/>
             </w:rPr>
-            <w:t>(Chen &amp; Guestrin, 2016)</w:t>
+            <w:t xml:space="preserve">(Chen &amp; </w:t>
+          </w:r>
+          <w:proofErr w:type="spellStart"/>
+          <w:r>
+            <w:rPr>
+              <w:rFonts w:ascii="Times New Roman" w:eastAsia="Times New Roman" w:hAnsi="Times New Roman" w:cs="Times New Roman"/>
+              <w:color w:val="000000"/>
+            </w:rPr>
+            <w:t>Guestrin</w:t>
+          </w:r>
+          <w:proofErr w:type="spellEnd"/>
+          <w:r>
+            <w:rPr>
+              <w:rFonts w:ascii="Times New Roman" w:eastAsia="Times New Roman" w:hAnsi="Times New Roman" w:cs="Times New Roman"/>
+              <w:color w:val="000000"/>
+            </w:rPr>
+            <w:t>, 2016)</w:t>
           </w:r>
         </w:sdtContent>
       </w:sdt>
@@ -3454,12 +3633,21 @@
             </w:rPr>
             <w:t>(</w:t>
           </w:r>
+          <w:proofErr w:type="spellStart"/>
           <w:r>
             <w:rPr>
               <w:rFonts w:ascii="Times New Roman" w:hAnsi="Times New Roman" w:cs="Times New Roman"/>
               <w:color w:val="000000"/>
             </w:rPr>
-            <w:t>Breiman, 2001</w:t>
+            <w:t>Breiman</w:t>
+          </w:r>
+          <w:proofErr w:type="spellEnd"/>
+          <w:r>
+            <w:rPr>
+              <w:rFonts w:ascii="Times New Roman" w:hAnsi="Times New Roman" w:cs="Times New Roman"/>
+              <w:color w:val="000000"/>
+            </w:rPr>
+            <w:t>, 2001</w:t>
           </w:r>
           <w:r>
             <w:rPr>
@@ -3712,7 +3900,21 @@
           <w:rFonts w:ascii="Times New Roman" w:hAnsi="Times New Roman" w:cs="Times New Roman"/>
           <w:rtl/>
         </w:rPr>
-        <w:t>מטרת מחקר זה היא לרתום את היתרונות של הספקטרוסקופיה ולמידת המכונה לשם פיתוח מודל כימומטרי אשר יאפשר לחזות באופן מדויק את ריכוזי חנקן, סוכר ועמילן בצמחים. המודל יסתמך על מאגר נתונים גדול הכולל מדידות ספקטרליות (1557 אורכי גל) ומדידות מעבדה של ריכוזי הנוטריינטים בצמחים שונים. היכולת לחזות באופן מדויק שלושה משתני מטרה בו זמנית חשובה במיוחד, שכן קיים קשר הדוק בין ריכוז החנקן לבין תהליכי ייצור ואגירת האנרגיה בצמח. חוסר איזון בין המרכיבים הללו עלול להוביל לפגיעה בצמיחה, לירידה באיכות הפרי ולבזבוז משאבים</w:t>
+        <w:t xml:space="preserve">מטרת מחקר זה היא לרתום את היתרונות של הספקטרוסקופיה ולמידת המכונה לשם פיתוח מודל </w:t>
+      </w:r>
+      <w:r>
+        <w:rPr>
+          <w:rFonts w:ascii="Times New Roman" w:hAnsi="Times New Roman" w:cs="Times New Roman" w:hint="cs"/>
+          <w:rtl/>
+        </w:rPr>
+        <w:t>כמומטרי</w:t>
+      </w:r>
+      <w:r>
+        <w:rPr>
+          <w:rFonts w:ascii="Times New Roman" w:hAnsi="Times New Roman" w:cs="Times New Roman"/>
+          <w:rtl/>
+        </w:rPr>
+        <w:t xml:space="preserve"> אשר יאפשר לחזות באופן מדויק את ריכוזי חנקן, סוכר ועמילן בצמחים. המודל יסתמך על מאגר נתונים גדול הכולל מדידות ספקטרליות (1557 אורכי גל) ומדידות מעבדה של ריכוזי הנוטריינטים בצמחים שונים. היכולת לחזות באופן מדויק שלושה משתני מטרה בו זמנית חשובה במיוחד, שכן קיים קשר הדוק בין ריכוז החנקן לבין תהליכי ייצור ואגירת האנרגיה בצמח. חוסר איזון בין המרכיבים הללו עלול להוביל לפגיעה בצמיחה, לירידה באיכות הפרי ולבזבוז משאבים</w:t>
       </w:r>
       <w:r>
         <w:rPr>
@@ -4061,7 +4263,7 @@
           <w:rFonts w:ascii="Times New Roman" w:hAnsi="Times New Roman" w:cs="Times New Roman"/>
           <w:rtl/>
         </w:rPr>
-        <w:t>הכימומטרי</w:t>
+        <w:t>הכמומטרי</w:t>
       </w:r>
       <w:r>
         <w:rPr>
@@ -4161,7 +4363,7 @@
           <w:rFonts w:ascii="Times New Roman" w:hAnsi="Times New Roman" w:cs="Times New Roman"/>
           <w:rtl/>
         </w:rPr>
-        <w:t xml:space="preserve">שלב הכנת הנתונים מהווה את הבסיס להצלחת כל פרויקט בתחום למידת המכונה, ובמיוחד בתחומים הדורשים עיבוד מדויק של נתונים מדעיים, כגון כימומטריה וחקלאות מדייקת. תהליך זה הוא קריטי משום שהוא מאפשר לקחת את הנתונים הגולמיים, אשר לעיתים קרובות לא ישימים ישירות לאימון מערכות לומדות, ולהפוך אותם לפורמט </w:t>
+        <w:t xml:space="preserve">שלב הכנת הנתונים מהווה את הבסיס להצלחת כל פרויקט בתחום למידת המכונה, ובמיוחד בתחומים הדורשים עיבוד מדויק של נתונים מדעיים, כגון כמומטריה וחקלאות מדייקת. תהליך זה הוא קריטי משום שהוא מאפשר לקחת את הנתונים הגולמיים, אשר לעיתים קרובות לא ישימים ישירות לאימון מערכות לומדות, ולהפוך אותם לפורמט </w:t>
       </w:r>
       <w:r>
         <w:rPr>
@@ -4446,7 +4648,23 @@
           <w:rtl/>
         </w:rPr>
         <w:lastRenderedPageBreak/>
-        <w:t>הנתונים, החלטנו להחליף את הערכים החריגים בממוצע של אותו משתנה. גישה זו שמרה על עקביות הנתונים והפחיתה את השפעתם של הערכים החריגים, תוך שמירה על מבנה הנתונים המקורי ככל האפשר.</w:t>
+        <w:t>הנתונים, החלטנו להחליף את הערכים החריגים ב</w:t>
+      </w:r>
+      <w:r>
+        <w:rPr>
+          <w:rFonts w:ascii="Times New Roman" w:hAnsi="Times New Roman" w:cs="Times New Roman" w:hint="cs"/>
+          <w:color w:val="000000" w:themeColor="text1"/>
+          <w:rtl/>
+        </w:rPr>
+        <w:t>חציון</w:t>
+      </w:r>
+      <w:r>
+        <w:rPr>
+          <w:rFonts w:ascii="Times New Roman" w:hAnsi="Times New Roman" w:cs="Times New Roman"/>
+          <w:color w:val="000000" w:themeColor="text1"/>
+          <w:rtl/>
+        </w:rPr>
+        <w:t xml:space="preserve"> של אותו משתנה. גישה זו שמרה על עקביות הנתונים והפחיתה את השפעתם של הערכים החריגים, תוך שמירה על מבנה הנתונים המקורי ככל האפשר.</w:t>
       </w:r>
     </w:p>
     <w:p>
@@ -5339,7 +5557,17 @@
           <w:rtl/>
           <w:lang w:val="en-US"/>
         </w:rPr>
-        <w:t>וייצוג קשרים מורכבים בכך שמוריד את הטייה על ידי שימוש בעצי החלטה כך שכל אחד מהם מאומן על הטעויות של אלו שאומנו לפניו</w:t>
+        <w:t xml:space="preserve">וייצוג קשרים מורכבים בכך שמוריד את </w:t>
+      </w:r>
+      <w:r>
+        <w:rPr>
+          <w:rFonts w:eastAsiaTheme="minorHAnsi" w:hint="cs"/>
+          <w:sz w:val="22"/>
+          <w:szCs w:val="22"/>
+          <w:rtl/>
+          <w:lang w:val="en-US"/>
+        </w:rPr>
+        <w:t>הטיה</w:t>
       </w:r>
       <w:r>
         <w:rPr>
@@ -5349,6 +5577,16 @@
           <w:rtl/>
           <w:lang w:val="en-US"/>
         </w:rPr>
+        <w:t xml:space="preserve"> על ידי שימוש בעצי החלטה כך שכל אחד מהם מאומן על הטעויות של אלו שאומנו לפניו</w:t>
+      </w:r>
+      <w:r>
+        <w:rPr>
+          <w:rFonts w:eastAsiaTheme="minorHAnsi"/>
+          <w:sz w:val="22"/>
+          <w:szCs w:val="22"/>
+          <w:rtl/>
+          <w:lang w:val="en-US"/>
+        </w:rPr>
         <w:t>.</w:t>
       </w:r>
       <w:r>
@@ -5417,13 +5655,33 @@
           <w:rtl/>
           <w:lang w:val="en-US"/>
         </w:rPr>
-        <w:t>השלב הראשון בתהליך המידול כלל חיפוש אחר סט הקונפיגורציה (היפר פרמטרים) של כל מודל, אשר יימזער את שורש השגיאה הריבועית הממוצעת</w:t>
+        <w:t xml:space="preserve">השלב הראשון בתהליך המידול כלל חיפוש אחר סט הקונפיגורציה (היפר פרמטרים) של כל מודל, אשר </w:t>
+      </w:r>
+      <w:r>
+        <w:rPr>
+          <w:rFonts w:eastAsiaTheme="minorHAnsi" w:hint="cs"/>
+          <w:sz w:val="22"/>
+          <w:szCs w:val="22"/>
+          <w:rtl/>
+          <w:lang w:val="en-US"/>
+        </w:rPr>
+        <w:t>ימזער</w:t>
       </w:r>
       <w:r>
         <w:rPr>
           <w:rFonts w:eastAsiaTheme="minorHAnsi"/>
           <w:sz w:val="22"/>
           <w:szCs w:val="22"/>
+          <w:rtl/>
+          <w:lang w:val="en-US"/>
+        </w:rPr>
+        <w:t xml:space="preserve"> את שורש השגיאה הריבועית הממוצעת</w:t>
+      </w:r>
+      <w:r>
+        <w:rPr>
+          <w:rFonts w:eastAsiaTheme="minorHAnsi"/>
+          <w:sz w:val="22"/>
+          <w:szCs w:val="22"/>
           <w:lang w:val="en-US"/>
         </w:rPr>
         <w:t xml:space="preserve"> </w:t>
@@ -5514,7 +5772,27 @@
           <w:rtl/>
           <w:lang w:val="en-US"/>
         </w:rPr>
-        <w:t xml:space="preserve">ם ונבדקו ביצועיו על סט הולידציה בכל מחזור. </w:t>
+        <w:t xml:space="preserve">ם ונבדקו ביצועיו על סט </w:t>
+      </w:r>
+      <w:r>
+        <w:rPr>
+          <w:rFonts w:eastAsiaTheme="minorHAnsi" w:hint="cs"/>
+          <w:sz w:val="22"/>
+          <w:szCs w:val="22"/>
+          <w:rtl/>
+          <w:lang w:val="en-US"/>
+        </w:rPr>
+        <w:t>הוולידצי</w:t>
+      </w:r>
+      <w:r>
+        <w:rPr>
+          <w:rFonts w:eastAsiaTheme="minorHAnsi" w:hint="eastAsia"/>
+          <w:sz w:val="22"/>
+          <w:szCs w:val="22"/>
+          <w:rtl/>
+          <w:lang w:val="en-US"/>
+        </w:rPr>
+        <w:t>ה</w:t>
       </w:r>
       <w:r>
         <w:rPr>
@@ -5524,6 +5802,16 @@
           <w:rtl/>
           <w:lang w:val="en-US"/>
         </w:rPr>
+        <w:t xml:space="preserve"> בכל מחזור. </w:t>
+      </w:r>
+      <w:r>
+        <w:rPr>
+          <w:rFonts w:eastAsiaTheme="minorHAnsi"/>
+          <w:sz w:val="22"/>
+          <w:szCs w:val="22"/>
+          <w:rtl/>
+          <w:lang w:val="en-US"/>
+        </w:rPr>
         <w:t xml:space="preserve">לבסוף, נבחר סט הקונפיגורציה אשר הוביל לממוצע ה </w:t>
       </w:r>
       <w:r>
@@ -5543,7 +5831,27 @@
           <w:rtl/>
           <w:lang w:val="en-US"/>
         </w:rPr>
-        <w:t xml:space="preserve"> הקטן ביותר על סט הולידציה ועל פני שלושת המשתנים התלויים </w:t>
+        <w:t xml:space="preserve"> הקטן ביותר על סט </w:t>
+      </w:r>
+      <w:r>
+        <w:rPr>
+          <w:rFonts w:eastAsiaTheme="minorHAnsi" w:hint="cs"/>
+          <w:sz w:val="22"/>
+          <w:szCs w:val="22"/>
+          <w:rtl/>
+          <w:lang w:val="en-US"/>
+        </w:rPr>
+        <w:t>הוולידצי</w:t>
+      </w:r>
+      <w:r>
+        <w:rPr>
+          <w:rFonts w:eastAsiaTheme="minorHAnsi" w:hint="eastAsia"/>
+          <w:sz w:val="22"/>
+          <w:szCs w:val="22"/>
+          <w:rtl/>
+          <w:lang w:val="en-US"/>
+        </w:rPr>
+        <w:t>ה</w:t>
       </w:r>
       <w:r>
         <w:rPr>
@@ -5553,6 +5861,16 @@
           <w:rtl/>
           <w:lang w:val="en-US"/>
         </w:rPr>
+        <w:t xml:space="preserve"> ועל פני שלושת המשתנים התלויים </w:t>
+      </w:r>
+      <w:r>
+        <w:rPr>
+          <w:rFonts w:eastAsiaTheme="minorHAnsi"/>
+          <w:sz w:val="22"/>
+          <w:szCs w:val="22"/>
+          <w:rtl/>
+          <w:lang w:val="en-US"/>
+        </w:rPr>
         <w:t>שלנו. לאחר</w:t>
       </w:r>
       <w:r>
@@ -5747,7 +6065,7 @@
           <w:rtl/>
           <w:lang w:val="en-US"/>
         </w:rPr>
-        <w:t xml:space="preserve"> אימנו על סט הנתונים הרגיל וגם על סט </w:t>
+        <w:t xml:space="preserve"> אימנו על סט הנתונים הרגיל </w:t>
       </w:r>
       <w:r>
         <w:rPr>
@@ -5758,7 +6076,7 @@
           <w:lang w:val="en-US"/>
         </w:rPr>
         <w:lastRenderedPageBreak/>
-        <w:t xml:space="preserve">הנתונים שיצרנו בעזרת </w:t>
+        <w:t xml:space="preserve">וגם על סט הנתונים שיצרנו בעזרת </w:t>
       </w:r>
       <w:r>
         <w:rPr>
@@ -6370,7 +6688,7 @@
           <w:szCs w:val="22"/>
           <w:rtl/>
         </w:rPr>
-        <w:t xml:space="preserve">נבדקו 50 ערכים שונים עבור מספר הקומפוננטים, תוך שימוש בסט אימון ובסט הולידציה. המטרה הייתה למצוא את מספר הקומפוננטים </w:t>
+        <w:t xml:space="preserve">נבדקו 50 ערכים שונים עבור מספר הקומפוננטים, תוך שימוש בסט אימון ובסט </w:t>
       </w:r>
       <w:r>
         <w:rPr>
@@ -6379,6 +6697,32 @@
           <w:szCs w:val="22"/>
           <w:rtl/>
         </w:rPr>
+        <w:t>הוולידצי</w:t>
+      </w:r>
+      <w:r>
+        <w:rPr>
+          <w:rFonts w:hint="eastAsia"/>
+          <w:sz w:val="22"/>
+          <w:szCs w:val="22"/>
+          <w:rtl/>
+        </w:rPr>
+        <w:t>ה</w:t>
+      </w:r>
+      <w:r>
+        <w:rPr>
+          <w:sz w:val="22"/>
+          <w:szCs w:val="22"/>
+          <w:rtl/>
+        </w:rPr>
+        <w:t xml:space="preserve">. המטרה הייתה למצוא את מספר הקומפוננטים </w:t>
+      </w:r>
+      <w:r>
+        <w:rPr>
+          <w:rFonts w:hint="cs"/>
+          <w:sz w:val="22"/>
+          <w:szCs w:val="22"/>
+          <w:rtl/>
+        </w:rPr>
         <w:t xml:space="preserve">אשר שומר </w:t>
       </w:r>
       <w:r>
@@ -6459,7 +6803,7 @@
           <w:szCs w:val="22"/>
           <w:rtl/>
         </w:rPr>
-        <w:t xml:space="preserve"> ואף למנוע התאמת יתר.</w:t>
+        <w:t xml:space="preserve"> ואף למנוע התאמת יתר</w:t>
       </w:r>
       <w:r>
         <w:rPr>
@@ -6605,13 +6949,6 @@
           <w:rtl/>
         </w:rPr>
         <w:t>).</w:t>
-      </w:r>
-      <w:r>
-        <w:rPr>
-          <w:rFonts w:ascii="Times New Roman" w:hAnsi="Times New Roman" w:cs="Times New Roman"/>
-          <w:rtl/>
-        </w:rPr>
-        <w:br/>
       </w:r>
       <w:r>
         <w:rPr>
@@ -7168,7 +7505,7 @@
       <w:pPr>
         <w:bidi/>
         <w:spacing w:after="0" w:line="276" w:lineRule="auto"/>
-        <w:ind w:left="360" w:right="663"/>
+        <w:ind w:right="663"/>
         <w:rPr>
           <w:rStyle w:val="mrel"/>
           <w:rFonts w:ascii="Times New Roman" w:eastAsiaTheme="minorEastAsia" w:hAnsi="Times New Roman" w:cs="Times New Roman"/>
@@ -7617,29 +7954,47 @@
           <w:rFonts w:ascii="Times New Roman" w:eastAsiaTheme="minorEastAsia" w:hAnsi="Times New Roman" w:cs="Times New Roman"/>
           <w:rtl/>
         </w:rPr>
-        <w:t xml:space="preserve"> ג</w:t>
-      </w:r>
+        <w:t xml:space="preserve"> </w:t>
+      </w:r>
+      <w:proofErr w:type="spellStart"/>
       <w:r>
         <w:rPr>
           <w:rStyle w:val="mrel"/>
           <w:rFonts w:ascii="Times New Roman" w:eastAsiaTheme="minorEastAsia" w:hAnsi="Times New Roman" w:cs="Times New Roman"/>
           <w:rtl/>
         </w:rPr>
-        <w:t xml:space="preserve">חותים: </w:t>
+        <w:t>ג</w:t>
       </w:r>
       <w:r>
         <w:rPr>
           <w:rStyle w:val="mrel"/>
           <w:rFonts w:ascii="Times New Roman" w:eastAsiaTheme="minorEastAsia" w:hAnsi="Times New Roman" w:cs="Times New Roman"/>
-        </w:rPr>
-        <w:t>RMSE</w:t>
-      </w:r>
+          <w:rtl/>
+        </w:rPr>
+        <w:t>חותים</w:t>
+      </w:r>
+      <w:proofErr w:type="spellEnd"/>
       <w:r>
         <w:rPr>
           <w:rStyle w:val="mrel"/>
           <w:rFonts w:ascii="Times New Roman" w:eastAsiaTheme="minorEastAsia" w:hAnsi="Times New Roman" w:cs="Times New Roman"/>
           <w:rtl/>
         </w:rPr>
+        <w:t xml:space="preserve">: </w:t>
+      </w:r>
+      <w:r>
+        <w:rPr>
+          <w:rStyle w:val="mrel"/>
+          <w:rFonts w:ascii="Times New Roman" w:eastAsiaTheme="minorEastAsia" w:hAnsi="Times New Roman" w:cs="Times New Roman"/>
+        </w:rPr>
+        <w:t>RMSE</w:t>
+      </w:r>
+      <w:r>
+        <w:rPr>
+          <w:rStyle w:val="mrel"/>
+          <w:rFonts w:ascii="Times New Roman" w:eastAsiaTheme="minorEastAsia" w:hAnsi="Times New Roman" w:cs="Times New Roman"/>
+          <w:rtl/>
+        </w:rPr>
         <w:t xml:space="preserve">  </w:t>
       </w:r>
     </w:p>
@@ -7647,7 +8002,7 @@
       <w:pPr>
         <w:bidi/>
         <w:spacing w:after="0" w:line="276" w:lineRule="auto"/>
-        <w:ind w:left="380" w:right="663" w:hanging="20"/>
+        <w:ind w:right="663"/>
         <w:rPr>
           <w:rFonts w:ascii="Times New Roman" w:hAnsi="Times New Roman" w:cs="Times New Roman"/>
           <w:i/>
@@ -7910,20 +8265,12 @@
           </m:sup>
         </m:sSup>
       </m:oMath>
-      <w:r>
-        <w:rPr>
-          <w:rStyle w:val="mrel"/>
-          <w:rFonts w:ascii="Times New Roman" w:eastAsiaTheme="minorEastAsia" w:hAnsi="Times New Roman" w:cs="Times New Roman"/>
-          <w:rtl/>
-        </w:rPr>
-        <w:br/>
-      </w:r>
     </w:p>
     <w:p>
       <w:pPr>
         <w:bidi/>
         <w:spacing w:after="0" w:line="276" w:lineRule="auto"/>
-        <w:ind w:left="380" w:right="663" w:hanging="20"/>
+        <w:ind w:right="663"/>
         <w:rPr>
           <w:rFonts w:ascii="Times New Roman" w:hAnsi="Times New Roman" w:cs="Times New Roman"/>
           <w:i/>
@@ -7959,7 +8306,7 @@
         </w:numPr>
         <w:bidi/>
         <w:spacing w:after="0" w:line="276" w:lineRule="auto"/>
-        <w:ind w:right="663"/>
+        <w:ind w:left="380" w:hanging="284"/>
         <w:rPr>
           <w:rFonts w:ascii="Times New Roman" w:hAnsi="Times New Roman" w:cs="Times New Roman"/>
           <w:i/>
@@ -8031,6 +8378,7 @@
         </w:rPr>
         <w:t>(</w:t>
       </w:r>
+      <w:proofErr w:type="gramStart"/>
       <w:r>
         <w:rPr>
           <w:rFonts w:ascii="Times New Roman" w:hAnsi="Times New Roman" w:cs="Times New Roman"/>
@@ -8062,7 +8410,17 @@
           <w:rtl/>
           <w:lang w:val="en-IL"/>
         </w:rPr>
-        <w:t xml:space="preserve"> ככל שיגדל יכול להימנע מאופטימום לוקאלי (</w:t>
+        <w:t xml:space="preserve"> ככל</w:t>
+      </w:r>
+      <w:proofErr w:type="gramEnd"/>
+      <w:r>
+        <w:rPr>
+          <w:rFonts w:ascii="Times New Roman" w:hAnsi="Times New Roman" w:cs="Times New Roman"/>
+          <w:i/>
+          <w:rtl/>
+          <w:lang w:val="en-IL"/>
+        </w:rPr>
+        <w:t xml:space="preserve"> שיגדל יכול להימנע מאופטימום לוקאלי (</w:t>
       </w:r>
       <w:r>
         <w:rPr>
@@ -8107,7 +8465,7 @@
         </w:numPr>
         <w:bidi/>
         <w:spacing w:after="0" w:line="276" w:lineRule="auto"/>
-        <w:ind w:right="663"/>
+        <w:ind w:left="380" w:hanging="284"/>
         <w:rPr>
           <w:rFonts w:ascii="Times New Roman" w:hAnsi="Times New Roman" w:cs="Times New Roman"/>
           <w:rtl/>
@@ -8164,7 +8522,7 @@
         </w:numPr>
         <w:bidi/>
         <w:spacing w:after="0" w:line="276" w:lineRule="auto"/>
-        <w:ind w:right="663"/>
+        <w:ind w:left="380" w:hanging="284"/>
         <w:rPr>
           <w:rFonts w:ascii="Times New Roman" w:hAnsi="Times New Roman" w:cs="Times New Roman"/>
           <w:rtl/>
@@ -8245,7 +8603,7 @@
         </w:numPr>
         <w:bidi/>
         <w:spacing w:after="0" w:line="276" w:lineRule="auto"/>
-        <w:ind w:right="663"/>
+        <w:ind w:left="380" w:hanging="284"/>
         <w:rPr>
           <w:rFonts w:ascii="Times New Roman" w:hAnsi="Times New Roman" w:cs="Times New Roman"/>
         </w:rPr>
@@ -8314,20 +8672,39 @@
         </w:numPr>
         <w:bidi/>
         <w:spacing w:after="0" w:line="276" w:lineRule="auto"/>
-        <w:ind w:right="663"/>
-        <w:rPr>
-          <w:rFonts w:ascii="Times New Roman" w:hAnsi="Times New Roman" w:cs="Times New Roman"/>
-        </w:rPr>
-      </w:pPr>
+        <w:ind w:left="380" w:hanging="284"/>
+        <w:rPr>
+          <w:rFonts w:ascii="Times New Roman" w:hAnsi="Times New Roman" w:cs="Times New Roman"/>
+        </w:rPr>
+      </w:pPr>
+      <w:proofErr w:type="spellStart"/>
       <w:r>
         <w:rPr>
           <w:rFonts w:ascii="Times New Roman" w:hAnsi="Times New Roman" w:cs="Times New Roman"/>
           <w:i/>
           <w:u w:val="single"/>
         </w:rPr>
-        <w:lastRenderedPageBreak/>
-        <w:t>Colsample bytree</w:t>
-      </w:r>
+        <w:t>Colsample</w:t>
+      </w:r>
+      <w:proofErr w:type="spellEnd"/>
+      <w:r>
+        <w:rPr>
+          <w:rFonts w:ascii="Times New Roman" w:hAnsi="Times New Roman" w:cs="Times New Roman"/>
+          <w:i/>
+          <w:u w:val="single"/>
+        </w:rPr>
+        <w:t xml:space="preserve"> </w:t>
+      </w:r>
+      <w:proofErr w:type="spellStart"/>
+      <w:r>
+        <w:rPr>
+          <w:rFonts w:ascii="Times New Roman" w:hAnsi="Times New Roman" w:cs="Times New Roman"/>
+          <w:i/>
+          <w:u w:val="single"/>
+        </w:rPr>
+        <w:t>bytree</w:t>
+      </w:r>
+      <w:proofErr w:type="spellEnd"/>
       <w:r>
         <w:rPr>
           <w:rFonts w:ascii="Times New Roman" w:hAnsi="Times New Roman" w:cs="Times New Roman"/>
@@ -8392,7 +8769,7 @@
         </w:numPr>
         <w:bidi/>
         <w:spacing w:after="0" w:line="276" w:lineRule="auto"/>
-        <w:ind w:right="663"/>
+        <w:ind w:left="380" w:hanging="284"/>
         <w:rPr>
           <w:rFonts w:ascii="Times New Roman" w:hAnsi="Times New Roman" w:cs="Times New Roman"/>
         </w:rPr>
@@ -8566,7 +8943,7 @@
         </w:numPr>
         <w:bidi/>
         <w:spacing w:after="0" w:line="276" w:lineRule="auto"/>
-        <w:ind w:right="663"/>
+        <w:ind w:left="380" w:hanging="284"/>
         <w:rPr>
           <w:rFonts w:ascii="Times New Roman" w:hAnsi="Times New Roman" w:cs="Times New Roman"/>
           <w:i/>
@@ -8580,6 +8957,7 @@
           <w:i/>
           <w:u w:val="single"/>
         </w:rPr>
+        <w:lastRenderedPageBreak/>
         <w:t>Reg lambda</w:t>
       </w:r>
       <w:r>
@@ -8616,7 +8994,7 @@
         <w:pStyle w:val="NormalWeb"/>
         <w:bidi/>
         <w:spacing w:line="276" w:lineRule="auto"/>
-        <w:ind w:left="663" w:hanging="20"/>
+        <w:ind w:left="96"/>
         <w:rPr>
           <w:sz w:val="22"/>
           <w:szCs w:val="22"/>
@@ -8792,6 +9170,404 @@
           <w:bCs/>
         </w:rPr>
         <w:t>:</w:t>
+      </w:r>
+    </w:p>
+    <w:p>
+      <w:pPr>
+        <w:bidi/>
+        <w:spacing w:after="0" w:line="276" w:lineRule="auto"/>
+        <w:ind w:left="663"/>
+        <w:outlineLvl w:val="3"/>
+        <w:rPr>
+          <w:rFonts w:ascii="Times New Roman" w:hAnsi="Times New Roman" w:cs="Times New Roman"/>
+          <w:rtl/>
+        </w:rPr>
+      </w:pPr>
+      <w:r>
+        <w:rPr>
+          <w:rFonts w:ascii="Times New Roman" w:hAnsi="Times New Roman" w:cs="Times New Roman"/>
+        </w:rPr>
+        <w:t>•</w:t>
+      </w:r>
+      <w:r>
+        <w:rPr>
+          <w:rFonts w:ascii="Times New Roman" w:hAnsi="Times New Roman" w:cs="Times New Roman"/>
+          <w:rtl/>
+        </w:rPr>
+        <w:t xml:space="preserve"> </w:t>
+      </w:r>
+      <w:r>
+        <w:rPr>
+          <w:rFonts w:ascii="Times New Roman" w:hAnsi="Times New Roman" w:cs="Times New Roman"/>
+          <w:i/>
+          <w:iCs/>
+          <w:u w:val="single"/>
+        </w:rPr>
+        <w:t>N Estimators</w:t>
+      </w:r>
+      <w:r>
+        <w:rPr>
+          <w:rFonts w:ascii="Times New Roman" w:hAnsi="Times New Roman" w:cs="Times New Roman"/>
+          <w:i/>
+          <w:iCs/>
+          <w:u w:val="single"/>
+          <w:rtl/>
+        </w:rPr>
+        <w:t xml:space="preserve"> </w:t>
+      </w:r>
+      <w:proofErr w:type="gramStart"/>
+      <w:r>
+        <w:rPr>
+          <w:rFonts w:ascii="Times New Roman" w:hAnsi="Times New Roman" w:cs="Times New Roman"/>
+          <w:rtl/>
+        </w:rPr>
+        <w:t>-  מספר</w:t>
+      </w:r>
+      <w:proofErr w:type="gramEnd"/>
+      <w:r>
+        <w:rPr>
+          <w:rFonts w:ascii="Times New Roman" w:hAnsi="Times New Roman" w:cs="Times New Roman"/>
+          <w:rtl/>
+        </w:rPr>
+        <w:t xml:space="preserve"> העצים ביער האקראי. ככל שמספר העצים גדול יותר, הביצועים של המודל עשויים להשתפר, אך גם זמן האימון יגדל. עצים רבים יותר עוזרים להפחית את השונות</w:t>
+      </w:r>
+      <w:r>
+        <w:rPr>
+          <w:rFonts w:ascii="Times New Roman" w:hAnsi="Times New Roman" w:cs="Times New Roman"/>
+        </w:rPr>
+        <w:t xml:space="preserve"> (variance) </w:t>
+      </w:r>
+      <w:r>
+        <w:rPr>
+          <w:rFonts w:ascii="Times New Roman" w:hAnsi="Times New Roman" w:cs="Times New Roman"/>
+          <w:rtl/>
+        </w:rPr>
+        <w:t xml:space="preserve">אך עשויים להגדיל את זמן החישוב. הערכים שנבחנו </w:t>
+      </w:r>
+      <w:r>
+        <w:rPr>
+          <w:rFonts w:ascii="Times New Roman" w:hAnsi="Times New Roman" w:cs="Times New Roman"/>
+          <w:rtl/>
+        </w:rPr>
+        <w:t>–</w:t>
+      </w:r>
+      <w:r>
+        <w:rPr>
+          <w:rFonts w:ascii="Times New Roman" w:hAnsi="Times New Roman" w:cs="Times New Roman"/>
+          <w:rtl/>
+        </w:rPr>
+        <w:t xml:space="preserve"> </w:t>
+      </w:r>
+      <w:r>
+        <w:rPr>
+          <w:rFonts w:ascii="Times New Roman" w:hAnsi="Times New Roman" w:cs="Times New Roman"/>
+        </w:rPr>
+        <w:t>[50,100,200]</w:t>
+      </w:r>
+    </w:p>
+    <w:p>
+      <w:pPr>
+        <w:bidi/>
+        <w:spacing w:after="0" w:line="276" w:lineRule="auto"/>
+        <w:ind w:left="663"/>
+        <w:outlineLvl w:val="3"/>
+        <w:rPr>
+          <w:rFonts w:ascii="Times New Roman" w:hAnsi="Times New Roman" w:cs="Times New Roman"/>
+          <w:rtl/>
+        </w:rPr>
+      </w:pPr>
+      <w:r>
+        <w:rPr>
+          <w:rFonts w:ascii="Times New Roman" w:hAnsi="Times New Roman" w:cs="Times New Roman"/>
+        </w:rPr>
+        <w:t>•</w:t>
+      </w:r>
+      <w:r>
+        <w:rPr>
+          <w:rFonts w:ascii="Times New Roman" w:hAnsi="Times New Roman" w:cs="Times New Roman"/>
+          <w:rtl/>
+        </w:rPr>
+        <w:t xml:space="preserve"> </w:t>
+      </w:r>
+      <w:r>
+        <w:rPr>
+          <w:rFonts w:ascii="Times New Roman" w:hAnsi="Times New Roman" w:cs="Times New Roman"/>
+          <w:i/>
+          <w:iCs/>
+          <w:u w:val="single"/>
+        </w:rPr>
+        <w:t>Max Depth</w:t>
+      </w:r>
+      <w:r>
+        <w:rPr>
+          <w:rFonts w:ascii="Times New Roman" w:hAnsi="Times New Roman" w:cs="Times New Roman"/>
+          <w:i/>
+          <w:iCs/>
+          <w:rtl/>
+        </w:rPr>
+        <w:t xml:space="preserve"> </w:t>
+      </w:r>
+      <w:proofErr w:type="gramStart"/>
+      <w:r>
+        <w:rPr>
+          <w:rFonts w:ascii="Times New Roman" w:hAnsi="Times New Roman" w:cs="Times New Roman"/>
+          <w:rtl/>
+        </w:rPr>
+        <w:t xml:space="preserve">- </w:t>
+      </w:r>
+      <w:r>
+        <w:rPr>
+          <w:rFonts w:ascii="Times New Roman" w:hAnsi="Times New Roman" w:cs="Times New Roman"/>
+        </w:rPr>
+        <w:t xml:space="preserve"> </w:t>
+      </w:r>
+      <w:r>
+        <w:rPr>
+          <w:rFonts w:ascii="Times New Roman" w:hAnsi="Times New Roman" w:cs="Times New Roman"/>
+          <w:rtl/>
+        </w:rPr>
+        <w:t>מגדיר</w:t>
+      </w:r>
+      <w:proofErr w:type="gramEnd"/>
+      <w:r>
+        <w:rPr>
+          <w:rFonts w:ascii="Times New Roman" w:hAnsi="Times New Roman" w:cs="Times New Roman"/>
+          <w:rtl/>
+        </w:rPr>
+        <w:t xml:space="preserve"> את העומק המקסימלי של כל עץ ביער. עומק רב יותר מאפשר למודל ללמוד פרטים נוספים מהנתונים אך עלול להוביל להתאמת יתר</w:t>
+      </w:r>
+      <w:r>
+        <w:rPr>
+          <w:rFonts w:ascii="Times New Roman" w:hAnsi="Times New Roman" w:cs="Times New Roman"/>
+        </w:rPr>
+        <w:t xml:space="preserve"> (overfitting). </w:t>
+      </w:r>
+      <w:r>
+        <w:rPr>
+          <w:rFonts w:ascii="Times New Roman" w:hAnsi="Times New Roman" w:cs="Times New Roman"/>
+          <w:rtl/>
+        </w:rPr>
+        <w:t xml:space="preserve">עומק קטן יותר מונע התאמת יתר אך עשוי לפספס דפוסים חשובים. הערכים שנבחנו </w:t>
+      </w:r>
+      <w:r>
+        <w:rPr>
+          <w:rFonts w:ascii="Times New Roman" w:hAnsi="Times New Roman" w:cs="Times New Roman"/>
+          <w:rtl/>
+        </w:rPr>
+        <w:t>–</w:t>
+      </w:r>
+      <w:r>
+        <w:rPr>
+          <w:rFonts w:ascii="Times New Roman" w:hAnsi="Times New Roman" w:cs="Times New Roman"/>
+          <w:rtl/>
+        </w:rPr>
+        <w:t xml:space="preserve"> </w:t>
+      </w:r>
+      <w:r>
+        <w:rPr>
+          <w:rFonts w:ascii="Times New Roman" w:hAnsi="Times New Roman" w:cs="Times New Roman"/>
+        </w:rPr>
+        <w:t>[10,20,None]</w:t>
+      </w:r>
+    </w:p>
+    <w:p>
+      <w:pPr>
+        <w:bidi/>
+        <w:spacing w:after="0" w:line="276" w:lineRule="auto"/>
+        <w:ind w:left="663"/>
+        <w:outlineLvl w:val="3"/>
+        <w:rPr>
+          <w:rFonts w:ascii="Times New Roman" w:hAnsi="Times New Roman" w:cs="Times New Roman"/>
+          <w:rtl/>
+        </w:rPr>
+      </w:pPr>
+      <w:r>
+        <w:rPr>
+          <w:rFonts w:ascii="Times New Roman" w:hAnsi="Times New Roman" w:cs="Times New Roman"/>
+        </w:rPr>
+        <w:t>•</w:t>
+      </w:r>
+      <w:r>
+        <w:rPr>
+          <w:rFonts w:ascii="Times New Roman" w:hAnsi="Times New Roman" w:cs="Times New Roman"/>
+          <w:rtl/>
+        </w:rPr>
+        <w:t xml:space="preserve"> </w:t>
+      </w:r>
+      <w:r>
+        <w:rPr>
+          <w:rFonts w:ascii="Times New Roman" w:hAnsi="Times New Roman" w:cs="Times New Roman"/>
+          <w:i/>
+          <w:iCs/>
+          <w:u w:val="single"/>
+        </w:rPr>
+        <w:t>Min Samples Split</w:t>
+      </w:r>
+      <w:r>
+        <w:rPr>
+          <w:rFonts w:ascii="Times New Roman" w:hAnsi="Times New Roman" w:cs="Times New Roman"/>
+          <w:rtl/>
+        </w:rPr>
+        <w:t xml:space="preserve"> </w:t>
+      </w:r>
+      <w:proofErr w:type="gramStart"/>
+      <w:r>
+        <w:rPr>
+          <w:rFonts w:ascii="Times New Roman" w:hAnsi="Times New Roman" w:cs="Times New Roman"/>
+          <w:rtl/>
+        </w:rPr>
+        <w:t>-  מגדיר</w:t>
+      </w:r>
+      <w:proofErr w:type="gramEnd"/>
+      <w:r>
+        <w:rPr>
+          <w:rFonts w:ascii="Times New Roman" w:hAnsi="Times New Roman" w:cs="Times New Roman"/>
+          <w:rtl/>
+        </w:rPr>
+        <w:t xml:space="preserve"> את המספר המינימלי של דוגמאות הנדרשות כדי לפצל צומת בעץ. ערך נמוך מדי עשוי להוביל לעצים מסובכים מאוד</w:t>
+      </w:r>
+      <w:r>
+        <w:rPr>
+          <w:rFonts w:ascii="Times New Roman" w:hAnsi="Times New Roman" w:cs="Times New Roman"/>
+        </w:rPr>
+        <w:t xml:space="preserve"> (overfitting), </w:t>
+      </w:r>
+      <w:r>
+        <w:rPr>
+          <w:rFonts w:ascii="Times New Roman" w:hAnsi="Times New Roman" w:cs="Times New Roman"/>
+          <w:rtl/>
+        </w:rPr>
+        <w:t xml:space="preserve">בעוד שערך גבוה מדי עלול לפספס מידע חשוב. הערכים שנבחנו </w:t>
+      </w:r>
+      <w:r>
+        <w:rPr>
+          <w:rFonts w:ascii="Times New Roman" w:hAnsi="Times New Roman" w:cs="Times New Roman"/>
+          <w:rtl/>
+        </w:rPr>
+        <w:t>–</w:t>
+      </w:r>
+      <w:r>
+        <w:rPr>
+          <w:rFonts w:ascii="Times New Roman" w:hAnsi="Times New Roman" w:cs="Times New Roman"/>
+          <w:rtl/>
+        </w:rPr>
+        <w:t xml:space="preserve"> </w:t>
+      </w:r>
+      <w:r>
+        <w:rPr>
+          <w:rFonts w:ascii="Times New Roman" w:hAnsi="Times New Roman" w:cs="Times New Roman"/>
+        </w:rPr>
+        <w:t>[5,2]</w:t>
+      </w:r>
+    </w:p>
+    <w:p>
+      <w:pPr>
+        <w:bidi/>
+        <w:spacing w:after="0" w:line="276" w:lineRule="auto"/>
+        <w:ind w:left="663"/>
+        <w:outlineLvl w:val="3"/>
+        <w:rPr>
+          <w:rFonts w:ascii="Times New Roman" w:hAnsi="Times New Roman" w:cs="Times New Roman"/>
+          <w:rtl/>
+        </w:rPr>
+      </w:pPr>
+      <w:r>
+        <w:rPr>
+          <w:rFonts w:ascii="Times New Roman" w:hAnsi="Times New Roman" w:cs="Times New Roman"/>
+        </w:rPr>
+        <w:t>•</w:t>
+      </w:r>
+      <w:r>
+        <w:rPr>
+          <w:rFonts w:ascii="Times New Roman" w:hAnsi="Times New Roman" w:cs="Times New Roman"/>
+          <w:rtl/>
+        </w:rPr>
+        <w:t xml:space="preserve"> </w:t>
+      </w:r>
+      <w:r>
+        <w:rPr>
+          <w:rFonts w:ascii="Times New Roman" w:hAnsi="Times New Roman" w:cs="Times New Roman"/>
+          <w:i/>
+          <w:iCs/>
+          <w:u w:val="single"/>
+        </w:rPr>
+        <w:t xml:space="preserve">Min Samples </w:t>
+      </w:r>
+      <w:proofErr w:type="gramStart"/>
+      <w:r>
+        <w:rPr>
+          <w:rFonts w:ascii="Times New Roman" w:hAnsi="Times New Roman" w:cs="Times New Roman"/>
+          <w:i/>
+          <w:iCs/>
+          <w:u w:val="single"/>
+        </w:rPr>
+        <w:t xml:space="preserve">Leaf </w:t>
+      </w:r>
+      <w:r>
+        <w:rPr>
+          <w:rFonts w:ascii="Times New Roman" w:hAnsi="Times New Roman" w:cs="Times New Roman"/>
+          <w:i/>
+          <w:iCs/>
+          <w:rtl/>
+        </w:rPr>
+        <w:t xml:space="preserve"> </w:t>
+      </w:r>
+      <w:r>
+        <w:rPr>
+          <w:rFonts w:ascii="Times New Roman" w:hAnsi="Times New Roman" w:cs="Times New Roman"/>
+          <w:rtl/>
+        </w:rPr>
+        <w:t>-</w:t>
+      </w:r>
+      <w:proofErr w:type="gramEnd"/>
+      <w:r>
+        <w:rPr>
+          <w:rFonts w:ascii="Times New Roman" w:hAnsi="Times New Roman" w:cs="Times New Roman"/>
+          <w:b/>
+          <w:bCs/>
+          <w:rtl/>
+        </w:rPr>
+        <w:t xml:space="preserve"> </w:t>
+      </w:r>
+      <w:r>
+        <w:rPr>
+          <w:rFonts w:ascii="Times New Roman" w:hAnsi="Times New Roman" w:cs="Times New Roman"/>
+          <w:rtl/>
+        </w:rPr>
+        <w:t>מספר המינימלי של דוגמאות הדרושות כדי ליצור עלה</w:t>
+      </w:r>
+      <w:r>
+        <w:rPr>
+          <w:rFonts w:ascii="Times New Roman" w:hAnsi="Times New Roman" w:cs="Times New Roman"/>
+        </w:rPr>
+        <w:t xml:space="preserve"> (leaf) </w:t>
+      </w:r>
+      <w:r>
+        <w:rPr>
+          <w:rFonts w:ascii="Times New Roman" w:hAnsi="Times New Roman" w:cs="Times New Roman"/>
+          <w:rtl/>
+        </w:rPr>
+        <w:t xml:space="preserve">בעץ. פרמטר זה עוזר לשלוט בגודל העלים ובעומק העץ הכולל. ערכים גבוהים יותר יכולים למנוע התאמת יתר על ידי יצירת עלים גדולים יותר עם יותר דוגמאות. הערכים שנבחנו </w:t>
+      </w:r>
+      <w:r>
+        <w:rPr>
+          <w:rFonts w:ascii="Times New Roman" w:hAnsi="Times New Roman" w:cs="Times New Roman"/>
+          <w:rtl/>
+        </w:rPr>
+        <w:t>–</w:t>
+      </w:r>
+      <w:r>
+        <w:rPr>
+          <w:rFonts w:ascii="Times New Roman" w:hAnsi="Times New Roman" w:cs="Times New Roman"/>
+          <w:rtl/>
+        </w:rPr>
+        <w:t xml:space="preserve"> </w:t>
+      </w:r>
+      <w:r>
+        <w:rPr>
+          <w:rFonts w:ascii="Times New Roman" w:hAnsi="Times New Roman" w:cs="Times New Roman"/>
+        </w:rPr>
+        <w:t>[2,1]</w:t>
       </w:r>
     </w:p>
     <w:p>
@@ -8802,80 +9578,47 @@
         <w:outlineLvl w:val="3"/>
         <w:rPr>
           <w:rFonts w:ascii="Times New Roman" w:hAnsi="Times New Roman" w:cs="Times New Roman"/>
-          <w:rtl/>
-        </w:rPr>
-      </w:pPr>
-      <w:r>
-        <w:rPr>
-          <w:rFonts w:ascii="Times New Roman" w:hAnsi="Times New Roman" w:cs="Times New Roman"/>
-        </w:rPr>
-        <w:t>•</w:t>
-      </w:r>
-      <w:r>
-        <w:rPr>
-          <w:rFonts w:ascii="Times New Roman" w:hAnsi="Times New Roman" w:cs="Times New Roman"/>
-          <w:rtl/>
-        </w:rPr>
-        <w:t xml:space="preserve"> </w:t>
-      </w:r>
-      <w:r>
-        <w:rPr>
-          <w:rFonts w:ascii="Times New Roman" w:hAnsi="Times New Roman" w:cs="Times New Roman"/>
-          <w:i/>
-          <w:iCs/>
-          <w:u w:val="single"/>
-        </w:rPr>
-        <w:t>N Estimators</w:t>
-      </w:r>
-      <w:r>
-        <w:rPr>
-          <w:rFonts w:ascii="Times New Roman" w:hAnsi="Times New Roman" w:cs="Times New Roman"/>
-          <w:i/>
-          <w:iCs/>
-          <w:u w:val="single"/>
-          <w:rtl/>
-        </w:rPr>
-        <w:t xml:space="preserve"> </w:t>
-      </w:r>
-      <w:r>
-        <w:rPr>
-          <w:rFonts w:ascii="Times New Roman" w:hAnsi="Times New Roman" w:cs="Times New Roman"/>
-          <w:rtl/>
-        </w:rPr>
-        <w:t>-  מספר העצים ביער האקראי. ככל שמספר העצים גדול יותר, הביצועים של המודל עשויים להשתפר, אך גם זמן האימון יגדל. עצים רבים יותר עוזרים להפחית את השונות</w:t>
-      </w:r>
-      <w:r>
-        <w:rPr>
-          <w:rFonts w:ascii="Times New Roman" w:hAnsi="Times New Roman" w:cs="Times New Roman"/>
-        </w:rPr>
-        <w:t xml:space="preserve"> (variance) </w:t>
-      </w:r>
-      <w:r>
-        <w:rPr>
-          <w:rFonts w:ascii="Times New Roman" w:hAnsi="Times New Roman" w:cs="Times New Roman"/>
-          <w:rtl/>
-        </w:rPr>
-        <w:t xml:space="preserve">אך עשויים להגדיל את זמן החישוב. הערכים שנבחנו </w:t>
-      </w:r>
-      <w:r>
-        <w:rPr>
-          <w:rFonts w:ascii="Times New Roman" w:hAnsi="Times New Roman" w:cs="Times New Roman"/>
-          <w:rtl/>
-        </w:rPr>
-        <w:t>–</w:t>
-      </w:r>
-      <w:r>
-        <w:rPr>
-          <w:rFonts w:ascii="Times New Roman" w:hAnsi="Times New Roman" w:cs="Times New Roman"/>
-          <w:rtl/>
-        </w:rPr>
-        <w:t xml:space="preserve"> </w:t>
-      </w:r>
-      <w:r>
-        <w:rPr>
-          <w:rFonts w:ascii="Times New Roman" w:hAnsi="Times New Roman" w:cs="Times New Roman"/>
-        </w:rPr>
-        <w:t>[50,100,200]</w:t>
+        </w:rPr>
+      </w:pPr>
+      <w:r>
+        <w:rPr>
+          <w:rFonts w:ascii="Times New Roman" w:hAnsi="Times New Roman" w:cs="Times New Roman"/>
+          <w:rtl/>
+        </w:rPr>
+        <w:t>מתוך סט הפרמטרים הללו נבדקו 36 קומבינציות. כל קומבינציה נבדקה לפי ביצועי ה</w:t>
+      </w:r>
+      <w:r>
+        <w:rPr>
+          <w:rFonts w:ascii="Times New Roman" w:hAnsi="Times New Roman" w:cs="Times New Roman"/>
+          <w:rtl/>
+        </w:rPr>
+        <w:t xml:space="preserve">  </w:t>
+      </w:r>
+      <w:r>
+        <w:rPr>
+          <w:rFonts w:ascii="Times New Roman" w:hAnsi="Times New Roman" w:cs="Times New Roman"/>
+        </w:rPr>
+        <w:t>RMSE</w:t>
+      </w:r>
+      <w:r>
+        <w:rPr>
+          <w:rFonts w:ascii="Times New Roman" w:hAnsi="Times New Roman" w:cs="Times New Roman"/>
+          <w:rtl/>
+        </w:rPr>
+        <w:t xml:space="preserve">  </w:t>
+      </w:r>
+      <w:r>
+        <w:rPr>
+          <w:rFonts w:ascii="Times New Roman" w:hAnsi="Times New Roman" w:cs="Times New Roman"/>
+          <w:rtl/>
+        </w:rPr>
+        <w:t>על סט הוולידציה. הקומבינציה בעלת התוצאות הטובות ביותר נבחרה לצורך האימון הסופי של המודל</w:t>
+      </w:r>
+      <w:r>
+        <w:rPr>
+          <w:rFonts w:ascii="Times New Roman" w:hAnsi="Times New Roman" w:cs="Times New Roman"/>
+        </w:rPr>
+        <w:t>.</w:t>
       </w:r>
     </w:p>
     <w:p>
@@ -8889,90 +9632,6 @@
           <w:rtl/>
         </w:rPr>
       </w:pPr>
-      <w:r>
-        <w:rPr>
-          <w:rFonts w:ascii="Times New Roman" w:hAnsi="Times New Roman" w:cs="Times New Roman"/>
-        </w:rPr>
-        <w:t>•</w:t>
-      </w:r>
-      <w:r>
-        <w:rPr>
-          <w:rFonts w:ascii="Times New Roman" w:hAnsi="Times New Roman" w:cs="Times New Roman"/>
-          <w:rtl/>
-        </w:rPr>
-        <w:t xml:space="preserve"> </w:t>
-      </w:r>
-      <w:r>
-        <w:rPr>
-          <w:rFonts w:ascii="Times New Roman" w:hAnsi="Times New Roman" w:cs="Times New Roman"/>
-          <w:i/>
-          <w:iCs/>
-          <w:u w:val="single"/>
-        </w:rPr>
-        <w:t>Max Depth</w:t>
-      </w:r>
-      <w:r>
-        <w:rPr>
-          <w:rFonts w:ascii="Times New Roman" w:hAnsi="Times New Roman" w:cs="Times New Roman"/>
-          <w:i/>
-          <w:iCs/>
-          <w:rtl/>
-        </w:rPr>
-        <w:t xml:space="preserve"> </w:t>
-      </w:r>
-      <w:r>
-        <w:rPr>
-          <w:rFonts w:ascii="Times New Roman" w:hAnsi="Times New Roman" w:cs="Times New Roman"/>
-          <w:rtl/>
-        </w:rPr>
-        <w:t xml:space="preserve">- </w:t>
-      </w:r>
-      <w:r>
-        <w:rPr>
-          <w:rFonts w:ascii="Times New Roman" w:hAnsi="Times New Roman" w:cs="Times New Roman"/>
-        </w:rPr>
-        <w:t xml:space="preserve"> </w:t>
-      </w:r>
-      <w:r>
-        <w:rPr>
-          <w:rFonts w:ascii="Times New Roman" w:hAnsi="Times New Roman" w:cs="Times New Roman"/>
-          <w:rtl/>
-        </w:rPr>
-        <w:t>מגדיר את העומק המקסימלי של כל עץ ביער. עומק רב יותר מאפשר למודל ללמוד פרטים נוספים מהנתונים אך עלול להוביל להתאמת יתר</w:t>
-      </w:r>
-      <w:r>
-        <w:rPr>
-          <w:rFonts w:ascii="Times New Roman" w:hAnsi="Times New Roman" w:cs="Times New Roman"/>
-        </w:rPr>
-        <w:t xml:space="preserve"> (overfitting). </w:t>
-      </w:r>
-      <w:r>
-        <w:rPr>
-          <w:rFonts w:ascii="Times New Roman" w:hAnsi="Times New Roman" w:cs="Times New Roman"/>
-          <w:rtl/>
-        </w:rPr>
-        <w:t xml:space="preserve">עומק קטן יותר מונע התאמת יתר אך עשוי לפספס דפוסים חשובים. הערכים שנבחנו </w:t>
-      </w:r>
-      <w:r>
-        <w:rPr>
-          <w:rFonts w:ascii="Times New Roman" w:hAnsi="Times New Roman" w:cs="Times New Roman"/>
-          <w:rtl/>
-        </w:rPr>
-        <w:t>–</w:t>
-      </w:r>
-      <w:r>
-        <w:rPr>
-          <w:rFonts w:ascii="Times New Roman" w:hAnsi="Times New Roman" w:cs="Times New Roman"/>
-          <w:rtl/>
-        </w:rPr>
-        <w:t xml:space="preserve"> </w:t>
-      </w:r>
-      <w:r>
-        <w:rPr>
-          <w:rFonts w:ascii="Times New Roman" w:hAnsi="Times New Roman" w:cs="Times New Roman"/>
-        </w:rPr>
-        <w:t>[10,20,None]</w:t>
-      </w:r>
     </w:p>
     <w:p>
       <w:pPr>
@@ -8985,68 +9644,6 @@
           <w:rtl/>
         </w:rPr>
       </w:pPr>
-      <w:r>
-        <w:rPr>
-          <w:rFonts w:ascii="Times New Roman" w:hAnsi="Times New Roman" w:cs="Times New Roman"/>
-        </w:rPr>
-        <w:t>•</w:t>
-      </w:r>
-      <w:r>
-        <w:rPr>
-          <w:rFonts w:ascii="Times New Roman" w:hAnsi="Times New Roman" w:cs="Times New Roman"/>
-          <w:rtl/>
-        </w:rPr>
-        <w:t xml:space="preserve"> </w:t>
-      </w:r>
-      <w:r>
-        <w:rPr>
-          <w:rFonts w:ascii="Times New Roman" w:hAnsi="Times New Roman" w:cs="Times New Roman"/>
-          <w:i/>
-          <w:iCs/>
-          <w:u w:val="single"/>
-        </w:rPr>
-        <w:t>Min Samples Split</w:t>
-      </w:r>
-      <w:r>
-        <w:rPr>
-          <w:rFonts w:ascii="Times New Roman" w:hAnsi="Times New Roman" w:cs="Times New Roman"/>
-          <w:rtl/>
-        </w:rPr>
-        <w:t xml:space="preserve"> -  מגדיר את המספר המינימלי של דוגמאות הנדרשות כדי לפצל צומת בעץ. ערך נמוך מדי עשוי להוביל לעצים מסובכים מאוד</w:t>
-      </w:r>
-      <w:r>
-        <w:rPr>
-          <w:rFonts w:ascii="Times New Roman" w:hAnsi="Times New Roman" w:cs="Times New Roman"/>
-        </w:rPr>
-        <w:t xml:space="preserve"> (overfitting), </w:t>
-      </w:r>
-      <w:r>
-        <w:rPr>
-          <w:rFonts w:ascii="Times New Roman" w:hAnsi="Times New Roman" w:cs="Times New Roman"/>
-          <w:rtl/>
-        </w:rPr>
-        <w:t xml:space="preserve">בעוד שערך גבוה מדי עלול לפספס מידע חשוב. הערכים שנבחנו </w:t>
-      </w:r>
-      <w:r>
-        <w:rPr>
-          <w:rFonts w:ascii="Times New Roman" w:hAnsi="Times New Roman" w:cs="Times New Roman"/>
-          <w:rtl/>
-        </w:rPr>
-        <w:t>–</w:t>
-      </w:r>
-      <w:r>
-        <w:rPr>
-          <w:rFonts w:ascii="Times New Roman" w:hAnsi="Times New Roman" w:cs="Times New Roman"/>
-          <w:rtl/>
-        </w:rPr>
-        <w:t xml:space="preserve"> </w:t>
-      </w:r>
-      <w:r>
-        <w:rPr>
-          <w:rFonts w:ascii="Times New Roman" w:hAnsi="Times New Roman" w:cs="Times New Roman"/>
-        </w:rPr>
-        <w:t>[5,2]</w:t>
-      </w:r>
     </w:p>
     <w:p>
       <w:pPr>
@@ -9059,93 +9656,6 @@
           <w:rtl/>
         </w:rPr>
       </w:pPr>
-      <w:r>
-        <w:rPr>
-          <w:rFonts w:ascii="Times New Roman" w:hAnsi="Times New Roman" w:cs="Times New Roman"/>
-        </w:rPr>
-        <w:t>•</w:t>
-      </w:r>
-      <w:r>
-        <w:rPr>
-          <w:rFonts w:ascii="Times New Roman" w:hAnsi="Times New Roman" w:cs="Times New Roman"/>
-          <w:rtl/>
-        </w:rPr>
-        <w:t xml:space="preserve"> </w:t>
-      </w:r>
-      <w:r>
-        <w:rPr>
-          <w:rFonts w:ascii="Times New Roman" w:hAnsi="Times New Roman" w:cs="Times New Roman"/>
-          <w:i/>
-          <w:iCs/>
-          <w:u w:val="single"/>
-        </w:rPr>
-        <w:t xml:space="preserve">Min Samples Leaf </w:t>
-      </w:r>
-      <w:r>
-        <w:rPr>
-          <w:rFonts w:ascii="Times New Roman" w:hAnsi="Times New Roman" w:cs="Times New Roman"/>
-          <w:i/>
-          <w:iCs/>
-          <w:rtl/>
-        </w:rPr>
-        <w:t xml:space="preserve"> </w:t>
-      </w:r>
-      <w:r>
-        <w:rPr>
-          <w:rFonts w:ascii="Times New Roman" w:hAnsi="Times New Roman" w:cs="Times New Roman"/>
-          <w:rtl/>
-        </w:rPr>
-        <w:t>-</w:t>
-      </w:r>
-      <w:r>
-        <w:rPr>
-          <w:rFonts w:ascii="Times New Roman" w:hAnsi="Times New Roman" w:cs="Times New Roman"/>
-          <w:b/>
-          <w:bCs/>
-          <w:rtl/>
-        </w:rPr>
-        <w:t xml:space="preserve"> </w:t>
-      </w:r>
-      <w:r>
-        <w:rPr>
-          <w:rFonts w:ascii="Times New Roman" w:hAnsi="Times New Roman" w:cs="Times New Roman"/>
-          <w:rtl/>
-        </w:rPr>
-        <w:t>מספר המינימלי של דוגמאות הדרושות כדי ליצור עלה</w:t>
-      </w:r>
-      <w:r>
-        <w:rPr>
-          <w:rFonts w:ascii="Times New Roman" w:hAnsi="Times New Roman" w:cs="Times New Roman"/>
-        </w:rPr>
-        <w:t xml:space="preserve"> (leaf) </w:t>
-      </w:r>
-      <w:r>
-        <w:rPr>
-          <w:rFonts w:ascii="Times New Roman" w:hAnsi="Times New Roman" w:cs="Times New Roman"/>
-          <w:rtl/>
-        </w:rPr>
-        <w:t xml:space="preserve">בעץ. פרמטר זה עוזר לשלוט בגודל העלים ובעומק העץ הכולל. ערכים גבוהים יותר יכולים למנוע התאמת יתר על ידי יצירת עלים גדולים יותר עם יותר דוגמאות. הערכים שנבחנו </w:t>
-      </w:r>
-      <w:r>
-        <w:rPr>
-          <w:rFonts w:ascii="Times New Roman" w:hAnsi="Times New Roman" w:cs="Times New Roman"/>
-          <w:rtl/>
-        </w:rPr>
-        <w:t>–</w:t>
-      </w:r>
-      <w:r>
-        <w:rPr>
-          <w:rFonts w:ascii="Times New Roman" w:hAnsi="Times New Roman" w:cs="Times New Roman"/>
-          <w:rtl/>
-        </w:rPr>
-        <w:t xml:space="preserve"> </w:t>
-      </w:r>
-      <w:r>
-        <w:rPr>
-          <w:rFonts w:ascii="Times New Roman" w:hAnsi="Times New Roman" w:cs="Times New Roman"/>
-        </w:rPr>
-        <w:t>[2,1]</w:t>
-      </w:r>
     </w:p>
     <w:p>
       <w:pPr>
@@ -9155,48 +9665,21 @@
         <w:outlineLvl w:val="3"/>
         <w:rPr>
           <w:rFonts w:ascii="Times New Roman" w:hAnsi="Times New Roman" w:cs="Times New Roman"/>
-        </w:rPr>
-      </w:pPr>
-      <w:r>
-        <w:rPr>
-          <w:rFonts w:ascii="Times New Roman" w:hAnsi="Times New Roman" w:cs="Times New Roman"/>
-          <w:rtl/>
-        </w:rPr>
-        <w:t>מתוך סט הפרמטרים הללו נבדקו 36 קומבינציות. כל קומבינציה נבדקה לפי ביצועי ה</w:t>
-      </w:r>
-      <w:r>
-        <w:rPr>
-          <w:rFonts w:ascii="Times New Roman" w:hAnsi="Times New Roman" w:cs="Times New Roman"/>
-          <w:rtl/>
-        </w:rPr>
-        <w:t xml:space="preserve">  </w:t>
-      </w:r>
-      <w:r>
-        <w:rPr>
-          <w:rFonts w:ascii="Times New Roman" w:hAnsi="Times New Roman" w:cs="Times New Roman"/>
-        </w:rPr>
-        <w:t>RMSE</w:t>
-      </w:r>
-      <w:r>
-        <w:rPr>
-          <w:rFonts w:ascii="Times New Roman" w:hAnsi="Times New Roman" w:cs="Times New Roman"/>
-          <w:rtl/>
-        </w:rPr>
-        <w:t xml:space="preserve">  </w:t>
-      </w:r>
-      <w:r>
-        <w:rPr>
-          <w:rFonts w:ascii="Times New Roman" w:hAnsi="Times New Roman" w:cs="Times New Roman"/>
-          <w:rtl/>
-        </w:rPr>
-        <w:t>על סט הוולידציה. הקומבינציה בעלת התוצאות הטובות ביותר נבחרה לצורך האימון הסופי של המודל</w:t>
-      </w:r>
-      <w:r>
-        <w:rPr>
-          <w:rFonts w:ascii="Times New Roman" w:hAnsi="Times New Roman" w:cs="Times New Roman"/>
-        </w:rPr>
-        <w:t>.</w:t>
-      </w:r>
+          <w:rtl/>
+        </w:rPr>
+      </w:pPr>
+    </w:p>
+    <w:p>
+      <w:pPr>
+        <w:bidi/>
+        <w:spacing w:before="100" w:beforeAutospacing="1" w:after="100" w:afterAutospacing="1" w:line="276" w:lineRule="auto"/>
+        <w:ind w:left="663"/>
+        <w:outlineLvl w:val="3"/>
+        <w:rPr>
+          <w:rFonts w:ascii="Times New Roman" w:hAnsi="Times New Roman" w:cs="Times New Roman"/>
+          <w:rtl/>
+        </w:rPr>
+      </w:pPr>
     </w:p>
     <w:p>
       <w:pPr>
@@ -9356,6 +9839,7 @@
         </w:rPr>
         <w:t xml:space="preserve"> </w:t>
       </w:r>
+      <w:proofErr w:type="spellStart"/>
       <w:r>
         <w:rPr>
           <w:rFonts w:ascii="Times New Roman" w:hAnsi="Times New Roman" w:cs="Times New Roman"/>
@@ -9363,6 +9847,7 @@
         </w:rPr>
         <w:t>N_Value</w:t>
       </w:r>
+      <w:proofErr w:type="spellEnd"/>
       <w:r>
         <w:rPr>
           <w:rFonts w:ascii="Times New Roman" w:hAnsi="Times New Roman" w:cs="Times New Roman" w:hint="cs"/>
@@ -9387,6 +9872,7 @@
         </w:rPr>
         <w:t xml:space="preserve"> </w:t>
       </w:r>
+      <w:proofErr w:type="spellStart"/>
       <w:r>
         <w:rPr>
           <w:rFonts w:ascii="Times New Roman" w:hAnsi="Times New Roman" w:cs="Times New Roman"/>
@@ -9394,6 +9880,7 @@
         </w:rPr>
         <w:t>SC_Value</w:t>
       </w:r>
+      <w:proofErr w:type="spellEnd"/>
       <w:r>
         <w:rPr>
           <w:rFonts w:ascii="Times New Roman" w:hAnsi="Times New Roman" w:cs="Times New Roman" w:hint="cs"/>
@@ -9402,6 +9889,7 @@
         </w:rPr>
         <w:t xml:space="preserve"> הגיעה לנקודת רוויה אך במשתנה </w:t>
       </w:r>
+      <w:proofErr w:type="spellStart"/>
       <w:r>
         <w:rPr>
           <w:rFonts w:ascii="Times New Roman" w:hAnsi="Times New Roman" w:cs="Times New Roman"/>
@@ -9409,6 +9897,7 @@
         </w:rPr>
         <w:t>ST_Value</w:t>
       </w:r>
+      <w:proofErr w:type="spellEnd"/>
       <w:r>
         <w:rPr>
           <w:rFonts w:ascii="Times New Roman" w:hAnsi="Times New Roman" w:cs="Times New Roman" w:hint="cs"/>
@@ -9593,15 +10082,32 @@
           <w:rFonts w:ascii="Times New Roman" w:hAnsi="Times New Roman" w:cs="Times New Roman"/>
           <w:color w:val="000000" w:themeColor="text1"/>
         </w:rPr>
-        <w:t xml:space="preserve">Fold 6 </w:t>
-      </w:r>
-      <w:r>
-        <w:rPr>
-          <w:rFonts w:ascii="Times New Roman" w:hAnsi="Times New Roman" w:cs="Times New Roman"/>
-          <w:color w:val="000000" w:themeColor="text1"/>
-          <w:rtl/>
-        </w:rPr>
-        <w:t xml:space="preserve"> ו </w:t>
+        <w:t xml:space="preserve">Fold </w:t>
+      </w:r>
+      <w:proofErr w:type="gramStart"/>
+      <w:r>
+        <w:rPr>
+          <w:rFonts w:ascii="Times New Roman" w:hAnsi="Times New Roman" w:cs="Times New Roman"/>
+          <w:color w:val="000000" w:themeColor="text1"/>
+        </w:rPr>
+        <w:t xml:space="preserve">6 </w:t>
+      </w:r>
+      <w:r>
+        <w:rPr>
+          <w:rFonts w:ascii="Times New Roman" w:hAnsi="Times New Roman" w:cs="Times New Roman"/>
+          <w:color w:val="000000" w:themeColor="text1"/>
+          <w:rtl/>
+        </w:rPr>
+        <w:t xml:space="preserve"> ו</w:t>
+      </w:r>
+      <w:proofErr w:type="gramEnd"/>
+      <w:r>
+        <w:rPr>
+          <w:rFonts w:ascii="Times New Roman" w:hAnsi="Times New Roman" w:cs="Times New Roman"/>
+          <w:color w:val="000000" w:themeColor="text1"/>
+          <w:rtl/>
+        </w:rPr>
+        <w:t xml:space="preserve"> </w:t>
       </w:r>
       <w:r>
         <w:rPr>
@@ -9828,7 +10334,16 @@
           <w:color w:val="000000" w:themeColor="text1"/>
           <w:rtl/>
         </w:rPr>
-        <w:t xml:space="preserve"> ממוצע – בין 0.15</w:t>
+        <w:t xml:space="preserve"> ממוצע – בין </w:t>
+      </w:r>
+      <w:proofErr w:type="gramStart"/>
+      <w:r>
+        <w:rPr>
+          <w:rFonts w:ascii="Times New Roman" w:hAnsi="Times New Roman" w:cs="Times New Roman"/>
+          <w:color w:val="000000" w:themeColor="text1"/>
+          <w:rtl/>
+        </w:rPr>
+        <w:t>0.15</w:t>
       </w:r>
       <w:r>
         <w:rPr>
@@ -9843,7 +10358,16 @@
           <w:color w:val="000000" w:themeColor="text1"/>
           <w:rtl/>
         </w:rPr>
-        <w:t xml:space="preserve"> ל0.4. </w:t>
+        <w:t xml:space="preserve"> ל0.4.</w:t>
+      </w:r>
+      <w:proofErr w:type="gramEnd"/>
+      <w:r>
+        <w:rPr>
+          <w:rFonts w:ascii="Times New Roman" w:hAnsi="Times New Roman" w:cs="Times New Roman"/>
+          <w:color w:val="000000" w:themeColor="text1"/>
+          <w:rtl/>
+        </w:rPr>
+        <w:t xml:space="preserve"> </w:t>
       </w:r>
     </w:p>
     <w:p>
@@ -9909,7 +10433,33 @@
           <w:szCs w:val="22"/>
           <w:rtl/>
         </w:rPr>
-        <w:t xml:space="preserve"> הראה יכולת התמודדת עם הנתונים הכימומטריים ואף שילובו עם </w:t>
+        <w:t xml:space="preserve"> הראה יכולת התמודדת עם הנתונים </w:t>
+      </w:r>
+      <w:r>
+        <w:rPr>
+          <w:rFonts w:hint="cs"/>
+          <w:sz w:val="22"/>
+          <w:szCs w:val="22"/>
+          <w:rtl/>
+        </w:rPr>
+        <w:t>ה</w:t>
+      </w:r>
+      <w:r>
+        <w:rPr>
+          <w:rFonts w:hint="cs"/>
+          <w:sz w:val="22"/>
+          <w:szCs w:val="22"/>
+          <w:rtl/>
+        </w:rPr>
+        <w:t>כמומטרים</w:t>
+      </w:r>
+      <w:r>
+        <w:rPr>
+          <w:sz w:val="22"/>
+          <w:szCs w:val="22"/>
+          <w:rtl/>
+        </w:rPr>
+        <w:t xml:space="preserve"> ואף שילובו עם </w:t>
       </w:r>
       <w:r>
         <w:rPr>
@@ -10296,14 +10846,34 @@
         </w:rPr>
         <w:t>אחוז המשתנים שידגמו לכל עץ (</w:t>
       </w:r>
-      <w:r>
-        <w:rPr>
-          <w:sz w:val="22"/>
-          <w:szCs w:val="22"/>
-          <w:lang w:val="en-US"/>
-        </w:rPr>
-        <w:t>colsample bytree</w:t>
-      </w:r>
+      <w:proofErr w:type="spellStart"/>
+      <w:r>
+        <w:rPr>
+          <w:sz w:val="22"/>
+          <w:szCs w:val="22"/>
+          <w:lang w:val="en-US"/>
+        </w:rPr>
+        <w:t>colsample</w:t>
+      </w:r>
+      <w:proofErr w:type="spellEnd"/>
+      <w:r>
+        <w:rPr>
+          <w:sz w:val="22"/>
+          <w:szCs w:val="22"/>
+          <w:lang w:val="en-US"/>
+        </w:rPr>
+        <w:t xml:space="preserve"> </w:t>
+      </w:r>
+      <w:proofErr w:type="spellStart"/>
+      <w:r>
+        <w:rPr>
+          <w:sz w:val="22"/>
+          <w:szCs w:val="22"/>
+          <w:lang w:val="en-US"/>
+        </w:rPr>
+        <w:t>bytree</w:t>
+      </w:r>
+      <w:proofErr w:type="spellEnd"/>
       <w:r>
         <w:rPr>
           <w:sz w:val="22"/>
@@ -10683,14 +11253,34 @@
         </w:rPr>
         <w:t>אחוז המשתנים שידגמו לכל עץ (</w:t>
       </w:r>
-      <w:r>
-        <w:rPr>
-          <w:sz w:val="22"/>
-          <w:szCs w:val="22"/>
-          <w:lang w:val="en-US"/>
-        </w:rPr>
-        <w:t>colsample bytree</w:t>
-      </w:r>
+      <w:proofErr w:type="spellStart"/>
+      <w:r>
+        <w:rPr>
+          <w:sz w:val="22"/>
+          <w:szCs w:val="22"/>
+          <w:lang w:val="en-US"/>
+        </w:rPr>
+        <w:t>colsample</w:t>
+      </w:r>
+      <w:proofErr w:type="spellEnd"/>
+      <w:r>
+        <w:rPr>
+          <w:sz w:val="22"/>
+          <w:szCs w:val="22"/>
+          <w:lang w:val="en-US"/>
+        </w:rPr>
+        <w:t xml:space="preserve"> </w:t>
+      </w:r>
+      <w:proofErr w:type="spellStart"/>
+      <w:r>
+        <w:rPr>
+          <w:sz w:val="22"/>
+          <w:szCs w:val="22"/>
+          <w:lang w:val="en-US"/>
+        </w:rPr>
+        <w:t>bytree</w:t>
+      </w:r>
+      <w:proofErr w:type="spellEnd"/>
       <w:r>
         <w:rPr>
           <w:sz w:val="22"/>
@@ -10838,7 +11428,23 @@
           <w:rtl/>
           <w:lang w:val="en-IL"/>
         </w:rPr>
-        <w:t xml:space="preserve">לצורך קבלת תמונת מצב להשוואה בין שני המודלים אמדנו את ביצועיהם על סט הולידציה. </w:t>
+        <w:t>לצורך קבלת תמונת מצב להשוואה בין שני המודלים אמדנו את ביצועיהם על סט הו</w:t>
+      </w:r>
+      <w:r>
+        <w:rPr>
+          <w:rFonts w:ascii="Times New Roman" w:hAnsi="Times New Roman" w:cs="Times New Roman" w:hint="cs"/>
+          <w:rtl/>
+          <w:lang w:val="en-IL"/>
+        </w:rPr>
+        <w:t>ו</w:t>
+      </w:r>
+      <w:r>
+        <w:rPr>
+          <w:rFonts w:ascii="Times New Roman" w:hAnsi="Times New Roman" w:cs="Times New Roman"/>
+          <w:rtl/>
+          <w:lang w:val="en-IL"/>
+        </w:rPr>
+        <w:t xml:space="preserve">לידציה. </w:t>
       </w:r>
       <w:r>
         <w:rPr>
@@ -10976,6 +11582,7 @@
           <w:szCs w:val="22"/>
         </w:rPr>
       </w:pPr>
+      <w:proofErr w:type="spellStart"/>
       <w:r>
         <w:rPr>
           <w:sz w:val="22"/>
@@ -10984,6 +11591,7 @@
         </w:rPr>
         <w:t>N_Value</w:t>
       </w:r>
+      <w:proofErr w:type="spellEnd"/>
       <w:r>
         <w:rPr>
           <w:sz w:val="22"/>
@@ -11035,6 +11643,7 @@
           <w:szCs w:val="22"/>
         </w:rPr>
       </w:pPr>
+      <w:proofErr w:type="spellStart"/>
       <w:r>
         <w:rPr>
           <w:sz w:val="22"/>
@@ -11043,6 +11652,7 @@
         </w:rPr>
         <w:t>SC_Value</w:t>
       </w:r>
+      <w:proofErr w:type="spellEnd"/>
       <w:r>
         <w:rPr>
           <w:sz w:val="22"/>
@@ -11085,6 +11695,7 @@
           <w:szCs w:val="22"/>
         </w:rPr>
       </w:pPr>
+      <w:proofErr w:type="spellStart"/>
       <w:r>
         <w:rPr>
           <w:sz w:val="22"/>
@@ -11093,6 +11704,7 @@
         </w:rPr>
         <w:t>ST_Value</w:t>
       </w:r>
+      <w:proofErr w:type="spellEnd"/>
       <w:r>
         <w:rPr>
           <w:sz w:val="22"/>
@@ -11239,6 +11851,7 @@
           <w:szCs w:val="22"/>
         </w:rPr>
       </w:pPr>
+      <w:proofErr w:type="spellStart"/>
       <w:r>
         <w:rPr>
           <w:sz w:val="22"/>
@@ -11247,6 +11860,7 @@
         </w:rPr>
         <w:t>N_Value</w:t>
       </w:r>
+      <w:proofErr w:type="spellEnd"/>
       <w:r>
         <w:rPr>
           <w:sz w:val="22"/>
@@ -11279,6 +11893,7 @@
           <w:szCs w:val="22"/>
         </w:rPr>
       </w:pPr>
+      <w:proofErr w:type="spellStart"/>
       <w:r>
         <w:rPr>
           <w:sz w:val="22"/>
@@ -11287,6 +11902,7 @@
         </w:rPr>
         <w:t>SC_Value</w:t>
       </w:r>
+      <w:proofErr w:type="spellEnd"/>
       <w:r>
         <w:rPr>
           <w:sz w:val="22"/>
@@ -11329,6 +11945,7 @@
           <w:szCs w:val="22"/>
         </w:rPr>
       </w:pPr>
+      <w:proofErr w:type="spellStart"/>
       <w:r>
         <w:rPr>
           <w:sz w:val="22"/>
@@ -11337,6 +11954,7 @@
         </w:rPr>
         <w:t>ST_Value</w:t>
       </w:r>
+      <w:proofErr w:type="spellEnd"/>
       <w:r>
         <w:rPr>
           <w:sz w:val="22"/>
@@ -11485,8 +12103,19 @@
           <w:rtl/>
           <w:lang w:val="en-US"/>
         </w:rPr>
-        <w:t xml:space="preserve"> על סט הולידציה</w:t>
-      </w:r>
+        <w:t xml:space="preserve"> על סט </w:t>
+      </w:r>
+      <w:proofErr w:type="spellStart"/>
+      <w:r>
+        <w:rPr>
+          <w:sz w:val="22"/>
+          <w:szCs w:val="22"/>
+          <w:rtl/>
+          <w:lang w:val="en-US"/>
+        </w:rPr>
+        <w:t>הולידציה</w:t>
+      </w:r>
+      <w:proofErr w:type="spellEnd"/>
       <w:r>
         <w:rPr>
           <w:sz w:val="22"/>
@@ -11972,6 +12601,7 @@
         </w:rPr>
         <w:t xml:space="preserve"> ממוצע – בין </w:t>
       </w:r>
+      <w:proofErr w:type="gramStart"/>
       <w:r>
         <w:rPr>
           <w:rFonts w:ascii="Times New Roman" w:hAnsi="Times New Roman" w:cs="Times New Roman" w:hint="cs"/>
@@ -12009,7 +12639,16 @@
           <w:color w:val="000000" w:themeColor="text1"/>
           <w:rtl/>
         </w:rPr>
-        <w:t xml:space="preserve">. </w:t>
+        <w:t>.</w:t>
+      </w:r>
+      <w:proofErr w:type="gramEnd"/>
+      <w:r>
+        <w:rPr>
+          <w:rFonts w:ascii="Times New Roman" w:hAnsi="Times New Roman" w:cs="Times New Roman"/>
+          <w:color w:val="000000" w:themeColor="text1"/>
+          <w:rtl/>
+        </w:rPr>
+        <w:t xml:space="preserve"> </w:t>
       </w:r>
     </w:p>
     <w:p>
@@ -12857,7 +13496,16 @@
           <w:color w:val="000000" w:themeColor="text1"/>
           <w:rtl/>
         </w:rPr>
-        <w:t xml:space="preserve"> –  </w:t>
+        <w:t xml:space="preserve"> </w:t>
+      </w:r>
+      <w:proofErr w:type="gramStart"/>
+      <w:r>
+        <w:rPr>
+          <w:rFonts w:ascii="Times New Roman" w:hAnsi="Times New Roman" w:cs="Times New Roman"/>
+          <w:color w:val="000000" w:themeColor="text1"/>
+          <w:rtl/>
+        </w:rPr>
+        <w:t xml:space="preserve">–  </w:t>
       </w:r>
       <w:r>
         <w:rPr>
@@ -12867,6 +13515,7 @@
         </w:rPr>
         <w:t>1.186</w:t>
       </w:r>
+      <w:proofErr w:type="gramEnd"/>
     </w:p>
     <w:p>
       <w:pPr>
@@ -13059,7 +13708,16 @@
           <w:color w:val="000000" w:themeColor="text1"/>
           <w:rtl/>
         </w:rPr>
-        <w:t xml:space="preserve"> –  </w:t>
+        <w:t xml:space="preserve"> </w:t>
+      </w:r>
+      <w:proofErr w:type="gramStart"/>
+      <w:r>
+        <w:rPr>
+          <w:rFonts w:ascii="Times New Roman" w:hAnsi="Times New Roman" w:cs="Times New Roman"/>
+          <w:color w:val="000000" w:themeColor="text1"/>
+          <w:rtl/>
+        </w:rPr>
+        <w:t xml:space="preserve">–  </w:t>
       </w:r>
       <w:r>
         <w:rPr>
@@ -13069,6 +13727,7 @@
         </w:rPr>
         <w:t>0.039</w:t>
       </w:r>
+      <w:proofErr w:type="gramEnd"/>
     </w:p>
     <w:p>
       <w:pPr>
@@ -13260,7 +13919,16 @@
           <w:color w:val="000000" w:themeColor="text1"/>
           <w:rtl/>
         </w:rPr>
-        <w:t xml:space="preserve"> –  </w:t>
+        <w:t xml:space="preserve"> </w:t>
+      </w:r>
+      <w:proofErr w:type="gramStart"/>
+      <w:r>
+        <w:rPr>
+          <w:rFonts w:ascii="Times New Roman" w:hAnsi="Times New Roman" w:cs="Times New Roman"/>
+          <w:color w:val="000000" w:themeColor="text1"/>
+          <w:rtl/>
+        </w:rPr>
+        <w:t xml:space="preserve">–  </w:t>
       </w:r>
       <w:r>
         <w:rPr>
@@ -13270,6 +13938,7 @@
         </w:rPr>
         <w:t>0.044</w:t>
       </w:r>
+      <w:proofErr w:type="gramEnd"/>
     </w:p>
     <w:p>
       <w:pPr>
@@ -13298,31 +13967,41 @@
           <w:color w:val="000000" w:themeColor="text1"/>
           <w:rtl/>
         </w:rPr>
-        <w:t xml:space="preserve"> –</w:t>
-      </w:r>
-      <w:r>
-        <w:rPr>
-          <w:rFonts w:ascii="Times New Roman" w:hAnsi="Times New Roman" w:cs="Times New Roman"/>
-          <w:color w:val="000000" w:themeColor="text1"/>
-        </w:rPr>
         <w:t xml:space="preserve"> </w:t>
       </w:r>
-      <w:r>
-        <w:rPr>
-          <w:rFonts w:ascii="Times New Roman" w:hAnsi="Times New Roman" w:cs="Times New Roman"/>
-          <w:color w:val="000000" w:themeColor="text1"/>
-          <w:rtl/>
+      <w:proofErr w:type="gramStart"/>
+      <w:r>
+        <w:rPr>
+          <w:rFonts w:ascii="Times New Roman" w:hAnsi="Times New Roman" w:cs="Times New Roman"/>
+          <w:color w:val="000000" w:themeColor="text1"/>
+          <w:rtl/>
+        </w:rPr>
+        <w:t>–</w:t>
+      </w:r>
+      <w:r>
+        <w:rPr>
+          <w:rFonts w:ascii="Times New Roman" w:hAnsi="Times New Roman" w:cs="Times New Roman"/>
+          <w:color w:val="000000" w:themeColor="text1"/>
         </w:rPr>
         <w:t xml:space="preserve"> </w:t>
       </w:r>
       <w:r>
         <w:rPr>
+          <w:rFonts w:ascii="Times New Roman" w:hAnsi="Times New Roman" w:cs="Times New Roman"/>
+          <w:color w:val="000000" w:themeColor="text1"/>
+          <w:rtl/>
+        </w:rPr>
+        <w:t xml:space="preserve"> </w:t>
+      </w:r>
+      <w:r>
+        <w:rPr>
           <w:rFonts w:ascii="Times New Roman" w:hAnsi="Times New Roman" w:cs="Times New Roman" w:hint="cs"/>
           <w:color w:val="000000" w:themeColor="text1"/>
           <w:rtl/>
         </w:rPr>
         <w:t>0.044</w:t>
       </w:r>
+      <w:proofErr w:type="gramEnd"/>
       <w:r>
         <w:rPr>
           <w:rFonts w:ascii="Times New Roman" w:hAnsi="Times New Roman" w:cs="Times New Roman"/>
@@ -13359,15 +14038,24 @@
           <w:color w:val="000000" w:themeColor="text1"/>
           <w:rtl/>
         </w:rPr>
-        <w:t xml:space="preserve"> – </w:t>
-      </w:r>
-      <w:r>
-        <w:rPr>
-          <w:rFonts w:ascii="Times New Roman" w:hAnsi="Times New Roman" w:cs="Times New Roman"/>
-          <w:color w:val="000000" w:themeColor="text1"/>
-        </w:rPr>
         <w:t xml:space="preserve"> </w:t>
       </w:r>
+      <w:proofErr w:type="gramStart"/>
+      <w:r>
+        <w:rPr>
+          <w:rFonts w:ascii="Times New Roman" w:hAnsi="Times New Roman" w:cs="Times New Roman"/>
+          <w:color w:val="000000" w:themeColor="text1"/>
+          <w:rtl/>
+        </w:rPr>
+        <w:t xml:space="preserve">– </w:t>
+      </w:r>
+      <w:r>
+        <w:rPr>
+          <w:rFonts w:ascii="Times New Roman" w:hAnsi="Times New Roman" w:cs="Times New Roman"/>
+          <w:color w:val="000000" w:themeColor="text1"/>
+        </w:rPr>
+        <w:t xml:space="preserve"> </w:t>
+      </w:r>
       <w:r>
         <w:rPr>
           <w:rFonts w:ascii="Times New Roman" w:hAnsi="Times New Roman" w:cs="Times New Roman" w:hint="cs"/>
@@ -13376,6 +14064,7 @@
         </w:rPr>
         <w:t>0.070</w:t>
       </w:r>
+      <w:proofErr w:type="gramEnd"/>
     </w:p>
     <w:p>
       <w:pPr>
@@ -13475,7 +14164,7 @@
           <w:szCs w:val="22"/>
           <w:rtl/>
         </w:rPr>
-        <w:t xml:space="preserve">בפרויקט זה פותחו מודלים כמומטריים מתקדמים לחיזוי ריכוזי נוטריינטים בצמחים על בסיס נתונים ספקטרליים, תוך התמקדות בשימוש בשיטות מתקדמות של למידת מכונה. המודלים בהם נעשה שימוש במחקר הראו ביצועים שונים על פי מדד ה </w:t>
+        <w:t xml:space="preserve">בפרויקט זה פותחו מודלים כמומטרים מתקדמים לחיזוי ריכוזי נוטריינטים בצמחים על בסיס נתונים ספקטרליים, תוך התמקדות בשימוש בשיטות מתקדמות של למידת מכונה. המודלים בהם נעשה שימוש במחקר הראו ביצועים שונים על פי מדד ה </w:t>
       </w:r>
       <w:r>
         <w:rPr>
@@ -13604,7 +14293,7 @@
           <w:szCs w:val="22"/>
           <w:rtl/>
         </w:rPr>
-        <w:t>המחקר הדגים את הפוטנציאל הגבוה של מודלים כמומטריים, ובמיוחד</w:t>
+        <w:t>המחקר הדגים את הפוטנציאל הגבוה של מודלים כמומטרים, ובמיוחד</w:t>
       </w:r>
       <w:r>
         <w:rPr>
@@ -14014,6 +14703,44 @@
         <w:lastRenderedPageBreak/>
         <w:t>נספחים</w:t>
       </w:r>
+    </w:p>
+    <w:p>
+      <w:pPr>
+        <w:bidi/>
+        <w:rPr>
+          <w:rFonts w:asciiTheme="majorBidi" w:hAnsiTheme="majorBidi" w:cstheme="majorBidi"/>
+          <w:rtl/>
+        </w:rPr>
+      </w:pPr>
+      <w:r>
+        <w:rPr>
+          <w:rFonts w:asciiTheme="majorBidi" w:hAnsiTheme="majorBidi" w:cstheme="majorBidi"/>
+          <w:rtl/>
+        </w:rPr>
+        <w:t xml:space="preserve">קישור לקוד ב </w:t>
+      </w:r>
+      <w:r>
+        <w:rPr>
+          <w:rFonts w:asciiTheme="majorBidi" w:hAnsiTheme="majorBidi" w:cstheme="majorBidi"/>
+        </w:rPr>
+        <w:t>GitHub</w:t>
+      </w:r>
+      <w:r>
+        <w:rPr>
+          <w:rFonts w:asciiTheme="majorBidi" w:hAnsiTheme="majorBidi" w:cstheme="majorBidi"/>
+          <w:rtl/>
+        </w:rPr>
+        <w:t xml:space="preserve"> - </w:t>
+      </w:r>
+      <w:hyperlink r:id="rId9" w:history="1">
+        <w:r>
+          <w:rPr>
+            <w:rStyle w:val="Hyperlink"/>
+            <w:rFonts w:asciiTheme="majorBidi" w:hAnsiTheme="majorBidi" w:cstheme="majorBidi"/>
+          </w:rPr>
+          <w:t>https://github.com/GuyMizrahi1/Nitrogen-Status-By-Spectroscopy/tree/main</w:t>
+        </w:r>
+      </w:hyperlink>
     </w:p>
     <w:p>
       <w:pPr>
@@ -14074,7 +14801,7 @@
                     <pic:cNvPicPr/>
                   </pic:nvPicPr>
                   <pic:blipFill>
-                    <a:blip r:embed="rId9" cstate="print">
+                    <a:blip r:embed="rId10" cstate="print">
                       <a:extLst>
                         <a:ext uri="{28A0092B-C50C-407E-A947-70E740481C1C}">
                           <a14:useLocalDpi xmlns:a14="http://schemas.microsoft.com/office/drawing/2010/main" val="0"/>
@@ -14153,7 +14880,7 @@
                     <pic:cNvPicPr/>
                   </pic:nvPicPr>
                   <pic:blipFill>
-                    <a:blip r:embed="rId10" cstate="print">
+                    <a:blip r:embed="rId11" cstate="print">
                       <a:extLst>
                         <a:ext uri="{28A0092B-C50C-407E-A947-70E740481C1C}">
                           <a14:useLocalDpi xmlns:a14="http://schemas.microsoft.com/office/drawing/2010/main" val="0"/>
@@ -14232,7 +14959,7 @@
                     <pic:cNvPicPr/>
                   </pic:nvPicPr>
                   <pic:blipFill>
-                    <a:blip r:embed="rId11" cstate="print">
+                    <a:blip r:embed="rId12" cstate="print">
                       <a:extLst>
                         <a:ext uri="{28A0092B-C50C-407E-A947-70E740481C1C}">
                           <a14:useLocalDpi xmlns:a14="http://schemas.microsoft.com/office/drawing/2010/main" val="0"/>
@@ -14309,7 +15036,7 @@
                     <pic:cNvPicPr/>
                   </pic:nvPicPr>
                   <pic:blipFill>
-                    <a:blip r:embed="rId12" cstate="print">
+                    <a:blip r:embed="rId13" cstate="print">
                       <a:extLst>
                         <a:ext uri="{28A0092B-C50C-407E-A947-70E740481C1C}">
                           <a14:useLocalDpi xmlns:a14="http://schemas.microsoft.com/office/drawing/2010/main" val="0"/>
@@ -14395,7 +15122,7 @@
                     <pic:cNvPicPr/>
                   </pic:nvPicPr>
                   <pic:blipFill>
-                    <a:blip r:embed="rId13" cstate="print">
+                    <a:blip r:embed="rId14" cstate="print">
                       <a:extLst>
                         <a:ext uri="{28A0092B-C50C-407E-A947-70E740481C1C}">
                           <a14:useLocalDpi xmlns:a14="http://schemas.microsoft.com/office/drawing/2010/main" val="0"/>
@@ -14448,16 +15175,6 @@
           <w:rtl/>
         </w:rPr>
       </w:pPr>
-    </w:p>
-    <w:p>
-      <w:pPr>
-        <w:bidi/>
-        <w:spacing w:line="276" w:lineRule="auto"/>
-        <w:rPr>
-          <w:rFonts w:ascii="Times New Roman" w:hAnsi="Times New Roman" w:cs="Times New Roman"/>
-          <w:rtl/>
-        </w:rPr>
-      </w:pPr>
       <w:bookmarkStart w:id="15" w:name="גרף4_2"/>
       <w:r>
         <w:rPr>
@@ -14503,7 +15220,7 @@
                     <pic:cNvPicPr/>
                   </pic:nvPicPr>
                   <pic:blipFill>
-                    <a:blip r:embed="rId14" cstate="print">
+                    <a:blip r:embed="rId15" cstate="print">
                       <a:extLst>
                         <a:ext uri="{28A0092B-C50C-407E-A947-70E740481C1C}">
                           <a14:useLocalDpi xmlns:a14="http://schemas.microsoft.com/office/drawing/2010/main" val="0"/>
@@ -14579,7 +15296,7 @@
                     <pic:cNvPicPr/>
                   </pic:nvPicPr>
                   <pic:blipFill>
-                    <a:blip r:embed="rId15" cstate="print">
+                    <a:blip r:embed="rId16" cstate="print">
                       <a:extLst>
                         <a:ext uri="{28A0092B-C50C-407E-A947-70E740481C1C}">
                           <a14:useLocalDpi xmlns:a14="http://schemas.microsoft.com/office/drawing/2010/main" val="0"/>
@@ -14660,7 +15377,7 @@
                     <pic:cNvPicPr/>
                   </pic:nvPicPr>
                   <pic:blipFill>
-                    <a:blip r:embed="rId16" cstate="print">
+                    <a:blip r:embed="rId17" cstate="print">
                       <a:extLst>
                         <a:ext uri="{28A0092B-C50C-407E-A947-70E740481C1C}">
                           <a14:useLocalDpi xmlns:a14="http://schemas.microsoft.com/office/drawing/2010/main" val="0"/>
@@ -14756,7 +15473,7 @@
                     <pic:cNvPicPr/>
                   </pic:nvPicPr>
                   <pic:blipFill>
-                    <a:blip r:embed="rId17" cstate="print">
+                    <a:blip r:embed="rId18" cstate="print">
                       <a:extLst>
                         <a:ext uri="{28A0092B-C50C-407E-A947-70E740481C1C}">
                           <a14:useLocalDpi xmlns:a14="http://schemas.microsoft.com/office/drawing/2010/main" val="0"/>
@@ -14862,8 +15579,19 @@
               <w:iCs/>
               <w:color w:val="000000"/>
             </w:rPr>
-            <w:t>Scientia Horticulturae</w:t>
+            <w:t xml:space="preserve">Scientia </w:t>
           </w:r>
+          <w:proofErr w:type="spellStart"/>
+          <w:r>
+            <w:rPr>
+              <w:rFonts w:ascii="Times New Roman" w:eastAsia="Times New Roman" w:hAnsi="Times New Roman" w:cs="Times New Roman"/>
+              <w:i/>
+              <w:iCs/>
+              <w:color w:val="000000"/>
+            </w:rPr>
+            <w:t>Horticulturae</w:t>
+          </w:r>
+          <w:proofErr w:type="spellEnd"/>
           <w:r>
             <w:rPr>
               <w:rFonts w:ascii="Times New Roman" w:eastAsia="Times New Roman" w:hAnsi="Times New Roman" w:cs="Times New Roman"/>
@@ -14871,7 +15599,7 @@
             </w:rPr>
             <w:t xml:space="preserve"> (Vol. 205, pp. 79–83). Elsevier B.V. </w:t>
           </w:r>
-          <w:hyperlink r:id="rId18" w:history="1">
+          <w:hyperlink r:id="rId19" w:history="1">
             <w:r>
               <w:rPr>
                 <w:rStyle w:val="Hyperlink"/>
@@ -14900,7 +15628,39 @@
               <w:rFonts w:ascii="Times New Roman" w:eastAsia="Times New Roman" w:hAnsi="Times New Roman" w:cs="Times New Roman"/>
               <w:color w:val="000000"/>
             </w:rPr>
-            <w:t xml:space="preserve">Araújo, S. O., Peres, R. S., Ramalho, J. C., Lidon, F., &amp; Barata, J. (2023). Machine Learning Applications in Agriculture: Current Trends, Challenges, and Future Perspectives. In </w:t>
+            <w:t xml:space="preserve">Araújo, S. O., Peres, R. S., Ramalho, J. C., </w:t>
+          </w:r>
+          <w:proofErr w:type="spellStart"/>
+          <w:r>
+            <w:rPr>
+              <w:rFonts w:ascii="Times New Roman" w:eastAsia="Times New Roman" w:hAnsi="Times New Roman" w:cs="Times New Roman"/>
+              <w:color w:val="000000"/>
+            </w:rPr>
+            <w:t>Lidon</w:t>
+          </w:r>
+          <w:proofErr w:type="spellEnd"/>
+          <w:r>
+            <w:rPr>
+              <w:rFonts w:ascii="Times New Roman" w:eastAsia="Times New Roman" w:hAnsi="Times New Roman" w:cs="Times New Roman"/>
+              <w:color w:val="000000"/>
+            </w:rPr>
+            <w:t xml:space="preserve">, F., &amp; </w:t>
+          </w:r>
+          <w:proofErr w:type="spellStart"/>
+          <w:r>
+            <w:rPr>
+              <w:rFonts w:ascii="Times New Roman" w:eastAsia="Times New Roman" w:hAnsi="Times New Roman" w:cs="Times New Roman"/>
+              <w:color w:val="000000"/>
+            </w:rPr>
+            <w:t>Barata</w:t>
+          </w:r>
+          <w:proofErr w:type="spellEnd"/>
+          <w:r>
+            <w:rPr>
+              <w:rFonts w:ascii="Times New Roman" w:eastAsia="Times New Roman" w:hAnsi="Times New Roman" w:cs="Times New Roman"/>
+              <w:color w:val="000000"/>
+            </w:rPr>
+            <w:t xml:space="preserve">, J. (2023). Machine Learning Applications in Agriculture: Current Trends, Challenges, and Future Perspectives. In </w:t>
           </w:r>
           <w:r>
             <w:rPr>
@@ -14918,7 +15678,7 @@
             </w:rPr>
             <w:t xml:space="preserve"> (Vol. 13, Issue 12). Multidisciplinary Digital Publishing Institute (MDPI). </w:t>
           </w:r>
-          <w:hyperlink r:id="rId19" w:history="1">
+          <w:hyperlink r:id="rId20" w:history="1">
             <w:r>
               <w:rPr>
                 <w:rStyle w:val="Hyperlink"/>
@@ -14941,12 +15701,21 @@
               <w:color w:val="000000"/>
             </w:rPr>
           </w:pPr>
+          <w:proofErr w:type="spellStart"/>
           <w:r>
             <w:rPr>
               <w:rFonts w:ascii="Times New Roman" w:eastAsia="Times New Roman" w:hAnsi="Times New Roman" w:cs="Times New Roman"/>
               <w:color w:val="000000"/>
             </w:rPr>
-            <w:t xml:space="preserve">Breiman, L. (2001). </w:t>
+            <w:t>Breiman</w:t>
+          </w:r>
+          <w:proofErr w:type="spellEnd"/>
+          <w:r>
+            <w:rPr>
+              <w:rFonts w:ascii="Times New Roman" w:eastAsia="Times New Roman" w:hAnsi="Times New Roman" w:cs="Times New Roman"/>
+              <w:color w:val="000000"/>
+            </w:rPr>
+            <w:t xml:space="preserve">, L. (2001). </w:t>
           </w:r>
           <w:r>
             <w:rPr>
@@ -14984,7 +15753,23 @@
               <w:rFonts w:ascii="Times New Roman" w:eastAsia="Times New Roman" w:hAnsi="Times New Roman" w:cs="Times New Roman"/>
               <w:color w:val="000000"/>
             </w:rPr>
-            <w:t xml:space="preserve">Chen, T., &amp; Guestrin, C. (2016). XGBoost: A scalable tree boosting system. </w:t>
+            <w:t xml:space="preserve">Chen, T., &amp; </w:t>
+          </w:r>
+          <w:proofErr w:type="spellStart"/>
+          <w:r>
+            <w:rPr>
+              <w:rFonts w:ascii="Times New Roman" w:eastAsia="Times New Roman" w:hAnsi="Times New Roman" w:cs="Times New Roman"/>
+              <w:color w:val="000000"/>
+            </w:rPr>
+            <w:t>Guestrin</w:t>
+          </w:r>
+          <w:proofErr w:type="spellEnd"/>
+          <w:r>
+            <w:rPr>
+              <w:rFonts w:ascii="Times New Roman" w:eastAsia="Times New Roman" w:hAnsi="Times New Roman" w:cs="Times New Roman"/>
+              <w:color w:val="000000"/>
+            </w:rPr>
+            <w:t xml:space="preserve">, C. (2016). XGBoost: A scalable tree boosting system. </w:t>
           </w:r>
           <w:r>
             <w:rPr>
@@ -15018,7 +15803,7 @@
             </w:rPr>
             <w:t xml:space="preserve">, 785–794. </w:t>
           </w:r>
-          <w:hyperlink r:id="rId20" w:history="1">
+          <w:hyperlink r:id="rId21" w:history="1">
             <w:r>
               <w:rPr>
                 <w:rStyle w:val="Hyperlink"/>
@@ -15081,7 +15866,7 @@
             </w:rPr>
             <w:t xml:space="preserve">(10). </w:t>
           </w:r>
-          <w:hyperlink r:id="rId21" w:history="1">
+          <w:hyperlink r:id="rId22" w:history="1">
             <w:r>
               <w:rPr>
                 <w:rStyle w:val="Hyperlink"/>
@@ -15105,12 +15890,53 @@
               <w:rtl/>
             </w:rPr>
           </w:pPr>
+          <w:proofErr w:type="spellStart"/>
           <w:r>
             <w:rPr>
               <w:rFonts w:ascii="Times New Roman" w:eastAsia="Times New Roman" w:hAnsi="Times New Roman" w:cs="Times New Roman"/>
               <w:color w:val="000000"/>
             </w:rPr>
-            <w:t xml:space="preserve">Erisman, J. W., Galloway, J. N., Seitzinger, S., Bleeker, A., Dise, N. B., Roxana Petrescu, A. M., Leach, A. M., &amp; de Vries, W. (2013). Consequences of human modification of the global nitrogen cycle. </w:t>
+            <w:t>Erisman</w:t>
+          </w:r>
+          <w:proofErr w:type="spellEnd"/>
+          <w:r>
+            <w:rPr>
+              <w:rFonts w:ascii="Times New Roman" w:eastAsia="Times New Roman" w:hAnsi="Times New Roman" w:cs="Times New Roman"/>
+              <w:color w:val="000000"/>
+            </w:rPr>
+            <w:t xml:space="preserve">, J. W., Galloway, J. N., </w:t>
+          </w:r>
+          <w:proofErr w:type="spellStart"/>
+          <w:r>
+            <w:rPr>
+              <w:rFonts w:ascii="Times New Roman" w:eastAsia="Times New Roman" w:hAnsi="Times New Roman" w:cs="Times New Roman"/>
+              <w:color w:val="000000"/>
+            </w:rPr>
+            <w:t>Seitzinger</w:t>
+          </w:r>
+          <w:proofErr w:type="spellEnd"/>
+          <w:r>
+            <w:rPr>
+              <w:rFonts w:ascii="Times New Roman" w:eastAsia="Times New Roman" w:hAnsi="Times New Roman" w:cs="Times New Roman"/>
+              <w:color w:val="000000"/>
+            </w:rPr>
+            <w:t xml:space="preserve">, S., Bleeker, A., </w:t>
+          </w:r>
+          <w:proofErr w:type="spellStart"/>
+          <w:r>
+            <w:rPr>
+              <w:rFonts w:ascii="Times New Roman" w:eastAsia="Times New Roman" w:hAnsi="Times New Roman" w:cs="Times New Roman"/>
+              <w:color w:val="000000"/>
+            </w:rPr>
+            <w:t>Dise</w:t>
+          </w:r>
+          <w:proofErr w:type="spellEnd"/>
+          <w:r>
+            <w:rPr>
+              <w:rFonts w:ascii="Times New Roman" w:eastAsia="Times New Roman" w:hAnsi="Times New Roman" w:cs="Times New Roman"/>
+              <w:color w:val="000000"/>
+            </w:rPr>
+            <w:t xml:space="preserve">, N. B., Roxana Petrescu, A. M., Leach, A. M., &amp; de Vries, W. (2013). Consequences of human modification of the global nitrogen cycle. </w:t>
           </w:r>
           <w:r>
             <w:rPr>
@@ -15144,7 +15970,7 @@
             </w:rPr>
             <w:t xml:space="preserve">(1621). </w:t>
           </w:r>
-          <w:hyperlink r:id="rId22" w:history="1">
+          <w:hyperlink r:id="rId23" w:history="1">
             <w:r>
               <w:rPr>
                 <w:rStyle w:val="Hyperlink"/>
@@ -15182,7 +16008,27 @@
               <w:iCs/>
               <w:color w:val="000000"/>
             </w:rPr>
-            <w:t>Carbon and nitrogen assimilation in relation to yield: mechanisms are the key to understanding production systems</w:t>
+            <w:t xml:space="preserve">Carbon and nitrogen assimilation in relation to </w:t>
+          </w:r>
+          <w:proofErr w:type="gramStart"/>
+          <w:r>
+            <w:rPr>
+              <w:rFonts w:ascii="Times New Roman" w:eastAsia="Times New Roman" w:hAnsi="Times New Roman" w:cs="Times New Roman"/>
+              <w:i/>
+              <w:iCs/>
+              <w:color w:val="000000"/>
+            </w:rPr>
+            <w:t>yield:</w:t>
+          </w:r>
+          <w:proofErr w:type="gramEnd"/>
+          <w:r>
+            <w:rPr>
+              <w:rFonts w:ascii="Times New Roman" w:eastAsia="Times New Roman" w:hAnsi="Times New Roman" w:cs="Times New Roman"/>
+              <w:i/>
+              <w:iCs/>
+              <w:color w:val="000000"/>
+            </w:rPr>
+            <w:t xml:space="preserve"> mechanisms are the key to understanding production systems</w:t>
           </w:r>
           <w:r>
             <w:rPr>
@@ -15191,7 +16037,7 @@
             </w:rPr>
             <w:t xml:space="preserve">. </w:t>
           </w:r>
-          <w:hyperlink r:id="rId23" w:history="1">
+          <w:hyperlink r:id="rId24" w:history="1">
             <w:r>
               <w:rPr>
                 <w:rStyle w:val="Hyperlink"/>
@@ -15238,7 +16084,7 @@
             </w:rPr>
             <w:t xml:space="preserve">. </w:t>
           </w:r>
-          <w:hyperlink r:id="rId24" w:history="1">
+          <w:hyperlink r:id="rId25" w:history="1">
             <w:r>
               <w:rPr>
                 <w:rStyle w:val="Hyperlink"/>
@@ -15295,12 +16141,69 @@
               <w:rtl/>
             </w:rPr>
           </w:pPr>
+          <w:proofErr w:type="spellStart"/>
           <w:r>
             <w:rPr>
               <w:rFonts w:ascii="Times New Roman" w:eastAsia="Times New Roman" w:hAnsi="Times New Roman" w:cs="Times New Roman"/>
               <w:color w:val="000000"/>
             </w:rPr>
-            <w:t xml:space="preserve">Vitousek, P. M., Naylor, R., Crews, T., David, M. B., Drinkwater, L. E., Holland, E., Johnes, P. J., Katzenberger, J., Martinelli, L. A., Matson, P. A., Nziguheba, G., Ojima, D., Palm, C. A., Robertson, G. P., Sanchez, P. A., Townsend, A. R., &amp; Zhang, F. S. (2009). Nutrient imbalances in agricultural development. In </w:t>
+            <w:t>Vitousek</w:t>
+          </w:r>
+          <w:proofErr w:type="spellEnd"/>
+          <w:r>
+            <w:rPr>
+              <w:rFonts w:ascii="Times New Roman" w:eastAsia="Times New Roman" w:hAnsi="Times New Roman" w:cs="Times New Roman"/>
+              <w:color w:val="000000"/>
+            </w:rPr>
+            <w:t xml:space="preserve">, P. M., Naylor, R., Crews, T., David, M. B., Drinkwater, L. E., Holland, E., </w:t>
+          </w:r>
+          <w:proofErr w:type="spellStart"/>
+          <w:r>
+            <w:rPr>
+              <w:rFonts w:ascii="Times New Roman" w:eastAsia="Times New Roman" w:hAnsi="Times New Roman" w:cs="Times New Roman"/>
+              <w:color w:val="000000"/>
+            </w:rPr>
+            <w:t>Johnes</w:t>
+          </w:r>
+          <w:proofErr w:type="spellEnd"/>
+          <w:r>
+            <w:rPr>
+              <w:rFonts w:ascii="Times New Roman" w:eastAsia="Times New Roman" w:hAnsi="Times New Roman" w:cs="Times New Roman"/>
+              <w:color w:val="000000"/>
+            </w:rPr>
+            <w:t xml:space="preserve">, P. J., Katzenberger, J., Martinelli, L. A., Matson, P. A., </w:t>
+          </w:r>
+          <w:proofErr w:type="spellStart"/>
+          <w:r>
+            <w:rPr>
+              <w:rFonts w:ascii="Times New Roman" w:eastAsia="Times New Roman" w:hAnsi="Times New Roman" w:cs="Times New Roman"/>
+              <w:color w:val="000000"/>
+            </w:rPr>
+            <w:t>Nziguheba</w:t>
+          </w:r>
+          <w:proofErr w:type="spellEnd"/>
+          <w:r>
+            <w:rPr>
+              <w:rFonts w:ascii="Times New Roman" w:eastAsia="Times New Roman" w:hAnsi="Times New Roman" w:cs="Times New Roman"/>
+              <w:color w:val="000000"/>
+            </w:rPr>
+            <w:t xml:space="preserve">, G., </w:t>
+          </w:r>
+          <w:proofErr w:type="spellStart"/>
+          <w:r>
+            <w:rPr>
+              <w:rFonts w:ascii="Times New Roman" w:eastAsia="Times New Roman" w:hAnsi="Times New Roman" w:cs="Times New Roman"/>
+              <w:color w:val="000000"/>
+            </w:rPr>
+            <w:t>Ojima</w:t>
+          </w:r>
+          <w:proofErr w:type="spellEnd"/>
+          <w:r>
+            <w:rPr>
+              <w:rFonts w:ascii="Times New Roman" w:eastAsia="Times New Roman" w:hAnsi="Times New Roman" w:cs="Times New Roman"/>
+              <w:color w:val="000000"/>
+            </w:rPr>
+            <w:t xml:space="preserve">, D., Palm, C. A., Robertson, G. P., Sanchez, P. A., Townsend, A. R., &amp; Zhang, F. S. (2009). Nutrient imbalances in agricultural development. In </w:t>
           </w:r>
           <w:r>
             <w:rPr>
@@ -15318,7 +16221,7 @@
             </w:rPr>
             <w:t xml:space="preserve"> (Vol. 324, Issue 5934, pp. 1519–1520). </w:t>
           </w:r>
-          <w:hyperlink r:id="rId25" w:history="1">
+          <w:hyperlink r:id="rId26" w:history="1">
             <w:r>
               <w:rPr>
                 <w:rStyle w:val="Hyperlink"/>
@@ -15347,7 +16250,39 @@
               <w:rFonts w:ascii="Times New Roman" w:eastAsia="Times New Roman" w:hAnsi="Times New Roman" w:cs="Times New Roman"/>
               <w:color w:val="000000"/>
             </w:rPr>
-            <w:t xml:space="preserve">Wolfert, S., Ge, L., Verdouw, C., &amp; Bogaardt, M. J. (2017). Big Data in Smart Farming – A review. In </w:t>
+            <w:t xml:space="preserve">Wolfert, S., Ge, L., </w:t>
+          </w:r>
+          <w:proofErr w:type="spellStart"/>
+          <w:r>
+            <w:rPr>
+              <w:rFonts w:ascii="Times New Roman" w:eastAsia="Times New Roman" w:hAnsi="Times New Roman" w:cs="Times New Roman"/>
+              <w:color w:val="000000"/>
+            </w:rPr>
+            <w:t>Verdouw</w:t>
+          </w:r>
+          <w:proofErr w:type="spellEnd"/>
+          <w:r>
+            <w:rPr>
+              <w:rFonts w:ascii="Times New Roman" w:eastAsia="Times New Roman" w:hAnsi="Times New Roman" w:cs="Times New Roman"/>
+              <w:color w:val="000000"/>
+            </w:rPr>
+            <w:t xml:space="preserve">, C., &amp; </w:t>
+          </w:r>
+          <w:proofErr w:type="spellStart"/>
+          <w:r>
+            <w:rPr>
+              <w:rFonts w:ascii="Times New Roman" w:eastAsia="Times New Roman" w:hAnsi="Times New Roman" w:cs="Times New Roman"/>
+              <w:color w:val="000000"/>
+            </w:rPr>
+            <w:t>Bogaardt</w:t>
+          </w:r>
+          <w:proofErr w:type="spellEnd"/>
+          <w:r>
+            <w:rPr>
+              <w:rFonts w:ascii="Times New Roman" w:eastAsia="Times New Roman" w:hAnsi="Times New Roman" w:cs="Times New Roman"/>
+              <w:color w:val="000000"/>
+            </w:rPr>
+            <w:t xml:space="preserve">, M. J. (2017). Big Data in Smart Farming – A review. In </w:t>
           </w:r>
           <w:r>
             <w:rPr>
@@ -15365,7 +16300,7 @@
             </w:rPr>
             <w:t xml:space="preserve"> (Vol. 153, pp. 69–80). Elsevier Ltd. </w:t>
           </w:r>
-          <w:hyperlink r:id="rId26" w:history="1">
+          <w:hyperlink r:id="rId27" w:history="1">
             <w:r>
               <w:rPr>
                 <w:rStyle w:val="Hyperlink"/>
@@ -20405,14 +21340,14 @@
     <w:charset w:val="02"/>
     <w:family w:val="decorative"/>
     <w:pitch w:val="variable"/>
-    <w:sig w:usb0="00000003" w:usb1="10000000" w:usb2="00000000" w:usb3="00000000" w:csb0="80000001" w:csb1="00000000"/>
+    <w:sig w:usb0="00000000" w:usb1="10000000" w:usb2="00000000" w:usb3="00000000" w:csb0="80000000" w:csb1="00000000"/>
   </w:font>
   <w:font w:name="Courier New">
     <w:panose1 w:val="02070309020205020404"/>
     <w:charset w:val="00"/>
     <w:family w:val="modern"/>
     <w:pitch w:val="fixed"/>
-    <w:sig w:usb0="E0002AFF" w:usb1="C0007843" w:usb2="00000009" w:usb3="00000000" w:csb0="000001FF" w:csb1="00000000"/>
+    <w:sig w:usb0="E0002EFF" w:usb1="C0007843" w:usb2="00000009" w:usb3="00000000" w:csb0="000001FF" w:csb1="00000000"/>
   </w:font>
   <w:font w:name="Wingdings">
     <w:panose1 w:val="05000000000000000000"/>
@@ -20440,7 +21375,7 @@
     <w:charset w:val="00"/>
     <w:family w:val="swiss"/>
     <w:pitch w:val="variable"/>
-    <w:sig w:usb0="E0002EFF" w:usb1="C000785B" w:usb2="00000009" w:usb3="00000000" w:csb0="000001FF" w:csb1="00000000"/>
+    <w:sig w:usb0="E0002EFF" w:usb1="C0007843" w:usb2="00000009" w:usb3="00000000" w:csb0="000001FF" w:csb1="00000000"/>
   </w:font>
   <w:font w:name="Calibri Light">
     <w:panose1 w:val="020F0302020204030204"/>
@@ -20512,6 +21447,7 @@
     <w:rsid w:val="004D3D0D"/>
     <w:rsid w:val="00506A53"/>
     <w:rsid w:val="00540573"/>
+    <w:rsid w:val="005741AE"/>
     <w:rsid w:val="00587484"/>
     <w:rsid w:val="005E20D1"/>
     <w:rsid w:val="006041A6"/>
@@ -20526,6 +21462,7 @@
     <w:rsid w:val="00972BA6"/>
     <w:rsid w:val="009C46DD"/>
     <w:rsid w:val="009E28F4"/>
+    <w:rsid w:val="009E409B"/>
     <w:rsid w:val="009F38E3"/>
     <w:rsid w:val="00A022FF"/>
     <w:rsid w:val="00A120C4"/>

</xml_diff>